<commit_message>
Skeleton for report part 4
</commit_message>
<xml_diff>
--- a/Report.docx
+++ b/Report.docx
@@ -1,6 +1,6 @@
 
 <file path=word/document.xml><?xml version="1.0" encoding="utf-8"?>
-<w:document xmlns:wpc="http://schemas.microsoft.com/office/word/2010/wordprocessingCanvas" xmlns:cx="http://schemas.microsoft.com/office/drawing/2014/chartex" xmlns:cx1="http://schemas.microsoft.com/office/drawing/2015/9/8/chartex" xmlns:cx2="http://schemas.microsoft.com/office/drawing/2015/10/21/chartex" xmlns:mc="http://schemas.openxmlformats.org/markup-compatibility/2006" xmlns:o="urn:schemas-microsoft-com:office:office" xmlns:r="http://schemas.openxmlformats.org/officeDocument/2006/relationships" xmlns:m="http://schemas.openxmlformats.org/officeDocument/2006/math" xmlns:v="urn:schemas-microsoft-com:vml" xmlns:wp14="http://schemas.microsoft.com/office/word/2010/wordprocessingDrawing" xmlns:wp="http://schemas.openxmlformats.org/drawingml/2006/wordprocessingDrawing" xmlns:w10="urn:schemas-microsoft-com:office:word" xmlns:w="http://schemas.openxmlformats.org/wordprocessingml/2006/main" xmlns:w14="http://schemas.microsoft.com/office/word/2010/wordml" xmlns:w15="http://schemas.microsoft.com/office/word/2012/wordml" xmlns:w16se="http://schemas.microsoft.com/office/word/2015/wordml/symex" xmlns:wpg="http://schemas.microsoft.com/office/word/2010/wordprocessingGroup" xmlns:wpi="http://schemas.microsoft.com/office/word/2010/wordprocessingInk" xmlns:wne="http://schemas.microsoft.com/office/word/2006/wordml" xmlns:wps="http://schemas.microsoft.com/office/word/2010/wordprocessingShape" mc:Ignorable="w14 w15 w16se wp14">
+<w:document xmlns:wpc="http://schemas.microsoft.com/office/word/2010/wordprocessingCanvas" xmlns:mc="http://schemas.openxmlformats.org/markup-compatibility/2006" xmlns:o="urn:schemas-microsoft-com:office:office" xmlns:r="http://schemas.openxmlformats.org/officeDocument/2006/relationships" xmlns:m="http://schemas.openxmlformats.org/officeDocument/2006/math" xmlns:v="urn:schemas-microsoft-com:vml" xmlns:wp14="http://schemas.microsoft.com/office/word/2010/wordprocessingDrawing" xmlns:wp="http://schemas.openxmlformats.org/drawingml/2006/wordprocessingDrawing" xmlns:w10="urn:schemas-microsoft-com:office:word" xmlns:w="http://schemas.openxmlformats.org/wordprocessingml/2006/main" xmlns:w14="http://schemas.microsoft.com/office/word/2010/wordml" xmlns:wpg="http://schemas.microsoft.com/office/word/2010/wordprocessingGroup" xmlns:wpi="http://schemas.microsoft.com/office/word/2010/wordprocessingInk" xmlns:wne="http://schemas.microsoft.com/office/word/2006/wordml" xmlns:wps="http://schemas.microsoft.com/office/word/2010/wordprocessingShape" mc:Ignorable="w14 wp14">
   <w:body>
     <w:p>
       <w:pPr>
@@ -41,7 +41,22 @@
         <w:spacing w:after="0"/>
       </w:pPr>
       <w:r>
-        <w:t>Lin Jun Sheng</w:t>
+        <w:t xml:space="preserve">Lin </w:t>
+      </w:r>
+      <w:proofErr w:type="spellStart"/>
+      <w:r>
+        <w:t>Juns</w:t>
+      </w:r>
+      <w:r>
+        <w:t>heng</w:t>
+      </w:r>
+      <w:proofErr w:type="spellEnd"/>
+      <w:r>
+        <w:tab/>
+      </w:r>
+      <w:r>
+        <w:tab/>
+        <w:t>1000947</w:t>
       </w:r>
     </w:p>
     <w:p>
@@ -1946,8 +1961,6 @@
           <w:iCs/>
         </w:rPr>
       </w:pPr>
-      <w:bookmarkStart w:id="0" w:name="_GoBack"/>
-      <w:bookmarkEnd w:id="0"/>
     </w:p>
     <w:p>
       <w:pPr>
@@ -2077,19 +2090,8 @@
                 <w:color w:val="auto"/>
                 <w:sz w:val="16"/>
               </w:rPr>
-              <w:t xml:space="preserve">          Next </w:t>
+              <w:t xml:space="preserve">          Next From</w:t>
             </w:r>
-            <w:proofErr w:type="gramStart"/>
-            <w:r>
-              <w:rPr>
-                <w:rStyle w:val="IntenseEmphasis"/>
-                <w:i w:val="0"/>
-                <w:color w:val="auto"/>
-                <w:sz w:val="16"/>
-              </w:rPr>
-              <w:t>From</w:t>
-            </w:r>
-            <w:proofErr w:type="gramEnd"/>
           </w:p>
         </w:tc>
         <w:tc>
@@ -4643,29 +4645,7 @@
           <w:iCs w:val="0"/>
           <w:color w:val="auto"/>
         </w:rPr>
-        <w:t xml:space="preserve"> given each label in l</w:t>
-      </w:r>
-      <w:proofErr w:type="spellStart"/>
-      <w:r>
-        <w:rPr>
-          <w:rStyle w:val="IntenseEmphasis"/>
-          <w:rFonts w:eastAsiaTheme="minorEastAsia"/>
-          <w:i w:val="0"/>
-          <w:iCs w:val="0"/>
-          <w:color w:val="auto"/>
-        </w:rPr>
-        <w:t>ayer</w:t>
-      </w:r>
-      <w:proofErr w:type="spellEnd"/>
-      <w:r>
-        <w:rPr>
-          <w:rStyle w:val="IntenseEmphasis"/>
-          <w:rFonts w:eastAsiaTheme="minorEastAsia"/>
-          <w:i w:val="0"/>
-          <w:iCs w:val="0"/>
-          <w:color w:val="auto"/>
-        </w:rPr>
-        <w:t xml:space="preserve"> </w:t>
+        <w:t xml:space="preserve"> given each label in layer </w:t>
       </w:r>
       <m:oMath>
         <m:r>
@@ -6753,6 +6733,277 @@
         <w:t>Part 4</w:t>
       </w:r>
     </w:p>
+    <w:p>
+      <w:r>
+        <w:t>For part 4</w:t>
+      </w:r>
+      <w:r>
+        <w:t xml:space="preserve">, we were tasked to </w:t>
+      </w:r>
+      <w:r>
+        <w:t>find</w:t>
+      </w:r>
+      <w:r>
+        <w:t xml:space="preserve"> the </w:t>
+      </w:r>
+      <w:r>
+        <w:t xml:space="preserve">top-k best output sequences by implementing an algorithm making use of </w:t>
+      </w:r>
+      <w:r>
+        <w:t>the</w:t>
+      </w:r>
+      <w:r>
+        <w:t xml:space="preserve"> estimated</w:t>
+      </w:r>
+      <w:r>
+        <w:t xml:space="preserve"> emission and transmission parameters</w:t>
+      </w:r>
+      <w:r>
+        <w:t xml:space="preserve"> from earlier parts</w:t>
+      </w:r>
+    </w:p>
+    <w:p>
+      <w:pPr>
+        <w:rPr>
+          <w:b/>
+          <w:u w:val="single"/>
+        </w:rPr>
+      </w:pPr>
+      <w:r>
+        <w:rPr>
+          <w:b/>
+          <w:u w:val="single"/>
+        </w:rPr>
+        <w:t>Setup:</w:t>
+      </w:r>
+    </w:p>
+    <w:p>
+      <w:r>
+        <w:t xml:space="preserve">Generate the </w:t>
+      </w:r>
+      <w:proofErr w:type="spellStart"/>
+      <w:r>
+        <w:rPr>
+          <w:i/>
+        </w:rPr>
+        <w:t>transmission_array</w:t>
+      </w:r>
+      <w:proofErr w:type="spellEnd"/>
+      <w:r>
+        <w:t xml:space="preserve"> and </w:t>
+      </w:r>
+      <w:proofErr w:type="spellStart"/>
+      <w:r>
+        <w:rPr>
+          <w:i/>
+        </w:rPr>
+        <w:t>emission_array</w:t>
+      </w:r>
+      <w:proofErr w:type="spellEnd"/>
+      <w:r>
+        <w:t xml:space="preserve"> using the input file</w:t>
+      </w:r>
+      <w:r>
+        <w:t xml:space="preserve"> functions designed in part 2 and part 3.</w:t>
+      </w:r>
+    </w:p>
+    <w:p>
+      <w:r>
+        <w:t xml:space="preserve">Process input file by splitting the sequences up and storing them in 2d </w:t>
+      </w:r>
+      <w:proofErr w:type="spellStart"/>
+      <w:r>
+        <w:rPr>
+          <w:i/>
+        </w:rPr>
+        <w:t>input_array</w:t>
+      </w:r>
+      <w:proofErr w:type="spellEnd"/>
+    </w:p>
+    <w:p>
+      <w:r>
+        <w:t xml:space="preserve">In addition to the input file, </w:t>
+      </w:r>
+      <w:proofErr w:type="spellStart"/>
+      <w:r>
+        <w:rPr>
+          <w:i/>
+        </w:rPr>
+        <w:t>transmission_array</w:t>
+      </w:r>
+      <w:proofErr w:type="spellEnd"/>
+      <w:r>
+        <w:t xml:space="preserve"> and </w:t>
+      </w:r>
+      <w:proofErr w:type="spellStart"/>
+      <w:r>
+        <w:rPr>
+          <w:i/>
+        </w:rPr>
+        <w:t>emission_array</w:t>
+      </w:r>
+      <w:proofErr w:type="spellEnd"/>
+      <w:r>
+        <w:t>, the function also takes in a K parameter which sets the desired top result</w:t>
+      </w:r>
+      <w:r>
+        <w:t>.</w:t>
+      </w:r>
+    </w:p>
+    <w:p>
+      <w:r>
+        <w:lastRenderedPageBreak/>
+        <w:t xml:space="preserve">We will initialize a 2d </w:t>
+      </w:r>
+      <w:r>
+        <w:t>array</w:t>
+      </w:r>
+      <w:r>
+        <w:rPr>
+          <w:i/>
+        </w:rPr>
+        <w:t xml:space="preserve"> </w:t>
+      </w:r>
+      <w:proofErr w:type="spellStart"/>
+      <w:r>
+        <w:rPr>
+          <w:i/>
+        </w:rPr>
+        <w:t>Sets_of_Sequence</w:t>
+      </w:r>
+      <w:proofErr w:type="spellEnd"/>
+      <w:r>
+        <w:t xml:space="preserve"> which will store the output top </w:t>
+      </w:r>
+      <w:proofErr w:type="spellStart"/>
+      <w:r>
+        <w:t>K’th</w:t>
+      </w:r>
+      <w:proofErr w:type="spellEnd"/>
+      <w:r>
+        <w:t xml:space="preserve"> state sequences for each of the sequence</w:t>
+      </w:r>
+    </w:p>
+    <w:p>
+      <w:pPr>
+        <w:tabs>
+          <w:tab w:val="left" w:pos="7371"/>
+        </w:tabs>
+        <w:rPr>
+          <w:b/>
+          <w:sz w:val="24"/>
+          <w:u w:val="single"/>
+        </w:rPr>
+      </w:pPr>
+      <w:r>
+        <w:rPr>
+          <w:b/>
+          <w:sz w:val="24"/>
+          <w:u w:val="single"/>
+        </w:rPr>
+        <w:t>Top-K Viterbi algorithm</w:t>
+      </w:r>
+    </w:p>
+    <w:p>
+      <w:r>
+        <w:t xml:space="preserve">We will be diving into 2 loops. </w:t>
+      </w:r>
+    </w:p>
+    <w:p>
+      <w:r>
+        <w:t xml:space="preserve">The first loop iterates through the sequences and initializes </w:t>
+      </w:r>
+      <w:proofErr w:type="spellStart"/>
+      <w:r>
+        <w:rPr>
+          <w:i/>
+        </w:rPr>
+        <w:t>SequenceScores</w:t>
+      </w:r>
+      <w:proofErr w:type="spellEnd"/>
+      <w:r>
+        <w:t xml:space="preserve"> and </w:t>
+      </w:r>
+      <w:bookmarkStart w:id="0" w:name="_GoBack"/>
+      <w:r>
+        <w:rPr>
+          <w:i/>
+        </w:rPr>
+        <w:t>Sequence</w:t>
+      </w:r>
+      <w:bookmarkEnd w:id="0"/>
+      <w:r>
+        <w:t>.</w:t>
+      </w:r>
+    </w:p>
+    <w:p>
+      <w:r>
+        <w:t>The second loop iterates through the words of the sequence</w:t>
+      </w:r>
+    </w:p>
+    <w:p>
+      <w:pPr>
+        <w:rPr>
+          <w:b/>
+          <w:u w:val="single"/>
+        </w:rPr>
+      </w:pPr>
+      <w:r>
+        <w:rPr>
+          <w:b/>
+          <w:u w:val="single"/>
+        </w:rPr>
+        <w:t>Start</w:t>
+      </w:r>
+    </w:p>
+    <w:p/>
+    <w:p>
+      <w:pPr>
+        <w:rPr>
+          <w:b/>
+          <w:u w:val="single"/>
+        </w:rPr>
+      </w:pPr>
+      <w:r>
+        <w:rPr>
+          <w:b/>
+          <w:u w:val="single"/>
+        </w:rPr>
+        <w:t>Middle Layers</w:t>
+      </w:r>
+    </w:p>
+    <w:p/>
+    <w:p>
+      <w:pPr>
+        <w:rPr>
+          <w:b/>
+          <w:u w:val="single"/>
+        </w:rPr>
+      </w:pPr>
+      <w:r>
+        <w:rPr>
+          <w:b/>
+          <w:u w:val="single"/>
+        </w:rPr>
+        <w:t>End</w:t>
+      </w:r>
+    </w:p>
+    <w:p/>
+    <w:p>
+      <w:pPr>
+        <w:rPr>
+          <w:b/>
+          <w:u w:val="single"/>
+        </w:rPr>
+      </w:pPr>
+      <w:r>
+        <w:rPr>
+          <w:b/>
+          <w:u w:val="single"/>
+        </w:rPr>
+        <w:t>Decoding via backtracking</w:t>
+      </w:r>
+    </w:p>
     <w:p/>
     <w:p>
       <w:pPr>
@@ -6774,8 +7025,8 @@
 </file>
 
 <file path=word/numbering.xml><?xml version="1.0" encoding="utf-8"?>
-<w:numbering xmlns:wpc="http://schemas.microsoft.com/office/word/2010/wordprocessingCanvas" xmlns:cx="http://schemas.microsoft.com/office/drawing/2014/chartex" xmlns:cx1="http://schemas.microsoft.com/office/drawing/2015/9/8/chartex" xmlns:cx2="http://schemas.microsoft.com/office/drawing/2015/10/21/chartex" xmlns:mc="http://schemas.openxmlformats.org/markup-compatibility/2006" xmlns:o="urn:schemas-microsoft-com:office:office" xmlns:r="http://schemas.openxmlformats.org/officeDocument/2006/relationships" xmlns:m="http://schemas.openxmlformats.org/officeDocument/2006/math" xmlns:v="urn:schemas-microsoft-com:vml" xmlns:wp14="http://schemas.microsoft.com/office/word/2010/wordprocessingDrawing" xmlns:wp="http://schemas.openxmlformats.org/drawingml/2006/wordprocessingDrawing" xmlns:w10="urn:schemas-microsoft-com:office:word" xmlns:w="http://schemas.openxmlformats.org/wordprocessingml/2006/main" xmlns:w14="http://schemas.microsoft.com/office/word/2010/wordml" xmlns:w15="http://schemas.microsoft.com/office/word/2012/wordml" xmlns:w16se="http://schemas.microsoft.com/office/word/2015/wordml/symex" xmlns:wpg="http://schemas.microsoft.com/office/word/2010/wordprocessingGroup" xmlns:wpi="http://schemas.microsoft.com/office/word/2010/wordprocessingInk" xmlns:wne="http://schemas.microsoft.com/office/word/2006/wordml" xmlns:wps="http://schemas.microsoft.com/office/word/2010/wordprocessingShape" mc:Ignorable="w14 w15 w16se wp14">
-  <w:abstractNum w:abstractNumId="0" w15:restartNumberingAfterBreak="0">
+<w:numbering xmlns:wpc="http://schemas.microsoft.com/office/word/2010/wordprocessingCanvas" xmlns:mc="http://schemas.openxmlformats.org/markup-compatibility/2006" xmlns:o="urn:schemas-microsoft-com:office:office" xmlns:r="http://schemas.openxmlformats.org/officeDocument/2006/relationships" xmlns:m="http://schemas.openxmlformats.org/officeDocument/2006/math" xmlns:v="urn:schemas-microsoft-com:vml" xmlns:wp14="http://schemas.microsoft.com/office/word/2010/wordprocessingDrawing" xmlns:wp="http://schemas.openxmlformats.org/drawingml/2006/wordprocessingDrawing" xmlns:w10="urn:schemas-microsoft-com:office:word" xmlns:w="http://schemas.openxmlformats.org/wordprocessingml/2006/main" xmlns:w14="http://schemas.microsoft.com/office/word/2010/wordml" xmlns:wpg="http://schemas.microsoft.com/office/word/2010/wordprocessingGroup" xmlns:wpi="http://schemas.microsoft.com/office/word/2010/wordprocessingInk" xmlns:wne="http://schemas.microsoft.com/office/word/2006/wordml" xmlns:wps="http://schemas.microsoft.com/office/word/2010/wordprocessingShape" mc:Ignorable="w14 wp14">
+  <w:abstractNum w:abstractNumId="0">
     <w:nsid w:val="0A6869EA"/>
     <w:multiLevelType w:val="hybridMultilevel"/>
     <w:tmpl w:val="3A72B386"/>
@@ -6864,7 +7115,7 @@
       </w:pPr>
     </w:lvl>
   </w:abstractNum>
-  <w:abstractNum w:abstractNumId="1" w15:restartNumberingAfterBreak="0">
+  <w:abstractNum w:abstractNumId="1">
     <w:nsid w:val="0CEA1F61"/>
     <w:multiLevelType w:val="hybridMultilevel"/>
     <w:tmpl w:val="9DCC3E2C"/>
@@ -6977,7 +7228,7 @@
       </w:rPr>
     </w:lvl>
   </w:abstractNum>
-  <w:abstractNum w:abstractNumId="2" w15:restartNumberingAfterBreak="0">
+  <w:abstractNum w:abstractNumId="2">
     <w:nsid w:val="24EA6336"/>
     <w:multiLevelType w:val="hybridMultilevel"/>
     <w:tmpl w:val="44EED174"/>
@@ -7066,7 +7317,7 @@
       </w:pPr>
     </w:lvl>
   </w:abstractNum>
-  <w:abstractNum w:abstractNumId="3" w15:restartNumberingAfterBreak="0">
+  <w:abstractNum w:abstractNumId="3">
     <w:nsid w:val="64987859"/>
     <w:multiLevelType w:val="hybridMultilevel"/>
     <w:tmpl w:val="79368F2A"/>
@@ -7195,7 +7446,7 @@
 </file>
 
 <file path=word/styles.xml><?xml version="1.0" encoding="utf-8"?>
-<w:styles xmlns:mc="http://schemas.openxmlformats.org/markup-compatibility/2006" xmlns:r="http://schemas.openxmlformats.org/officeDocument/2006/relationships" xmlns:w="http://schemas.openxmlformats.org/wordprocessingml/2006/main" xmlns:w14="http://schemas.microsoft.com/office/word/2010/wordml" xmlns:w15="http://schemas.microsoft.com/office/word/2012/wordml" xmlns:w16se="http://schemas.microsoft.com/office/word/2015/wordml/symex" mc:Ignorable="w14 w15 w16se">
+<w:styles xmlns:mc="http://schemas.openxmlformats.org/markup-compatibility/2006" xmlns:r="http://schemas.openxmlformats.org/officeDocument/2006/relationships" xmlns:w="http://schemas.openxmlformats.org/wordprocessingml/2006/main" xmlns:w14="http://schemas.microsoft.com/office/word/2010/wordml" mc:Ignorable="w14">
   <w:docDefaults>
     <w:rPrDefault>
       <w:rPr>
@@ -7211,376 +7462,147 @@
       </w:pPr>
     </w:pPrDefault>
   </w:docDefaults>
-  <w:latentStyles w:defLockedState="0" w:defUIPriority="99" w:defSemiHidden="0" w:defUnhideWhenUsed="0" w:defQFormat="0" w:count="372">
-    <w:lsdException w:name="Normal" w:uiPriority="0" w:qFormat="1"/>
-    <w:lsdException w:name="heading 1" w:uiPriority="9" w:qFormat="1"/>
-    <w:lsdException w:name="heading 2" w:semiHidden="1" w:uiPriority="9" w:unhideWhenUsed="1" w:qFormat="1"/>
-    <w:lsdException w:name="heading 3" w:semiHidden="1" w:uiPriority="9" w:unhideWhenUsed="1" w:qFormat="1"/>
-    <w:lsdException w:name="heading 4" w:semiHidden="1" w:uiPriority="9" w:unhideWhenUsed="1" w:qFormat="1"/>
-    <w:lsdException w:name="heading 5" w:semiHidden="1" w:uiPriority="9" w:unhideWhenUsed="1" w:qFormat="1"/>
-    <w:lsdException w:name="heading 6" w:semiHidden="1" w:uiPriority="9" w:unhideWhenUsed="1" w:qFormat="1"/>
-    <w:lsdException w:name="heading 7" w:semiHidden="1" w:uiPriority="9" w:unhideWhenUsed="1" w:qFormat="1"/>
-    <w:lsdException w:name="heading 8" w:semiHidden="1" w:uiPriority="9" w:unhideWhenUsed="1" w:qFormat="1"/>
-    <w:lsdException w:name="heading 9" w:semiHidden="1" w:uiPriority="9" w:unhideWhenUsed="1" w:qFormat="1"/>
-    <w:lsdException w:name="index 1" w:semiHidden="1" w:unhideWhenUsed="1"/>
-    <w:lsdException w:name="index 2" w:semiHidden="1" w:unhideWhenUsed="1"/>
-    <w:lsdException w:name="index 3" w:semiHidden="1" w:unhideWhenUsed="1"/>
-    <w:lsdException w:name="index 4" w:semiHidden="1" w:unhideWhenUsed="1"/>
-    <w:lsdException w:name="index 5" w:semiHidden="1" w:unhideWhenUsed="1"/>
-    <w:lsdException w:name="index 6" w:semiHidden="1" w:unhideWhenUsed="1"/>
-    <w:lsdException w:name="index 7" w:semiHidden="1" w:unhideWhenUsed="1"/>
-    <w:lsdException w:name="index 8" w:semiHidden="1" w:unhideWhenUsed="1"/>
-    <w:lsdException w:name="index 9" w:semiHidden="1" w:unhideWhenUsed="1"/>
-    <w:lsdException w:name="toc 1" w:semiHidden="1" w:uiPriority="39" w:unhideWhenUsed="1"/>
-    <w:lsdException w:name="toc 2" w:semiHidden="1" w:uiPriority="39" w:unhideWhenUsed="1"/>
-    <w:lsdException w:name="toc 3" w:semiHidden="1" w:uiPriority="39" w:unhideWhenUsed="1"/>
-    <w:lsdException w:name="toc 4" w:semiHidden="1" w:uiPriority="39" w:unhideWhenUsed="1"/>
-    <w:lsdException w:name="toc 5" w:semiHidden="1" w:uiPriority="39" w:unhideWhenUsed="1"/>
-    <w:lsdException w:name="toc 6" w:semiHidden="1" w:uiPriority="39" w:unhideWhenUsed="1"/>
-    <w:lsdException w:name="toc 7" w:semiHidden="1" w:uiPriority="39" w:unhideWhenUsed="1"/>
-    <w:lsdException w:name="toc 8" w:semiHidden="1" w:uiPriority="39" w:unhideWhenUsed="1"/>
-    <w:lsdException w:name="toc 9" w:semiHidden="1" w:uiPriority="39" w:unhideWhenUsed="1"/>
-    <w:lsdException w:name="Normal Indent" w:semiHidden="1" w:unhideWhenUsed="1"/>
-    <w:lsdException w:name="footnote text" w:semiHidden="1" w:unhideWhenUsed="1"/>
-    <w:lsdException w:name="annotation text" w:semiHidden="1" w:unhideWhenUsed="1"/>
-    <w:lsdException w:name="header" w:semiHidden="1" w:unhideWhenUsed="1"/>
-    <w:lsdException w:name="footer" w:semiHidden="1" w:unhideWhenUsed="1"/>
-    <w:lsdException w:name="index heading" w:semiHidden="1" w:unhideWhenUsed="1"/>
-    <w:lsdException w:name="caption" w:semiHidden="1" w:uiPriority="35" w:unhideWhenUsed="1" w:qFormat="1"/>
-    <w:lsdException w:name="table of figures" w:semiHidden="1" w:unhideWhenUsed="1"/>
-    <w:lsdException w:name="envelope address" w:semiHidden="1" w:unhideWhenUsed="1"/>
-    <w:lsdException w:name="envelope return" w:semiHidden="1" w:unhideWhenUsed="1"/>
-    <w:lsdException w:name="footnote reference" w:semiHidden="1" w:unhideWhenUsed="1"/>
-    <w:lsdException w:name="annotation reference" w:semiHidden="1" w:unhideWhenUsed="1"/>
-    <w:lsdException w:name="line number" w:semiHidden="1" w:unhideWhenUsed="1"/>
-    <w:lsdException w:name="page number" w:semiHidden="1" w:unhideWhenUsed="1"/>
-    <w:lsdException w:name="endnote reference" w:semiHidden="1" w:unhideWhenUsed="1"/>
-    <w:lsdException w:name="endnote text" w:semiHidden="1" w:unhideWhenUsed="1"/>
-    <w:lsdException w:name="table of authorities" w:semiHidden="1" w:unhideWhenUsed="1"/>
-    <w:lsdException w:name="macro" w:semiHidden="1" w:unhideWhenUsed="1"/>
-    <w:lsdException w:name="toa heading" w:semiHidden="1" w:unhideWhenUsed="1"/>
-    <w:lsdException w:name="List" w:semiHidden="1" w:unhideWhenUsed="1"/>
-    <w:lsdException w:name="List Bullet" w:semiHidden="1" w:unhideWhenUsed="1"/>
-    <w:lsdException w:name="List Number" w:semiHidden="1" w:unhideWhenUsed="1"/>
-    <w:lsdException w:name="List 2" w:semiHidden="1" w:unhideWhenUsed="1"/>
-    <w:lsdException w:name="List 3" w:semiHidden="1" w:unhideWhenUsed="1"/>
-    <w:lsdException w:name="List 4" w:semiHidden="1" w:unhideWhenUsed="1"/>
-    <w:lsdException w:name="List 5" w:semiHidden="1" w:unhideWhenUsed="1"/>
-    <w:lsdException w:name="List Bullet 2" w:semiHidden="1" w:unhideWhenUsed="1"/>
-    <w:lsdException w:name="List Bullet 3" w:semiHidden="1" w:unhideWhenUsed="1"/>
-    <w:lsdException w:name="List Bullet 4" w:semiHidden="1" w:unhideWhenUsed="1"/>
-    <w:lsdException w:name="List Bullet 5" w:semiHidden="1" w:unhideWhenUsed="1"/>
-    <w:lsdException w:name="List Number 2" w:semiHidden="1" w:unhideWhenUsed="1"/>
-    <w:lsdException w:name="List Number 3" w:semiHidden="1" w:unhideWhenUsed="1"/>
-    <w:lsdException w:name="List Number 4" w:semiHidden="1" w:unhideWhenUsed="1"/>
-    <w:lsdException w:name="List Number 5" w:semiHidden="1" w:unhideWhenUsed="1"/>
-    <w:lsdException w:name="Title" w:uiPriority="10" w:qFormat="1"/>
-    <w:lsdException w:name="Closing" w:semiHidden="1" w:unhideWhenUsed="1"/>
-    <w:lsdException w:name="Signature" w:semiHidden="1" w:unhideWhenUsed="1"/>
-    <w:lsdException w:name="Default Paragraph Font" w:semiHidden="1" w:uiPriority="1" w:unhideWhenUsed="1"/>
-    <w:lsdException w:name="Body Text" w:semiHidden="1" w:unhideWhenUsed="1"/>
-    <w:lsdException w:name="Body Text Indent" w:semiHidden="1" w:unhideWhenUsed="1"/>
-    <w:lsdException w:name="List Continue" w:semiHidden="1" w:unhideWhenUsed="1"/>
-    <w:lsdException w:name="List Continue 2" w:semiHidden="1" w:unhideWhenUsed="1"/>
-    <w:lsdException w:name="List Continue 3" w:semiHidden="1" w:unhideWhenUsed="1"/>
-    <w:lsdException w:name="List Continue 4" w:semiHidden="1" w:unhideWhenUsed="1"/>
-    <w:lsdException w:name="List Continue 5" w:semiHidden="1" w:unhideWhenUsed="1"/>
-    <w:lsdException w:name="Message Header" w:semiHidden="1" w:unhideWhenUsed="1"/>
-    <w:lsdException w:name="Subtitle" w:uiPriority="11" w:qFormat="1"/>
-    <w:lsdException w:name="Salutation" w:semiHidden="1" w:unhideWhenUsed="1"/>
-    <w:lsdException w:name="Date" w:semiHidden="1" w:unhideWhenUsed="1"/>
-    <w:lsdException w:name="Body Text First Indent" w:semiHidden="1" w:unhideWhenUsed="1"/>
-    <w:lsdException w:name="Body Text First Indent 2" w:semiHidden="1" w:unhideWhenUsed="1"/>
-    <w:lsdException w:name="Note Heading" w:semiHidden="1" w:unhideWhenUsed="1"/>
-    <w:lsdException w:name="Body Text 2" w:semiHidden="1" w:unhideWhenUsed="1"/>
-    <w:lsdException w:name="Body Text 3" w:semiHidden="1" w:unhideWhenUsed="1"/>
-    <w:lsdException w:name="Body Text Indent 2" w:semiHidden="1" w:unhideWhenUsed="1"/>
-    <w:lsdException w:name="Body Text Indent 3" w:semiHidden="1" w:unhideWhenUsed="1"/>
-    <w:lsdException w:name="Block Text" w:semiHidden="1" w:unhideWhenUsed="1"/>
-    <w:lsdException w:name="Hyperlink" w:semiHidden="1" w:unhideWhenUsed="1"/>
-    <w:lsdException w:name="FollowedHyperlink" w:semiHidden="1" w:unhideWhenUsed="1"/>
-    <w:lsdException w:name="Strong" w:uiPriority="22" w:qFormat="1"/>
-    <w:lsdException w:name="Emphasis" w:uiPriority="20" w:qFormat="1"/>
-    <w:lsdException w:name="Document Map" w:semiHidden="1" w:unhideWhenUsed="1"/>
-    <w:lsdException w:name="Plain Text" w:semiHidden="1" w:unhideWhenUsed="1"/>
-    <w:lsdException w:name="E-mail Signature" w:semiHidden="1" w:unhideWhenUsed="1"/>
-    <w:lsdException w:name="HTML Top of Form" w:semiHidden="1" w:unhideWhenUsed="1"/>
-    <w:lsdException w:name="HTML Bottom of Form" w:semiHidden="1" w:unhideWhenUsed="1"/>
-    <w:lsdException w:name="Normal (Web)" w:semiHidden="1" w:unhideWhenUsed="1"/>
-    <w:lsdException w:name="HTML Acronym" w:semiHidden="1" w:unhideWhenUsed="1"/>
-    <w:lsdException w:name="HTML Address" w:semiHidden="1" w:unhideWhenUsed="1"/>
-    <w:lsdException w:name="HTML Cite" w:semiHidden="1" w:unhideWhenUsed="1"/>
-    <w:lsdException w:name="HTML Code" w:semiHidden="1" w:unhideWhenUsed="1"/>
-    <w:lsdException w:name="HTML Definition" w:semiHidden="1" w:unhideWhenUsed="1"/>
-    <w:lsdException w:name="HTML Keyboard" w:semiHidden="1" w:unhideWhenUsed="1"/>
-    <w:lsdException w:name="HTML Preformatted" w:semiHidden="1" w:unhideWhenUsed="1"/>
-    <w:lsdException w:name="HTML Sample" w:semiHidden="1" w:unhideWhenUsed="1"/>
-    <w:lsdException w:name="HTML Typewriter" w:semiHidden="1" w:unhideWhenUsed="1"/>
-    <w:lsdException w:name="HTML Variable" w:semiHidden="1" w:unhideWhenUsed="1"/>
-    <w:lsdException w:name="annotation subject" w:semiHidden="1" w:unhideWhenUsed="1"/>
-    <w:lsdException w:name="No List" w:semiHidden="1" w:unhideWhenUsed="1"/>
-    <w:lsdException w:name="Outline List 1" w:semiHidden="1" w:unhideWhenUsed="1"/>
-    <w:lsdException w:name="Outline List 2" w:semiHidden="1" w:unhideWhenUsed="1"/>
-    <w:lsdException w:name="Outline List 3" w:semiHidden="1" w:unhideWhenUsed="1"/>
-    <w:lsdException w:name="Table Simple 1" w:semiHidden="1" w:unhideWhenUsed="1"/>
-    <w:lsdException w:name="Table Simple 2" w:semiHidden="1" w:unhideWhenUsed="1"/>
-    <w:lsdException w:name="Table Simple 3" w:semiHidden="1" w:unhideWhenUsed="1"/>
-    <w:lsdException w:name="Table Classic 1" w:semiHidden="1" w:unhideWhenUsed="1"/>
-    <w:lsdException w:name="Table Classic 2" w:semiHidden="1" w:unhideWhenUsed="1"/>
-    <w:lsdException w:name="Table Classic 3" w:semiHidden="1" w:unhideWhenUsed="1"/>
-    <w:lsdException w:name="Table Classic 4" w:semiHidden="1" w:unhideWhenUsed="1"/>
-    <w:lsdException w:name="Table Colorful 1" w:semiHidden="1" w:unhideWhenUsed="1"/>
-    <w:lsdException w:name="Table Colorful 2" w:semiHidden="1" w:unhideWhenUsed="1"/>
-    <w:lsdException w:name="Table Colorful 3" w:semiHidden="1" w:unhideWhenUsed="1"/>
-    <w:lsdException w:name="Table Columns 1" w:semiHidden="1" w:unhideWhenUsed="1"/>
-    <w:lsdException w:name="Table Columns 2" w:semiHidden="1" w:unhideWhenUsed="1"/>
-    <w:lsdException w:name="Table Columns 3" w:semiHidden="1" w:unhideWhenUsed="1"/>
-    <w:lsdException w:name="Table Columns 4" w:semiHidden="1" w:unhideWhenUsed="1"/>
-    <w:lsdException w:name="Table Columns 5" w:semiHidden="1" w:unhideWhenUsed="1"/>
-    <w:lsdException w:name="Table Grid 1" w:semiHidden="1" w:unhideWhenUsed="1"/>
-    <w:lsdException w:name="Table Grid 2" w:semiHidden="1" w:unhideWhenUsed="1"/>
-    <w:lsdException w:name="Table Grid 3" w:semiHidden="1" w:unhideWhenUsed="1"/>
-    <w:lsdException w:name="Table Grid 4" w:semiHidden="1" w:unhideWhenUsed="1"/>
-    <w:lsdException w:name="Table Grid 5" w:semiHidden="1" w:unhideWhenUsed="1"/>
-    <w:lsdException w:name="Table Grid 6" w:semiHidden="1" w:unhideWhenUsed="1"/>
-    <w:lsdException w:name="Table Grid 7" w:semiHidden="1" w:unhideWhenUsed="1"/>
-    <w:lsdException w:name="Table Grid 8" w:semiHidden="1" w:unhideWhenUsed="1"/>
-    <w:lsdException w:name="Table List 1" w:semiHidden="1" w:unhideWhenUsed="1"/>
-    <w:lsdException w:name="Table List 2" w:semiHidden="1" w:unhideWhenUsed="1"/>
-    <w:lsdException w:name="Table List 3" w:semiHidden="1" w:unhideWhenUsed="1"/>
-    <w:lsdException w:name="Table List 4" w:semiHidden="1" w:unhideWhenUsed="1"/>
-    <w:lsdException w:name="Table List 5" w:semiHidden="1" w:unhideWhenUsed="1"/>
-    <w:lsdException w:name="Table List 6" w:semiHidden="1" w:unhideWhenUsed="1"/>
-    <w:lsdException w:name="Table List 7" w:semiHidden="1" w:unhideWhenUsed="1"/>
-    <w:lsdException w:name="Table List 8" w:semiHidden="1" w:unhideWhenUsed="1"/>
-    <w:lsdException w:name="Table 3D effects 1" w:semiHidden="1" w:unhideWhenUsed="1"/>
-    <w:lsdException w:name="Table 3D effects 2" w:semiHidden="1" w:unhideWhenUsed="1"/>
-    <w:lsdException w:name="Table 3D effects 3" w:semiHidden="1" w:unhideWhenUsed="1"/>
-    <w:lsdException w:name="Table Contemporary" w:semiHidden="1" w:unhideWhenUsed="1"/>
-    <w:lsdException w:name="Table Elegant" w:semiHidden="1" w:unhideWhenUsed="1"/>
-    <w:lsdException w:name="Table Professional" w:semiHidden="1" w:unhideWhenUsed="1"/>
-    <w:lsdException w:name="Table Subtle 1" w:semiHidden="1" w:unhideWhenUsed="1"/>
-    <w:lsdException w:name="Table Subtle 2" w:semiHidden="1" w:unhideWhenUsed="1"/>
-    <w:lsdException w:name="Table Web 1" w:semiHidden="1" w:unhideWhenUsed="1"/>
-    <w:lsdException w:name="Table Web 2" w:semiHidden="1" w:unhideWhenUsed="1"/>
-    <w:lsdException w:name="Balloon Text" w:semiHidden="1" w:unhideWhenUsed="1"/>
-    <w:lsdException w:name="Table Grid" w:uiPriority="39"/>
-    <w:lsdException w:name="Placeholder Text" w:semiHidden="1"/>
-    <w:lsdException w:name="No Spacing" w:uiPriority="1" w:qFormat="1"/>
-    <w:lsdException w:name="Light Shading" w:uiPriority="60"/>
-    <w:lsdException w:name="Light List" w:uiPriority="61"/>
-    <w:lsdException w:name="Light Grid" w:uiPriority="62"/>
-    <w:lsdException w:name="Medium Shading 1" w:uiPriority="63"/>
-    <w:lsdException w:name="Medium Shading 2" w:uiPriority="64"/>
-    <w:lsdException w:name="Medium List 1" w:uiPriority="65"/>
-    <w:lsdException w:name="Medium List 2" w:uiPriority="66"/>
-    <w:lsdException w:name="Medium Grid 1" w:uiPriority="67"/>
-    <w:lsdException w:name="Medium Grid 2" w:uiPriority="68"/>
-    <w:lsdException w:name="Medium Grid 3" w:uiPriority="69"/>
-    <w:lsdException w:name="Dark List" w:uiPriority="70"/>
-    <w:lsdException w:name="Colorful Shading" w:uiPriority="71"/>
-    <w:lsdException w:name="Colorful List" w:uiPriority="72"/>
-    <w:lsdException w:name="Colorful Grid" w:uiPriority="73"/>
-    <w:lsdException w:name="Light Shading Accent 1" w:uiPriority="60"/>
-    <w:lsdException w:name="Light List Accent 1" w:uiPriority="61"/>
-    <w:lsdException w:name="Light Grid Accent 1" w:uiPriority="62"/>
-    <w:lsdException w:name="Medium Shading 1 Accent 1" w:uiPriority="63"/>
-    <w:lsdException w:name="Medium Shading 2 Accent 1" w:uiPriority="64"/>
-    <w:lsdException w:name="Medium List 1 Accent 1" w:uiPriority="65"/>
-    <w:lsdException w:name="Revision" w:semiHidden="1"/>
-    <w:lsdException w:name="List Paragraph" w:uiPriority="34" w:qFormat="1"/>
-    <w:lsdException w:name="Quote" w:uiPriority="29" w:qFormat="1"/>
-    <w:lsdException w:name="Intense Quote" w:uiPriority="30" w:qFormat="1"/>
-    <w:lsdException w:name="Medium List 2 Accent 1" w:uiPriority="66"/>
-    <w:lsdException w:name="Medium Grid 1 Accent 1" w:uiPriority="67"/>
-    <w:lsdException w:name="Medium Grid 2 Accent 1" w:uiPriority="68"/>
-    <w:lsdException w:name="Medium Grid 3 Accent 1" w:uiPriority="69"/>
-    <w:lsdException w:name="Dark List Accent 1" w:uiPriority="70"/>
-    <w:lsdException w:name="Colorful Shading Accent 1" w:uiPriority="71"/>
-    <w:lsdException w:name="Colorful List Accent 1" w:uiPriority="72"/>
-    <w:lsdException w:name="Colorful Grid Accent 1" w:uiPriority="73"/>
-    <w:lsdException w:name="Light Shading Accent 2" w:uiPriority="60"/>
-    <w:lsdException w:name="Light List Accent 2" w:uiPriority="61"/>
-    <w:lsdException w:name="Light Grid Accent 2" w:uiPriority="62"/>
-    <w:lsdException w:name="Medium Shading 1 Accent 2" w:uiPriority="63"/>
-    <w:lsdException w:name="Medium Shading 2 Accent 2" w:uiPriority="64"/>
-    <w:lsdException w:name="Medium List 1 Accent 2" w:uiPriority="65"/>
-    <w:lsdException w:name="Medium List 2 Accent 2" w:uiPriority="66"/>
-    <w:lsdException w:name="Medium Grid 1 Accent 2" w:uiPriority="67"/>
-    <w:lsdException w:name="Medium Grid 2 Accent 2" w:uiPriority="68"/>
-    <w:lsdException w:name="Medium Grid 3 Accent 2" w:uiPriority="69"/>
-    <w:lsdException w:name="Dark List Accent 2" w:uiPriority="70"/>
-    <w:lsdException w:name="Colorful Shading Accent 2" w:uiPriority="71"/>
-    <w:lsdException w:name="Colorful List Accent 2" w:uiPriority="72"/>
-    <w:lsdException w:name="Colorful Grid Accent 2" w:uiPriority="73"/>
-    <w:lsdException w:name="Light Shading Accent 3" w:uiPriority="60"/>
-    <w:lsdException w:name="Light List Accent 3" w:uiPriority="61"/>
-    <w:lsdException w:name="Light Grid Accent 3" w:uiPriority="62"/>
-    <w:lsdException w:name="Medium Shading 1 Accent 3" w:uiPriority="63"/>
-    <w:lsdException w:name="Medium Shading 2 Accent 3" w:uiPriority="64"/>
-    <w:lsdException w:name="Medium List 1 Accent 3" w:uiPriority="65"/>
-    <w:lsdException w:name="Medium List 2 Accent 3" w:uiPriority="66"/>
-    <w:lsdException w:name="Medium Grid 1 Accent 3" w:uiPriority="67"/>
-    <w:lsdException w:name="Medium Grid 2 Accent 3" w:uiPriority="68"/>
-    <w:lsdException w:name="Medium Grid 3 Accent 3" w:uiPriority="69"/>
-    <w:lsdException w:name="Dark List Accent 3" w:uiPriority="70"/>
-    <w:lsdException w:name="Colorful Shading Accent 3" w:uiPriority="71"/>
-    <w:lsdException w:name="Colorful List Accent 3" w:uiPriority="72"/>
-    <w:lsdException w:name="Colorful Grid Accent 3" w:uiPriority="73"/>
-    <w:lsdException w:name="Light Shading Accent 4" w:uiPriority="60"/>
-    <w:lsdException w:name="Light List Accent 4" w:uiPriority="61"/>
-    <w:lsdException w:name="Light Grid Accent 4" w:uiPriority="62"/>
-    <w:lsdException w:name="Medium Shading 1 Accent 4" w:uiPriority="63"/>
-    <w:lsdException w:name="Medium Shading 2 Accent 4" w:uiPriority="64"/>
-    <w:lsdException w:name="Medium List 1 Accent 4" w:uiPriority="65"/>
-    <w:lsdException w:name="Medium List 2 Accent 4" w:uiPriority="66"/>
-    <w:lsdException w:name="Medium Grid 1 Accent 4" w:uiPriority="67"/>
-    <w:lsdException w:name="Medium Grid 2 Accent 4" w:uiPriority="68"/>
-    <w:lsdException w:name="Medium Grid 3 Accent 4" w:uiPriority="69"/>
-    <w:lsdException w:name="Dark List Accent 4" w:uiPriority="70"/>
-    <w:lsdException w:name="Colorful Shading Accent 4" w:uiPriority="71"/>
-    <w:lsdException w:name="Colorful List Accent 4" w:uiPriority="72"/>
-    <w:lsdException w:name="Colorful Grid Accent 4" w:uiPriority="73"/>
-    <w:lsdException w:name="Light Shading Accent 5" w:uiPriority="60"/>
-    <w:lsdException w:name="Light List Accent 5" w:uiPriority="61"/>
-    <w:lsdException w:name="Light Grid Accent 5" w:uiPriority="62"/>
-    <w:lsdException w:name="Medium Shading 1 Accent 5" w:uiPriority="63"/>
-    <w:lsdException w:name="Medium Shading 2 Accent 5" w:uiPriority="64"/>
-    <w:lsdException w:name="Medium List 1 Accent 5" w:uiPriority="65"/>
-    <w:lsdException w:name="Medium List 2 Accent 5" w:uiPriority="66"/>
-    <w:lsdException w:name="Medium Grid 1 Accent 5" w:uiPriority="67"/>
-    <w:lsdException w:name="Medium Grid 2 Accent 5" w:uiPriority="68"/>
-    <w:lsdException w:name="Medium Grid 3 Accent 5" w:uiPriority="69"/>
-    <w:lsdException w:name="Dark List Accent 5" w:uiPriority="70"/>
-    <w:lsdException w:name="Colorful Shading Accent 5" w:uiPriority="71"/>
-    <w:lsdException w:name="Colorful List Accent 5" w:uiPriority="72"/>
-    <w:lsdException w:name="Colorful Grid Accent 5" w:uiPriority="73"/>
-    <w:lsdException w:name="Light Shading Accent 6" w:uiPriority="60"/>
-    <w:lsdException w:name="Light List Accent 6" w:uiPriority="61"/>
-    <w:lsdException w:name="Light Grid Accent 6" w:uiPriority="62"/>
-    <w:lsdException w:name="Medium Shading 1 Accent 6" w:uiPriority="63"/>
-    <w:lsdException w:name="Medium Shading 2 Accent 6" w:uiPriority="64"/>
-    <w:lsdException w:name="Medium List 1 Accent 6" w:uiPriority="65"/>
-    <w:lsdException w:name="Medium List 2 Accent 6" w:uiPriority="66"/>
-    <w:lsdException w:name="Medium Grid 1 Accent 6" w:uiPriority="67"/>
-    <w:lsdException w:name="Medium Grid 2 Accent 6" w:uiPriority="68"/>
-    <w:lsdException w:name="Medium Grid 3 Accent 6" w:uiPriority="69"/>
-    <w:lsdException w:name="Dark List Accent 6" w:uiPriority="70"/>
-    <w:lsdException w:name="Colorful Shading Accent 6" w:uiPriority="71"/>
-    <w:lsdException w:name="Colorful List Accent 6" w:uiPriority="72"/>
-    <w:lsdException w:name="Colorful Grid Accent 6" w:uiPriority="73"/>
-    <w:lsdException w:name="Subtle Emphasis" w:uiPriority="19" w:qFormat="1"/>
-    <w:lsdException w:name="Intense Emphasis" w:uiPriority="21" w:qFormat="1"/>
-    <w:lsdException w:name="Subtle Reference" w:uiPriority="31" w:qFormat="1"/>
-    <w:lsdException w:name="Intense Reference" w:uiPriority="32" w:qFormat="1"/>
-    <w:lsdException w:name="Book Title" w:uiPriority="33" w:qFormat="1"/>
-    <w:lsdException w:name="Bibliography" w:semiHidden="1" w:uiPriority="37" w:unhideWhenUsed="1"/>
-    <w:lsdException w:name="TOC Heading" w:semiHidden="1" w:uiPriority="39" w:unhideWhenUsed="1" w:qFormat="1"/>
-    <w:lsdException w:name="Plain Table 1" w:uiPriority="41"/>
-    <w:lsdException w:name="Plain Table 2" w:uiPriority="42"/>
-    <w:lsdException w:name="Plain Table 3" w:uiPriority="43"/>
-    <w:lsdException w:name="Plain Table 4" w:uiPriority="44"/>
-    <w:lsdException w:name="Plain Table 5" w:uiPriority="45"/>
-    <w:lsdException w:name="Grid Table Light" w:uiPriority="40"/>
-    <w:lsdException w:name="Grid Table 1 Light" w:uiPriority="46"/>
-    <w:lsdException w:name="Grid Table 2" w:uiPriority="47"/>
-    <w:lsdException w:name="Grid Table 3" w:uiPriority="48"/>
-    <w:lsdException w:name="Grid Table 4" w:uiPriority="49"/>
-    <w:lsdException w:name="Grid Table 5 Dark" w:uiPriority="50"/>
-    <w:lsdException w:name="Grid Table 6 Colorful" w:uiPriority="51"/>
-    <w:lsdException w:name="Grid Table 7 Colorful" w:uiPriority="52"/>
-    <w:lsdException w:name="Grid Table 1 Light Accent 1" w:uiPriority="46"/>
-    <w:lsdException w:name="Grid Table 2 Accent 1" w:uiPriority="47"/>
-    <w:lsdException w:name="Grid Table 3 Accent 1" w:uiPriority="48"/>
-    <w:lsdException w:name="Grid Table 4 Accent 1" w:uiPriority="49"/>
-    <w:lsdException w:name="Grid Table 5 Dark Accent 1" w:uiPriority="50"/>
-    <w:lsdException w:name="Grid Table 6 Colorful Accent 1" w:uiPriority="51"/>
-    <w:lsdException w:name="Grid Table 7 Colorful Accent 1" w:uiPriority="52"/>
-    <w:lsdException w:name="Grid Table 1 Light Accent 2" w:uiPriority="46"/>
-    <w:lsdException w:name="Grid Table 2 Accent 2" w:uiPriority="47"/>
-    <w:lsdException w:name="Grid Table 3 Accent 2" w:uiPriority="48"/>
-    <w:lsdException w:name="Grid Table 4 Accent 2" w:uiPriority="49"/>
-    <w:lsdException w:name="Grid Table 5 Dark Accent 2" w:uiPriority="50"/>
-    <w:lsdException w:name="Grid Table 6 Colorful Accent 2" w:uiPriority="51"/>
-    <w:lsdException w:name="Grid Table 7 Colorful Accent 2" w:uiPriority="52"/>
-    <w:lsdException w:name="Grid Table 1 Light Accent 3" w:uiPriority="46"/>
-    <w:lsdException w:name="Grid Table 2 Accent 3" w:uiPriority="47"/>
-    <w:lsdException w:name="Grid Table 3 Accent 3" w:uiPriority="48"/>
-    <w:lsdException w:name="Grid Table 4 Accent 3" w:uiPriority="49"/>
-    <w:lsdException w:name="Grid Table 5 Dark Accent 3" w:uiPriority="50"/>
-    <w:lsdException w:name="Grid Table 6 Colorful Accent 3" w:uiPriority="51"/>
-    <w:lsdException w:name="Grid Table 7 Colorful Accent 3" w:uiPriority="52"/>
-    <w:lsdException w:name="Grid Table 1 Light Accent 4" w:uiPriority="46"/>
-    <w:lsdException w:name="Grid Table 2 Accent 4" w:uiPriority="47"/>
-    <w:lsdException w:name="Grid Table 3 Accent 4" w:uiPriority="48"/>
-    <w:lsdException w:name="Grid Table 4 Accent 4" w:uiPriority="49"/>
-    <w:lsdException w:name="Grid Table 5 Dark Accent 4" w:uiPriority="50"/>
-    <w:lsdException w:name="Grid Table 6 Colorful Accent 4" w:uiPriority="51"/>
-    <w:lsdException w:name="Grid Table 7 Colorful Accent 4" w:uiPriority="52"/>
-    <w:lsdException w:name="Grid Table 1 Light Accent 5" w:uiPriority="46"/>
-    <w:lsdException w:name="Grid Table 2 Accent 5" w:uiPriority="47"/>
-    <w:lsdException w:name="Grid Table 3 Accent 5" w:uiPriority="48"/>
-    <w:lsdException w:name="Grid Table 4 Accent 5" w:uiPriority="49"/>
-    <w:lsdException w:name="Grid Table 5 Dark Accent 5" w:uiPriority="50"/>
-    <w:lsdException w:name="Grid Table 6 Colorful Accent 5" w:uiPriority="51"/>
-    <w:lsdException w:name="Grid Table 7 Colorful Accent 5" w:uiPriority="52"/>
-    <w:lsdException w:name="Grid Table 1 Light Accent 6" w:uiPriority="46"/>
-    <w:lsdException w:name="Grid Table 2 Accent 6" w:uiPriority="47"/>
-    <w:lsdException w:name="Grid Table 3 Accent 6" w:uiPriority="48"/>
-    <w:lsdException w:name="Grid Table 4 Accent 6" w:uiPriority="49"/>
-    <w:lsdException w:name="Grid Table 5 Dark Accent 6" w:uiPriority="50"/>
-    <w:lsdException w:name="Grid Table 6 Colorful Accent 6" w:uiPriority="51"/>
-    <w:lsdException w:name="Grid Table 7 Colorful Accent 6" w:uiPriority="52"/>
-    <w:lsdException w:name="List Table 1 Light" w:uiPriority="46"/>
-    <w:lsdException w:name="List Table 2" w:uiPriority="47"/>
-    <w:lsdException w:name="List Table 3" w:uiPriority="48"/>
-    <w:lsdException w:name="List Table 4" w:uiPriority="49"/>
-    <w:lsdException w:name="List Table 5 Dark" w:uiPriority="50"/>
-    <w:lsdException w:name="List Table 6 Colorful" w:uiPriority="51"/>
-    <w:lsdException w:name="List Table 7 Colorful" w:uiPriority="52"/>
-    <w:lsdException w:name="List Table 1 Light Accent 1" w:uiPriority="46"/>
-    <w:lsdException w:name="List Table 2 Accent 1" w:uiPriority="47"/>
-    <w:lsdException w:name="List Table 3 Accent 1" w:uiPriority="48"/>
-    <w:lsdException w:name="List Table 4 Accent 1" w:uiPriority="49"/>
-    <w:lsdException w:name="List Table 5 Dark Accent 1" w:uiPriority="50"/>
-    <w:lsdException w:name="List Table 6 Colorful Accent 1" w:uiPriority="51"/>
-    <w:lsdException w:name="List Table 7 Colorful Accent 1" w:uiPriority="52"/>
-    <w:lsdException w:name="List Table 1 Light Accent 2" w:uiPriority="46"/>
-    <w:lsdException w:name="List Table 2 Accent 2" w:uiPriority="47"/>
-    <w:lsdException w:name="List Table 3 Accent 2" w:uiPriority="48"/>
-    <w:lsdException w:name="List Table 4 Accent 2" w:uiPriority="49"/>
-    <w:lsdException w:name="List Table 5 Dark Accent 2" w:uiPriority="50"/>
-    <w:lsdException w:name="List Table 6 Colorful Accent 2" w:uiPriority="51"/>
-    <w:lsdException w:name="List Table 7 Colorful Accent 2" w:uiPriority="52"/>
-    <w:lsdException w:name="List Table 1 Light Accent 3" w:uiPriority="46"/>
-    <w:lsdException w:name="List Table 2 Accent 3" w:uiPriority="47"/>
-    <w:lsdException w:name="List Table 3 Accent 3" w:uiPriority="48"/>
-    <w:lsdException w:name="List Table 4 Accent 3" w:uiPriority="49"/>
-    <w:lsdException w:name="List Table 5 Dark Accent 3" w:uiPriority="50"/>
-    <w:lsdException w:name="List Table 6 Colorful Accent 3" w:uiPriority="51"/>
-    <w:lsdException w:name="List Table 7 Colorful Accent 3" w:uiPriority="52"/>
-    <w:lsdException w:name="List Table 1 Light Accent 4" w:uiPriority="46"/>
-    <w:lsdException w:name="List Table 2 Accent 4" w:uiPriority="47"/>
-    <w:lsdException w:name="List Table 3 Accent 4" w:uiPriority="48"/>
-    <w:lsdException w:name="List Table 4 Accent 4" w:uiPriority="49"/>
-    <w:lsdException w:name="List Table 5 Dark Accent 4" w:uiPriority="50"/>
-    <w:lsdException w:name="List Table 6 Colorful Accent 4" w:uiPriority="51"/>
-    <w:lsdException w:name="List Table 7 Colorful Accent 4" w:uiPriority="52"/>
-    <w:lsdException w:name="List Table 1 Light Accent 5" w:uiPriority="46"/>
-    <w:lsdException w:name="List Table 2 Accent 5" w:uiPriority="47"/>
-    <w:lsdException w:name="List Table 3 Accent 5" w:uiPriority="48"/>
-    <w:lsdException w:name="List Table 4 Accent 5" w:uiPriority="49"/>
-    <w:lsdException w:name="List Table 5 Dark Accent 5" w:uiPriority="50"/>
-    <w:lsdException w:name="List Table 6 Colorful Accent 5" w:uiPriority="51"/>
-    <w:lsdException w:name="List Table 7 Colorful Accent 5" w:uiPriority="52"/>
-    <w:lsdException w:name="List Table 1 Light Accent 6" w:uiPriority="46"/>
-    <w:lsdException w:name="List Table 2 Accent 6" w:uiPriority="47"/>
-    <w:lsdException w:name="List Table 3 Accent 6" w:uiPriority="48"/>
-    <w:lsdException w:name="List Table 4 Accent 6" w:uiPriority="49"/>
-    <w:lsdException w:name="List Table 5 Dark Accent 6" w:uiPriority="50"/>
-    <w:lsdException w:name="List Table 6 Colorful Accent 6" w:uiPriority="51"/>
-    <w:lsdException w:name="List Table 7 Colorful Accent 6" w:uiPriority="52"/>
-    <w:lsdException w:name="Mention" w:semiHidden="1" w:unhideWhenUsed="1"/>
+  <w:latentStyles w:defLockedState="0" w:defUIPriority="99" w:defSemiHidden="1" w:defUnhideWhenUsed="1" w:defQFormat="0" w:count="267">
+    <w:lsdException w:name="Normal" w:semiHidden="0" w:uiPriority="0" w:unhideWhenUsed="0" w:qFormat="1"/>
+    <w:lsdException w:name="heading 1" w:semiHidden="0" w:uiPriority="9" w:unhideWhenUsed="0" w:qFormat="1"/>
+    <w:lsdException w:name="heading 2" w:uiPriority="9" w:qFormat="1"/>
+    <w:lsdException w:name="heading 3" w:uiPriority="9" w:qFormat="1"/>
+    <w:lsdException w:name="heading 4" w:uiPriority="9" w:qFormat="1"/>
+    <w:lsdException w:name="heading 5" w:uiPriority="9" w:qFormat="1"/>
+    <w:lsdException w:name="heading 6" w:uiPriority="9" w:qFormat="1"/>
+    <w:lsdException w:name="heading 7" w:uiPriority="9" w:qFormat="1"/>
+    <w:lsdException w:name="heading 8" w:uiPriority="9" w:qFormat="1"/>
+    <w:lsdException w:name="heading 9" w:uiPriority="9" w:qFormat="1"/>
+    <w:lsdException w:name="toc 1" w:uiPriority="39"/>
+    <w:lsdException w:name="toc 2" w:uiPriority="39"/>
+    <w:lsdException w:name="toc 3" w:uiPriority="39"/>
+    <w:lsdException w:name="toc 4" w:uiPriority="39"/>
+    <w:lsdException w:name="toc 5" w:uiPriority="39"/>
+    <w:lsdException w:name="toc 6" w:uiPriority="39"/>
+    <w:lsdException w:name="toc 7" w:uiPriority="39"/>
+    <w:lsdException w:name="toc 8" w:uiPriority="39"/>
+    <w:lsdException w:name="toc 9" w:uiPriority="39"/>
+    <w:lsdException w:name="caption" w:uiPriority="35" w:qFormat="1"/>
+    <w:lsdException w:name="Title" w:semiHidden="0" w:uiPriority="10" w:unhideWhenUsed="0" w:qFormat="1"/>
+    <w:lsdException w:name="Default Paragraph Font" w:uiPriority="1"/>
+    <w:lsdException w:name="Subtitle" w:semiHidden="0" w:uiPriority="11" w:unhideWhenUsed="0" w:qFormat="1"/>
+    <w:lsdException w:name="Strong" w:semiHidden="0" w:uiPriority="22" w:unhideWhenUsed="0" w:qFormat="1"/>
+    <w:lsdException w:name="Emphasis" w:semiHidden="0" w:uiPriority="20" w:unhideWhenUsed="0" w:qFormat="1"/>
+    <w:lsdException w:name="Normal Table" w:semiHidden="0" w:unhideWhenUsed="0"/>
+    <w:lsdException w:name="Table Web 3" w:semiHidden="0" w:unhideWhenUsed="0"/>
+    <w:lsdException w:name="Table Grid" w:semiHidden="0" w:uiPriority="39" w:unhideWhenUsed="0"/>
+    <w:lsdException w:name="Table Theme" w:semiHidden="0" w:unhideWhenUsed="0"/>
+    <w:lsdException w:name="Placeholder Text" w:unhideWhenUsed="0"/>
+    <w:lsdException w:name="No Spacing" w:semiHidden="0" w:uiPriority="1" w:unhideWhenUsed="0" w:qFormat="1"/>
+    <w:lsdException w:name="Light Shading" w:semiHidden="0" w:uiPriority="60" w:unhideWhenUsed="0"/>
+    <w:lsdException w:name="Light List" w:semiHidden="0" w:uiPriority="61" w:unhideWhenUsed="0"/>
+    <w:lsdException w:name="Light Grid" w:semiHidden="0" w:uiPriority="62" w:unhideWhenUsed="0"/>
+    <w:lsdException w:name="Medium Shading 1" w:semiHidden="0" w:uiPriority="63" w:unhideWhenUsed="0"/>
+    <w:lsdException w:name="Medium Shading 2" w:semiHidden="0" w:uiPriority="64" w:unhideWhenUsed="0"/>
+    <w:lsdException w:name="Medium List 1" w:semiHidden="0" w:uiPriority="65" w:unhideWhenUsed="0"/>
+    <w:lsdException w:name="Medium List 2" w:semiHidden="0" w:uiPriority="66" w:unhideWhenUsed="0"/>
+    <w:lsdException w:name="Medium Grid 1" w:semiHidden="0" w:uiPriority="67" w:unhideWhenUsed="0"/>
+    <w:lsdException w:name="Medium Grid 2" w:semiHidden="0" w:uiPriority="68" w:unhideWhenUsed="0"/>
+    <w:lsdException w:name="Medium Grid 3" w:semiHidden="0" w:uiPriority="69" w:unhideWhenUsed="0"/>
+    <w:lsdException w:name="Dark List" w:semiHidden="0" w:uiPriority="70" w:unhideWhenUsed="0"/>
+    <w:lsdException w:name="Colorful Shading" w:semiHidden="0" w:uiPriority="71" w:unhideWhenUsed="0"/>
+    <w:lsdException w:name="Colorful List" w:semiHidden="0" w:uiPriority="72" w:unhideWhenUsed="0"/>
+    <w:lsdException w:name="Colorful Grid" w:semiHidden="0" w:uiPriority="73" w:unhideWhenUsed="0"/>
+    <w:lsdException w:name="Light Shading Accent 1" w:semiHidden="0" w:uiPriority="60" w:unhideWhenUsed="0"/>
+    <w:lsdException w:name="Light List Accent 1" w:semiHidden="0" w:uiPriority="61" w:unhideWhenUsed="0"/>
+    <w:lsdException w:name="Light Grid Accent 1" w:semiHidden="0" w:uiPriority="62" w:unhideWhenUsed="0"/>
+    <w:lsdException w:name="Medium Shading 1 Accent 1" w:semiHidden="0" w:uiPriority="63" w:unhideWhenUsed="0"/>
+    <w:lsdException w:name="Medium Shading 2 Accent 1" w:semiHidden="0" w:uiPriority="64" w:unhideWhenUsed="0"/>
+    <w:lsdException w:name="Medium List 1 Accent 1" w:semiHidden="0" w:uiPriority="65" w:unhideWhenUsed="0"/>
+    <w:lsdException w:name="Revision" w:unhideWhenUsed="0"/>
+    <w:lsdException w:name="List Paragraph" w:semiHidden="0" w:uiPriority="34" w:unhideWhenUsed="0" w:qFormat="1"/>
+    <w:lsdException w:name="Quote" w:semiHidden="0" w:uiPriority="29" w:unhideWhenUsed="0" w:qFormat="1"/>
+    <w:lsdException w:name="Intense Quote" w:semiHidden="0" w:uiPriority="30" w:unhideWhenUsed="0" w:qFormat="1"/>
+    <w:lsdException w:name="Medium List 2 Accent 1" w:semiHidden="0" w:uiPriority="66" w:unhideWhenUsed="0"/>
+    <w:lsdException w:name="Medium Grid 1 Accent 1" w:semiHidden="0" w:uiPriority="67" w:unhideWhenUsed="0"/>
+    <w:lsdException w:name="Medium Grid 2 Accent 1" w:semiHidden="0" w:uiPriority="68" w:unhideWhenUsed="0"/>
+    <w:lsdException w:name="Medium Grid 3 Accent 1" w:semiHidden="0" w:uiPriority="69" w:unhideWhenUsed="0"/>
+    <w:lsdException w:name="Dark List Accent 1" w:semiHidden="0" w:uiPriority="70" w:unhideWhenUsed="0"/>
+    <w:lsdException w:name="Colorful Shading Accent 1" w:semiHidden="0" w:uiPriority="71" w:unhideWhenUsed="0"/>
+    <w:lsdException w:name="Colorful List Accent 1" w:semiHidden="0" w:uiPriority="72" w:unhideWhenUsed="0"/>
+    <w:lsdException w:name="Colorful Grid Accent 1" w:semiHidden="0" w:uiPriority="73" w:unhideWhenUsed="0"/>
+    <w:lsdException w:name="Light Shading Accent 2" w:semiHidden="0" w:uiPriority="60" w:unhideWhenUsed="0"/>
+    <w:lsdException w:name="Light List Accent 2" w:semiHidden="0" w:uiPriority="61" w:unhideWhenUsed="0"/>
+    <w:lsdException w:name="Light Grid Accent 2" w:semiHidden="0" w:uiPriority="62" w:unhideWhenUsed="0"/>
+    <w:lsdException w:name="Medium Shading 1 Accent 2" w:semiHidden="0" w:uiPriority="63" w:unhideWhenUsed="0"/>
+    <w:lsdException w:name="Medium Shading 2 Accent 2" w:semiHidden="0" w:uiPriority="64" w:unhideWhenUsed="0"/>
+    <w:lsdException w:name="Medium List 1 Accent 2" w:semiHidden="0" w:uiPriority="65" w:unhideWhenUsed="0"/>
+    <w:lsdException w:name="Medium List 2 Accent 2" w:semiHidden="0" w:uiPriority="66" w:unhideWhenUsed="0"/>
+    <w:lsdException w:name="Medium Grid 1 Accent 2" w:semiHidden="0" w:uiPriority="67" w:unhideWhenUsed="0"/>
+    <w:lsdException w:name="Medium Grid 2 Accent 2" w:semiHidden="0" w:uiPriority="68" w:unhideWhenUsed="0"/>
+    <w:lsdException w:name="Medium Grid 3 Accent 2" w:semiHidden="0" w:uiPriority="69" w:unhideWhenUsed="0"/>
+    <w:lsdException w:name="Dark List Accent 2" w:semiHidden="0" w:uiPriority="70" w:unhideWhenUsed="0"/>
+    <w:lsdException w:name="Colorful Shading Accent 2" w:semiHidden="0" w:uiPriority="71" w:unhideWhenUsed="0"/>
+    <w:lsdException w:name="Colorful List Accent 2" w:semiHidden="0" w:uiPriority="72" w:unhideWhenUsed="0"/>
+    <w:lsdException w:name="Colorful Grid Accent 2" w:semiHidden="0" w:uiPriority="73" w:unhideWhenUsed="0"/>
+    <w:lsdException w:name="Light Shading Accent 3" w:semiHidden="0" w:uiPriority="60" w:unhideWhenUsed="0"/>
+    <w:lsdException w:name="Light List Accent 3" w:semiHidden="0" w:uiPriority="61" w:unhideWhenUsed="0"/>
+    <w:lsdException w:name="Light Grid Accent 3" w:semiHidden="0" w:uiPriority="62" w:unhideWhenUsed="0"/>
+    <w:lsdException w:name="Medium Shading 1 Accent 3" w:semiHidden="0" w:uiPriority="63" w:unhideWhenUsed="0"/>
+    <w:lsdException w:name="Medium Shading 2 Accent 3" w:semiHidden="0" w:uiPriority="64" w:unhideWhenUsed="0"/>
+    <w:lsdException w:name="Medium List 1 Accent 3" w:semiHidden="0" w:uiPriority="65" w:unhideWhenUsed="0"/>
+    <w:lsdException w:name="Medium List 2 Accent 3" w:semiHidden="0" w:uiPriority="66" w:unhideWhenUsed="0"/>
+    <w:lsdException w:name="Medium Grid 1 Accent 3" w:semiHidden="0" w:uiPriority="67" w:unhideWhenUsed="0"/>
+    <w:lsdException w:name="Medium Grid 2 Accent 3" w:semiHidden="0" w:uiPriority="68" w:unhideWhenUsed="0"/>
+    <w:lsdException w:name="Medium Grid 3 Accent 3" w:semiHidden="0" w:uiPriority="69" w:unhideWhenUsed="0"/>
+    <w:lsdException w:name="Dark List Accent 3" w:semiHidden="0" w:uiPriority="70" w:unhideWhenUsed="0"/>
+    <w:lsdException w:name="Colorful Shading Accent 3" w:semiHidden="0" w:uiPriority="71" w:unhideWhenUsed="0"/>
+    <w:lsdException w:name="Colorful List Accent 3" w:semiHidden="0" w:uiPriority="72" w:unhideWhenUsed="0"/>
+    <w:lsdException w:name="Colorful Grid Accent 3" w:semiHidden="0" w:uiPriority="73" w:unhideWhenUsed="0"/>
+    <w:lsdException w:name="Light Shading Accent 4" w:semiHidden="0" w:uiPriority="60" w:unhideWhenUsed="0"/>
+    <w:lsdException w:name="Light List Accent 4" w:semiHidden="0" w:uiPriority="61" w:unhideWhenUsed="0"/>
+    <w:lsdException w:name="Light Grid Accent 4" w:semiHidden="0" w:uiPriority="62" w:unhideWhenUsed="0"/>
+    <w:lsdException w:name="Medium Shading 1 Accent 4" w:semiHidden="0" w:uiPriority="63" w:unhideWhenUsed="0"/>
+    <w:lsdException w:name="Medium Shading 2 Accent 4" w:semiHidden="0" w:uiPriority="64" w:unhideWhenUsed="0"/>
+    <w:lsdException w:name="Medium List 1 Accent 4" w:semiHidden="0" w:uiPriority="65" w:unhideWhenUsed="0"/>
+    <w:lsdException w:name="Medium List 2 Accent 4" w:semiHidden="0" w:uiPriority="66" w:unhideWhenUsed="0"/>
+    <w:lsdException w:name="Medium Grid 1 Accent 4" w:semiHidden="0" w:uiPriority="67" w:unhideWhenUsed="0"/>
+    <w:lsdException w:name="Medium Grid 2 Accent 4" w:semiHidden="0" w:uiPriority="68" w:unhideWhenUsed="0"/>
+    <w:lsdException w:name="Medium Grid 3 Accent 4" w:semiHidden="0" w:uiPriority="69" w:unhideWhenUsed="0"/>
+    <w:lsdException w:name="Dark List Accent 4" w:semiHidden="0" w:uiPriority="70" w:unhideWhenUsed="0"/>
+    <w:lsdException w:name="Colorful Shading Accent 4" w:semiHidden="0" w:uiPriority="71" w:unhideWhenUsed="0"/>
+    <w:lsdException w:name="Colorful List Accent 4" w:semiHidden="0" w:uiPriority="72" w:unhideWhenUsed="0"/>
+    <w:lsdException w:name="Colorful Grid Accent 4" w:semiHidden="0" w:uiPriority="73" w:unhideWhenUsed="0"/>
+    <w:lsdException w:name="Light Shading Accent 5" w:semiHidden="0" w:uiPriority="60" w:unhideWhenUsed="0"/>
+    <w:lsdException w:name="Light List Accent 5" w:semiHidden="0" w:uiPriority="61" w:unhideWhenUsed="0"/>
+    <w:lsdException w:name="Light Grid Accent 5" w:semiHidden="0" w:uiPriority="62" w:unhideWhenUsed="0"/>
+    <w:lsdException w:name="Medium Shading 1 Accent 5" w:semiHidden="0" w:uiPriority="63" w:unhideWhenUsed="0"/>
+    <w:lsdException w:name="Medium Shading 2 Accent 5" w:semiHidden="0" w:uiPriority="64" w:unhideWhenUsed="0"/>
+    <w:lsdException w:name="Medium List 1 Accent 5" w:semiHidden="0" w:uiPriority="65" w:unhideWhenUsed="0"/>
+    <w:lsdException w:name="Medium List 2 Accent 5" w:semiHidden="0" w:uiPriority="66" w:unhideWhenUsed="0"/>
+    <w:lsdException w:name="Medium Grid 1 Accent 5" w:semiHidden="0" w:uiPriority="67" w:unhideWhenUsed="0"/>
+    <w:lsdException w:name="Medium Grid 2 Accent 5" w:semiHidden="0" w:uiPriority="68" w:unhideWhenUsed="0"/>
+    <w:lsdException w:name="Medium Grid 3 Accent 5" w:semiHidden="0" w:uiPriority="69" w:unhideWhenUsed="0"/>
+    <w:lsdException w:name="Dark List Accent 5" w:semiHidden="0" w:uiPriority="70" w:unhideWhenUsed="0"/>
+    <w:lsdException w:name="Colorful Shading Accent 5" w:semiHidden="0" w:uiPriority="71" w:unhideWhenUsed="0"/>
+    <w:lsdException w:name="Colorful List Accent 5" w:semiHidden="0" w:uiPriority="72" w:unhideWhenUsed="0"/>
+    <w:lsdException w:name="Colorful Grid Accent 5" w:semiHidden="0" w:uiPriority="73" w:unhideWhenUsed="0"/>
+    <w:lsdException w:name="Light Shading Accent 6" w:semiHidden="0" w:uiPriority="60" w:unhideWhenUsed="0"/>
+    <w:lsdException w:name="Light List Accent 6" w:semiHidden="0" w:uiPriority="61" w:unhideWhenUsed="0"/>
+    <w:lsdException w:name="Light Grid Accent 6" w:semiHidden="0" w:uiPriority="62" w:unhideWhenUsed="0"/>
+    <w:lsdException w:name="Medium Shading 1 Accent 6" w:semiHidden="0" w:uiPriority="63" w:unhideWhenUsed="0"/>
+    <w:lsdException w:name="Medium Shading 2 Accent 6" w:semiHidden="0" w:uiPriority="64" w:unhideWhenUsed="0"/>
+    <w:lsdException w:name="Medium List 1 Accent 6" w:semiHidden="0" w:uiPriority="65" w:unhideWhenUsed="0"/>
+    <w:lsdException w:name="Medium List 2 Accent 6" w:semiHidden="0" w:uiPriority="66" w:unhideWhenUsed="0"/>
+    <w:lsdException w:name="Medium Grid 1 Accent 6" w:semiHidden="0" w:uiPriority="67" w:unhideWhenUsed="0"/>
+    <w:lsdException w:name="Medium Grid 2 Accent 6" w:semiHidden="0" w:uiPriority="68" w:unhideWhenUsed="0"/>
+    <w:lsdException w:name="Medium Grid 3 Accent 6" w:semiHidden="0" w:uiPriority="69" w:unhideWhenUsed="0"/>
+    <w:lsdException w:name="Dark List Accent 6" w:semiHidden="0" w:uiPriority="70" w:unhideWhenUsed="0"/>
+    <w:lsdException w:name="Colorful Shading Accent 6" w:semiHidden="0" w:uiPriority="71" w:unhideWhenUsed="0"/>
+    <w:lsdException w:name="Colorful List Accent 6" w:semiHidden="0" w:uiPriority="72" w:unhideWhenUsed="0"/>
+    <w:lsdException w:name="Colorful Grid Accent 6" w:semiHidden="0" w:uiPriority="73" w:unhideWhenUsed="0"/>
+    <w:lsdException w:name="Subtle Emphasis" w:semiHidden="0" w:uiPriority="19" w:unhideWhenUsed="0" w:qFormat="1"/>
+    <w:lsdException w:name="Intense Emphasis" w:semiHidden="0" w:uiPriority="21" w:unhideWhenUsed="0" w:qFormat="1"/>
+    <w:lsdException w:name="Subtle Reference" w:semiHidden="0" w:uiPriority="31" w:unhideWhenUsed="0" w:qFormat="1"/>
+    <w:lsdException w:name="Intense Reference" w:semiHidden="0" w:uiPriority="32" w:unhideWhenUsed="0" w:qFormat="1"/>
+    <w:lsdException w:name="Book Title" w:semiHidden="0" w:uiPriority="33" w:unhideWhenUsed="0" w:qFormat="1"/>
+    <w:lsdException w:name="Bibliography" w:uiPriority="37"/>
+    <w:lsdException w:name="TOC Heading" w:uiPriority="39" w:qFormat="1"/>
   </w:latentStyles>
   <w:style w:type="paragraph" w:default="1" w:styleId="Normal">
     <w:name w:val="Normal"/>
@@ -7632,7 +7654,6 @@
   <w:style w:type="character" w:default="1" w:styleId="DefaultParagraphFont">
     <w:name w:val="Default Paragraph Font"/>
     <w:uiPriority w:val="1"/>
-    <w:semiHidden/>
     <w:unhideWhenUsed/>
   </w:style>
   <w:style w:type="table" w:default="1" w:styleId="TableNormal">
@@ -7798,6 +7819,444 @@
       <w:ind w:left="720"/>
       <w:contextualSpacing/>
     </w:pPr>
+  </w:style>
+  <w:style w:type="paragraph" w:styleId="BalloonText">
+    <w:name w:val="Balloon Text"/>
+    <w:basedOn w:val="Normal"/>
+    <w:link w:val="BalloonTextChar"/>
+    <w:uiPriority w:val="99"/>
+    <w:semiHidden/>
+    <w:unhideWhenUsed/>
+    <w:rsid w:val="003242B4"/>
+    <w:pPr>
+      <w:spacing w:after="0" w:line="240" w:lineRule="auto"/>
+    </w:pPr>
+    <w:rPr>
+      <w:rFonts w:ascii="Tahoma" w:hAnsi="Tahoma" w:cs="Tahoma"/>
+      <w:sz w:val="16"/>
+      <w:szCs w:val="16"/>
+    </w:rPr>
+  </w:style>
+  <w:style w:type="character" w:customStyle="1" w:styleId="BalloonTextChar">
+    <w:name w:val="Balloon Text Char"/>
+    <w:basedOn w:val="DefaultParagraphFont"/>
+    <w:link w:val="BalloonText"/>
+    <w:uiPriority w:val="99"/>
+    <w:semiHidden/>
+    <w:rsid w:val="003242B4"/>
+    <w:rPr>
+      <w:rFonts w:ascii="Tahoma" w:hAnsi="Tahoma" w:cs="Tahoma"/>
+      <w:sz w:val="16"/>
+      <w:szCs w:val="16"/>
+    </w:rPr>
+  </w:style>
+</w:styles>
+</file>
+
+<file path=word/stylesWithEffects.xml><?xml version="1.0" encoding="utf-8"?>
+<w:styles xmlns:wpc="http://schemas.microsoft.com/office/word/2010/wordprocessingCanvas" xmlns:mc="http://schemas.openxmlformats.org/markup-compatibility/2006" xmlns:o="urn:schemas-microsoft-com:office:office" xmlns:r="http://schemas.openxmlformats.org/officeDocument/2006/relationships" xmlns:m="http://schemas.openxmlformats.org/officeDocument/2006/math" xmlns:v="urn:schemas-microsoft-com:vml" xmlns:wp14="http://schemas.microsoft.com/office/word/2010/wordprocessingDrawing" xmlns:wp="http://schemas.openxmlformats.org/drawingml/2006/wordprocessingDrawing" xmlns:w10="urn:schemas-microsoft-com:office:word" xmlns:w="http://schemas.openxmlformats.org/wordprocessingml/2006/main" xmlns:w14="http://schemas.microsoft.com/office/word/2010/wordml" xmlns:wpg="http://schemas.microsoft.com/office/word/2010/wordprocessingGroup" xmlns:wpi="http://schemas.microsoft.com/office/word/2010/wordprocessingInk" xmlns:wne="http://schemas.microsoft.com/office/word/2006/wordml" xmlns:wps="http://schemas.microsoft.com/office/word/2010/wordprocessingShape" mc:Ignorable="w14 wp14">
+  <w:docDefaults>
+    <w:rPrDefault>
+      <w:rPr>
+        <w:rFonts w:asciiTheme="minorHAnsi" w:eastAsiaTheme="minorHAnsi" w:hAnsiTheme="minorHAnsi" w:cstheme="minorBidi"/>
+        <w:sz w:val="22"/>
+        <w:szCs w:val="22"/>
+        <w:lang w:val="en-SG" w:eastAsia="en-US" w:bidi="ar-SA"/>
+      </w:rPr>
+    </w:rPrDefault>
+    <w:pPrDefault>
+      <w:pPr>
+        <w:spacing w:after="160" w:line="259" w:lineRule="auto"/>
+      </w:pPr>
+    </w:pPrDefault>
+  </w:docDefaults>
+  <w:latentStyles w:defLockedState="0" w:defUIPriority="99" w:defSemiHidden="1" w:defUnhideWhenUsed="1" w:defQFormat="0" w:count="267">
+    <w:lsdException w:name="Normal" w:semiHidden="0" w:uiPriority="0" w:unhideWhenUsed="0" w:qFormat="1"/>
+    <w:lsdException w:name="heading 1" w:semiHidden="0" w:uiPriority="9" w:unhideWhenUsed="0" w:qFormat="1"/>
+    <w:lsdException w:name="heading 2" w:uiPriority="9" w:qFormat="1"/>
+    <w:lsdException w:name="heading 3" w:uiPriority="9" w:qFormat="1"/>
+    <w:lsdException w:name="heading 4" w:uiPriority="9" w:qFormat="1"/>
+    <w:lsdException w:name="heading 5" w:uiPriority="9" w:qFormat="1"/>
+    <w:lsdException w:name="heading 6" w:uiPriority="9" w:qFormat="1"/>
+    <w:lsdException w:name="heading 7" w:uiPriority="9" w:qFormat="1"/>
+    <w:lsdException w:name="heading 8" w:uiPriority="9" w:qFormat="1"/>
+    <w:lsdException w:name="heading 9" w:uiPriority="9" w:qFormat="1"/>
+    <w:lsdException w:name="toc 1" w:uiPriority="39"/>
+    <w:lsdException w:name="toc 2" w:uiPriority="39"/>
+    <w:lsdException w:name="toc 3" w:uiPriority="39"/>
+    <w:lsdException w:name="toc 4" w:uiPriority="39"/>
+    <w:lsdException w:name="toc 5" w:uiPriority="39"/>
+    <w:lsdException w:name="toc 6" w:uiPriority="39"/>
+    <w:lsdException w:name="toc 7" w:uiPriority="39"/>
+    <w:lsdException w:name="toc 8" w:uiPriority="39"/>
+    <w:lsdException w:name="toc 9" w:uiPriority="39"/>
+    <w:lsdException w:name="caption" w:uiPriority="35" w:qFormat="1"/>
+    <w:lsdException w:name="Title" w:semiHidden="0" w:uiPriority="10" w:unhideWhenUsed="0" w:qFormat="1"/>
+    <w:lsdException w:name="Default Paragraph Font" w:uiPriority="1"/>
+    <w:lsdException w:name="Subtitle" w:semiHidden="0" w:uiPriority="11" w:unhideWhenUsed="0" w:qFormat="1"/>
+    <w:lsdException w:name="Strong" w:semiHidden="0" w:uiPriority="22" w:unhideWhenUsed="0" w:qFormat="1"/>
+    <w:lsdException w:name="Emphasis" w:semiHidden="0" w:uiPriority="20" w:unhideWhenUsed="0" w:qFormat="1"/>
+    <w:lsdException w:name="Normal Table" w:semiHidden="0" w:unhideWhenUsed="0"/>
+    <w:lsdException w:name="Table Web 3" w:semiHidden="0" w:unhideWhenUsed="0"/>
+    <w:lsdException w:name="Table Grid" w:semiHidden="0" w:uiPriority="39" w:unhideWhenUsed="0"/>
+    <w:lsdException w:name="Table Theme" w:semiHidden="0" w:unhideWhenUsed="0"/>
+    <w:lsdException w:name="Placeholder Text" w:unhideWhenUsed="0"/>
+    <w:lsdException w:name="No Spacing" w:semiHidden="0" w:uiPriority="1" w:unhideWhenUsed="0" w:qFormat="1"/>
+    <w:lsdException w:name="Light Shading" w:semiHidden="0" w:uiPriority="60" w:unhideWhenUsed="0"/>
+    <w:lsdException w:name="Light List" w:semiHidden="0" w:uiPriority="61" w:unhideWhenUsed="0"/>
+    <w:lsdException w:name="Light Grid" w:semiHidden="0" w:uiPriority="62" w:unhideWhenUsed="0"/>
+    <w:lsdException w:name="Medium Shading 1" w:semiHidden="0" w:uiPriority="63" w:unhideWhenUsed="0"/>
+    <w:lsdException w:name="Medium Shading 2" w:semiHidden="0" w:uiPriority="64" w:unhideWhenUsed="0"/>
+    <w:lsdException w:name="Medium List 1" w:semiHidden="0" w:uiPriority="65" w:unhideWhenUsed="0"/>
+    <w:lsdException w:name="Medium List 2" w:semiHidden="0" w:uiPriority="66" w:unhideWhenUsed="0"/>
+    <w:lsdException w:name="Medium Grid 1" w:semiHidden="0" w:uiPriority="67" w:unhideWhenUsed="0"/>
+    <w:lsdException w:name="Medium Grid 2" w:semiHidden="0" w:uiPriority="68" w:unhideWhenUsed="0"/>
+    <w:lsdException w:name="Medium Grid 3" w:semiHidden="0" w:uiPriority="69" w:unhideWhenUsed="0"/>
+    <w:lsdException w:name="Dark List" w:semiHidden="0" w:uiPriority="70" w:unhideWhenUsed="0"/>
+    <w:lsdException w:name="Colorful Shading" w:semiHidden="0" w:uiPriority="71" w:unhideWhenUsed="0"/>
+    <w:lsdException w:name="Colorful List" w:semiHidden="0" w:uiPriority="72" w:unhideWhenUsed="0"/>
+    <w:lsdException w:name="Colorful Grid" w:semiHidden="0" w:uiPriority="73" w:unhideWhenUsed="0"/>
+    <w:lsdException w:name="Light Shading Accent 1" w:semiHidden="0" w:uiPriority="60" w:unhideWhenUsed="0"/>
+    <w:lsdException w:name="Light List Accent 1" w:semiHidden="0" w:uiPriority="61" w:unhideWhenUsed="0"/>
+    <w:lsdException w:name="Light Grid Accent 1" w:semiHidden="0" w:uiPriority="62" w:unhideWhenUsed="0"/>
+    <w:lsdException w:name="Medium Shading 1 Accent 1" w:semiHidden="0" w:uiPriority="63" w:unhideWhenUsed="0"/>
+    <w:lsdException w:name="Medium Shading 2 Accent 1" w:semiHidden="0" w:uiPriority="64" w:unhideWhenUsed="0"/>
+    <w:lsdException w:name="Medium List 1 Accent 1" w:semiHidden="0" w:uiPriority="65" w:unhideWhenUsed="0"/>
+    <w:lsdException w:name="Revision" w:unhideWhenUsed="0"/>
+    <w:lsdException w:name="List Paragraph" w:semiHidden="0" w:uiPriority="34" w:unhideWhenUsed="0" w:qFormat="1"/>
+    <w:lsdException w:name="Quote" w:semiHidden="0" w:uiPriority="29" w:unhideWhenUsed="0" w:qFormat="1"/>
+    <w:lsdException w:name="Intense Quote" w:semiHidden="0" w:uiPriority="30" w:unhideWhenUsed="0" w:qFormat="1"/>
+    <w:lsdException w:name="Medium List 2 Accent 1" w:semiHidden="0" w:uiPriority="66" w:unhideWhenUsed="0"/>
+    <w:lsdException w:name="Medium Grid 1 Accent 1" w:semiHidden="0" w:uiPriority="67" w:unhideWhenUsed="0"/>
+    <w:lsdException w:name="Medium Grid 2 Accent 1" w:semiHidden="0" w:uiPriority="68" w:unhideWhenUsed="0"/>
+    <w:lsdException w:name="Medium Grid 3 Accent 1" w:semiHidden="0" w:uiPriority="69" w:unhideWhenUsed="0"/>
+    <w:lsdException w:name="Dark List Accent 1" w:semiHidden="0" w:uiPriority="70" w:unhideWhenUsed="0"/>
+    <w:lsdException w:name="Colorful Shading Accent 1" w:semiHidden="0" w:uiPriority="71" w:unhideWhenUsed="0"/>
+    <w:lsdException w:name="Colorful List Accent 1" w:semiHidden="0" w:uiPriority="72" w:unhideWhenUsed="0"/>
+    <w:lsdException w:name="Colorful Grid Accent 1" w:semiHidden="0" w:uiPriority="73" w:unhideWhenUsed="0"/>
+    <w:lsdException w:name="Light Shading Accent 2" w:semiHidden="0" w:uiPriority="60" w:unhideWhenUsed="0"/>
+    <w:lsdException w:name="Light List Accent 2" w:semiHidden="0" w:uiPriority="61" w:unhideWhenUsed="0"/>
+    <w:lsdException w:name="Light Grid Accent 2" w:semiHidden="0" w:uiPriority="62" w:unhideWhenUsed="0"/>
+    <w:lsdException w:name="Medium Shading 1 Accent 2" w:semiHidden="0" w:uiPriority="63" w:unhideWhenUsed="0"/>
+    <w:lsdException w:name="Medium Shading 2 Accent 2" w:semiHidden="0" w:uiPriority="64" w:unhideWhenUsed="0"/>
+    <w:lsdException w:name="Medium List 1 Accent 2" w:semiHidden="0" w:uiPriority="65" w:unhideWhenUsed="0"/>
+    <w:lsdException w:name="Medium List 2 Accent 2" w:semiHidden="0" w:uiPriority="66" w:unhideWhenUsed="0"/>
+    <w:lsdException w:name="Medium Grid 1 Accent 2" w:semiHidden="0" w:uiPriority="67" w:unhideWhenUsed="0"/>
+    <w:lsdException w:name="Medium Grid 2 Accent 2" w:semiHidden="0" w:uiPriority="68" w:unhideWhenUsed="0"/>
+    <w:lsdException w:name="Medium Grid 3 Accent 2" w:semiHidden="0" w:uiPriority="69" w:unhideWhenUsed="0"/>
+    <w:lsdException w:name="Dark List Accent 2" w:semiHidden="0" w:uiPriority="70" w:unhideWhenUsed="0"/>
+    <w:lsdException w:name="Colorful Shading Accent 2" w:semiHidden="0" w:uiPriority="71" w:unhideWhenUsed="0"/>
+    <w:lsdException w:name="Colorful List Accent 2" w:semiHidden="0" w:uiPriority="72" w:unhideWhenUsed="0"/>
+    <w:lsdException w:name="Colorful Grid Accent 2" w:semiHidden="0" w:uiPriority="73" w:unhideWhenUsed="0"/>
+    <w:lsdException w:name="Light Shading Accent 3" w:semiHidden="0" w:uiPriority="60" w:unhideWhenUsed="0"/>
+    <w:lsdException w:name="Light List Accent 3" w:semiHidden="0" w:uiPriority="61" w:unhideWhenUsed="0"/>
+    <w:lsdException w:name="Light Grid Accent 3" w:semiHidden="0" w:uiPriority="62" w:unhideWhenUsed="0"/>
+    <w:lsdException w:name="Medium Shading 1 Accent 3" w:semiHidden="0" w:uiPriority="63" w:unhideWhenUsed="0"/>
+    <w:lsdException w:name="Medium Shading 2 Accent 3" w:semiHidden="0" w:uiPriority="64" w:unhideWhenUsed="0"/>
+    <w:lsdException w:name="Medium List 1 Accent 3" w:semiHidden="0" w:uiPriority="65" w:unhideWhenUsed="0"/>
+    <w:lsdException w:name="Medium List 2 Accent 3" w:semiHidden="0" w:uiPriority="66" w:unhideWhenUsed="0"/>
+    <w:lsdException w:name="Medium Grid 1 Accent 3" w:semiHidden="0" w:uiPriority="67" w:unhideWhenUsed="0"/>
+    <w:lsdException w:name="Medium Grid 2 Accent 3" w:semiHidden="0" w:uiPriority="68" w:unhideWhenUsed="0"/>
+    <w:lsdException w:name="Medium Grid 3 Accent 3" w:semiHidden="0" w:uiPriority="69" w:unhideWhenUsed="0"/>
+    <w:lsdException w:name="Dark List Accent 3" w:semiHidden="0" w:uiPriority="70" w:unhideWhenUsed="0"/>
+    <w:lsdException w:name="Colorful Shading Accent 3" w:semiHidden="0" w:uiPriority="71" w:unhideWhenUsed="0"/>
+    <w:lsdException w:name="Colorful List Accent 3" w:semiHidden="0" w:uiPriority="72" w:unhideWhenUsed="0"/>
+    <w:lsdException w:name="Colorful Grid Accent 3" w:semiHidden="0" w:uiPriority="73" w:unhideWhenUsed="0"/>
+    <w:lsdException w:name="Light Shading Accent 4" w:semiHidden="0" w:uiPriority="60" w:unhideWhenUsed="0"/>
+    <w:lsdException w:name="Light List Accent 4" w:semiHidden="0" w:uiPriority="61" w:unhideWhenUsed="0"/>
+    <w:lsdException w:name="Light Grid Accent 4" w:semiHidden="0" w:uiPriority="62" w:unhideWhenUsed="0"/>
+    <w:lsdException w:name="Medium Shading 1 Accent 4" w:semiHidden="0" w:uiPriority="63" w:unhideWhenUsed="0"/>
+    <w:lsdException w:name="Medium Shading 2 Accent 4" w:semiHidden="0" w:uiPriority="64" w:unhideWhenUsed="0"/>
+    <w:lsdException w:name="Medium List 1 Accent 4" w:semiHidden="0" w:uiPriority="65" w:unhideWhenUsed="0"/>
+    <w:lsdException w:name="Medium List 2 Accent 4" w:semiHidden="0" w:uiPriority="66" w:unhideWhenUsed="0"/>
+    <w:lsdException w:name="Medium Grid 1 Accent 4" w:semiHidden="0" w:uiPriority="67" w:unhideWhenUsed="0"/>
+    <w:lsdException w:name="Medium Grid 2 Accent 4" w:semiHidden="0" w:uiPriority="68" w:unhideWhenUsed="0"/>
+    <w:lsdException w:name="Medium Grid 3 Accent 4" w:semiHidden="0" w:uiPriority="69" w:unhideWhenUsed="0"/>
+    <w:lsdException w:name="Dark List Accent 4" w:semiHidden="0" w:uiPriority="70" w:unhideWhenUsed="0"/>
+    <w:lsdException w:name="Colorful Shading Accent 4" w:semiHidden="0" w:uiPriority="71" w:unhideWhenUsed="0"/>
+    <w:lsdException w:name="Colorful List Accent 4" w:semiHidden="0" w:uiPriority="72" w:unhideWhenUsed="0"/>
+    <w:lsdException w:name="Colorful Grid Accent 4" w:semiHidden="0" w:uiPriority="73" w:unhideWhenUsed="0"/>
+    <w:lsdException w:name="Light Shading Accent 5" w:semiHidden="0" w:uiPriority="60" w:unhideWhenUsed="0"/>
+    <w:lsdException w:name="Light List Accent 5" w:semiHidden="0" w:uiPriority="61" w:unhideWhenUsed="0"/>
+    <w:lsdException w:name="Light Grid Accent 5" w:semiHidden="0" w:uiPriority="62" w:unhideWhenUsed="0"/>
+    <w:lsdException w:name="Medium Shading 1 Accent 5" w:semiHidden="0" w:uiPriority="63" w:unhideWhenUsed="0"/>
+    <w:lsdException w:name="Medium Shading 2 Accent 5" w:semiHidden="0" w:uiPriority="64" w:unhideWhenUsed="0"/>
+    <w:lsdException w:name="Medium List 1 Accent 5" w:semiHidden="0" w:uiPriority="65" w:unhideWhenUsed="0"/>
+    <w:lsdException w:name="Medium List 2 Accent 5" w:semiHidden="0" w:uiPriority="66" w:unhideWhenUsed="0"/>
+    <w:lsdException w:name="Medium Grid 1 Accent 5" w:semiHidden="0" w:uiPriority="67" w:unhideWhenUsed="0"/>
+    <w:lsdException w:name="Medium Grid 2 Accent 5" w:semiHidden="0" w:uiPriority="68" w:unhideWhenUsed="0"/>
+    <w:lsdException w:name="Medium Grid 3 Accent 5" w:semiHidden="0" w:uiPriority="69" w:unhideWhenUsed="0"/>
+    <w:lsdException w:name="Dark List Accent 5" w:semiHidden="0" w:uiPriority="70" w:unhideWhenUsed="0"/>
+    <w:lsdException w:name="Colorful Shading Accent 5" w:semiHidden="0" w:uiPriority="71" w:unhideWhenUsed="0"/>
+    <w:lsdException w:name="Colorful List Accent 5" w:semiHidden="0" w:uiPriority="72" w:unhideWhenUsed="0"/>
+    <w:lsdException w:name="Colorful Grid Accent 5" w:semiHidden="0" w:uiPriority="73" w:unhideWhenUsed="0"/>
+    <w:lsdException w:name="Light Shading Accent 6" w:semiHidden="0" w:uiPriority="60" w:unhideWhenUsed="0"/>
+    <w:lsdException w:name="Light List Accent 6" w:semiHidden="0" w:uiPriority="61" w:unhideWhenUsed="0"/>
+    <w:lsdException w:name="Light Grid Accent 6" w:semiHidden="0" w:uiPriority="62" w:unhideWhenUsed="0"/>
+    <w:lsdException w:name="Medium Shading 1 Accent 6" w:semiHidden="0" w:uiPriority="63" w:unhideWhenUsed="0"/>
+    <w:lsdException w:name="Medium Shading 2 Accent 6" w:semiHidden="0" w:uiPriority="64" w:unhideWhenUsed="0"/>
+    <w:lsdException w:name="Medium List 1 Accent 6" w:semiHidden="0" w:uiPriority="65" w:unhideWhenUsed="0"/>
+    <w:lsdException w:name="Medium List 2 Accent 6" w:semiHidden="0" w:uiPriority="66" w:unhideWhenUsed="0"/>
+    <w:lsdException w:name="Medium Grid 1 Accent 6" w:semiHidden="0" w:uiPriority="67" w:unhideWhenUsed="0"/>
+    <w:lsdException w:name="Medium Grid 2 Accent 6" w:semiHidden="0" w:uiPriority="68" w:unhideWhenUsed="0"/>
+    <w:lsdException w:name="Medium Grid 3 Accent 6" w:semiHidden="0" w:uiPriority="69" w:unhideWhenUsed="0"/>
+    <w:lsdException w:name="Dark List Accent 6" w:semiHidden="0" w:uiPriority="70" w:unhideWhenUsed="0"/>
+    <w:lsdException w:name="Colorful Shading Accent 6" w:semiHidden="0" w:uiPriority="71" w:unhideWhenUsed="0"/>
+    <w:lsdException w:name="Colorful List Accent 6" w:semiHidden="0" w:uiPriority="72" w:unhideWhenUsed="0"/>
+    <w:lsdException w:name="Colorful Grid Accent 6" w:semiHidden="0" w:uiPriority="73" w:unhideWhenUsed="0"/>
+    <w:lsdException w:name="Subtle Emphasis" w:semiHidden="0" w:uiPriority="19" w:unhideWhenUsed="0" w:qFormat="1"/>
+    <w:lsdException w:name="Intense Emphasis" w:semiHidden="0" w:uiPriority="21" w:unhideWhenUsed="0" w:qFormat="1"/>
+    <w:lsdException w:name="Subtle Reference" w:semiHidden="0" w:uiPriority="31" w:unhideWhenUsed="0" w:qFormat="1"/>
+    <w:lsdException w:name="Intense Reference" w:semiHidden="0" w:uiPriority="32" w:unhideWhenUsed="0" w:qFormat="1"/>
+    <w:lsdException w:name="Book Title" w:semiHidden="0" w:uiPriority="33" w:unhideWhenUsed="0" w:qFormat="1"/>
+    <w:lsdException w:name="Bibliography" w:uiPriority="37"/>
+    <w:lsdException w:name="TOC Heading" w:uiPriority="39" w:qFormat="1"/>
+  </w:latentStyles>
+  <w:style w:type="paragraph" w:default="1" w:styleId="Normal">
+    <w:name w:val="Normal"/>
+    <w:qFormat/>
+  </w:style>
+  <w:style w:type="paragraph" w:styleId="Heading1">
+    <w:name w:val="heading 1"/>
+    <w:basedOn w:val="Normal"/>
+    <w:next w:val="Normal"/>
+    <w:link w:val="Heading1Char"/>
+    <w:uiPriority w:val="9"/>
+    <w:qFormat/>
+    <w:rsid w:val="00E90A06"/>
+    <w:pPr>
+      <w:keepNext/>
+      <w:keepLines/>
+      <w:spacing w:before="240" w:after="0"/>
+      <w:outlineLvl w:val="0"/>
+    </w:pPr>
+    <w:rPr>
+      <w:rFonts w:asciiTheme="majorHAnsi" w:eastAsiaTheme="majorEastAsia" w:hAnsiTheme="majorHAnsi" w:cstheme="majorBidi"/>
+      <w:color w:val="2E74B5" w:themeColor="accent1" w:themeShade="BF"/>
+      <w:sz w:val="32"/>
+      <w:szCs w:val="32"/>
+    </w:rPr>
+  </w:style>
+  <w:style w:type="paragraph" w:styleId="Heading2">
+    <w:name w:val="heading 2"/>
+    <w:basedOn w:val="Normal"/>
+    <w:next w:val="Normal"/>
+    <w:link w:val="Heading2Char"/>
+    <w:uiPriority w:val="9"/>
+    <w:unhideWhenUsed/>
+    <w:qFormat/>
+    <w:rsid w:val="00E90A06"/>
+    <w:pPr>
+      <w:keepNext/>
+      <w:keepLines/>
+      <w:spacing w:before="40" w:after="0"/>
+      <w:outlineLvl w:val="1"/>
+    </w:pPr>
+    <w:rPr>
+      <w:rFonts w:asciiTheme="majorHAnsi" w:eastAsiaTheme="majorEastAsia" w:hAnsiTheme="majorHAnsi" w:cstheme="majorBidi"/>
+      <w:color w:val="2E74B5" w:themeColor="accent1" w:themeShade="BF"/>
+      <w:sz w:val="26"/>
+      <w:szCs w:val="26"/>
+    </w:rPr>
+  </w:style>
+  <w:style w:type="character" w:default="1" w:styleId="DefaultParagraphFont">
+    <w:name w:val="Default Paragraph Font"/>
+    <w:uiPriority w:val="1"/>
+    <w:unhideWhenUsed/>
+  </w:style>
+  <w:style w:type="table" w:default="1" w:styleId="TableNormal">
+    <w:name w:val="Normal Table"/>
+    <w:uiPriority w:val="99"/>
+    <w:semiHidden/>
+    <w:unhideWhenUsed/>
+    <w:tblPr>
+      <w:tblInd w:w="0" w:type="dxa"/>
+      <w:tblCellMar>
+        <w:top w:w="0" w:type="dxa"/>
+        <w:left w:w="108" w:type="dxa"/>
+        <w:bottom w:w="0" w:type="dxa"/>
+        <w:right w:w="108" w:type="dxa"/>
+      </w:tblCellMar>
+    </w:tblPr>
+  </w:style>
+  <w:style w:type="numbering" w:default="1" w:styleId="NoList">
+    <w:name w:val="No List"/>
+    <w:uiPriority w:val="99"/>
+    <w:semiHidden/>
+    <w:unhideWhenUsed/>
+  </w:style>
+  <w:style w:type="character" w:customStyle="1" w:styleId="Heading1Char">
+    <w:name w:val="Heading 1 Char"/>
+    <w:basedOn w:val="DefaultParagraphFont"/>
+    <w:link w:val="Heading1"/>
+    <w:uiPriority w:val="9"/>
+    <w:rsid w:val="00E90A06"/>
+    <w:rPr>
+      <w:rFonts w:asciiTheme="majorHAnsi" w:eastAsiaTheme="majorEastAsia" w:hAnsiTheme="majorHAnsi" w:cstheme="majorBidi"/>
+      <w:color w:val="2E74B5" w:themeColor="accent1" w:themeShade="BF"/>
+      <w:sz w:val="32"/>
+      <w:szCs w:val="32"/>
+    </w:rPr>
+  </w:style>
+  <w:style w:type="paragraph" w:styleId="Subtitle">
+    <w:name w:val="Subtitle"/>
+    <w:basedOn w:val="Normal"/>
+    <w:next w:val="Normal"/>
+    <w:link w:val="SubtitleChar"/>
+    <w:uiPriority w:val="11"/>
+    <w:qFormat/>
+    <w:rsid w:val="00E90A06"/>
+    <w:pPr>
+      <w:numPr>
+        <w:ilvl w:val="1"/>
+      </w:numPr>
+    </w:pPr>
+    <w:rPr>
+      <w:rFonts w:eastAsiaTheme="minorEastAsia"/>
+      <w:color w:val="5A5A5A" w:themeColor="text1" w:themeTint="A5"/>
+      <w:spacing w:val="15"/>
+    </w:rPr>
+  </w:style>
+  <w:style w:type="character" w:customStyle="1" w:styleId="SubtitleChar">
+    <w:name w:val="Subtitle Char"/>
+    <w:basedOn w:val="DefaultParagraphFont"/>
+    <w:link w:val="Subtitle"/>
+    <w:uiPriority w:val="11"/>
+    <w:rsid w:val="00E90A06"/>
+    <w:rPr>
+      <w:rFonts w:eastAsiaTheme="minorEastAsia"/>
+      <w:color w:val="5A5A5A" w:themeColor="text1" w:themeTint="A5"/>
+      <w:spacing w:val="15"/>
+    </w:rPr>
+  </w:style>
+  <w:style w:type="paragraph" w:styleId="Title">
+    <w:name w:val="Title"/>
+    <w:basedOn w:val="Normal"/>
+    <w:next w:val="Normal"/>
+    <w:link w:val="TitleChar"/>
+    <w:uiPriority w:val="10"/>
+    <w:qFormat/>
+    <w:rsid w:val="00E90A06"/>
+    <w:pPr>
+      <w:spacing w:after="0" w:line="240" w:lineRule="auto"/>
+      <w:contextualSpacing/>
+    </w:pPr>
+    <w:rPr>
+      <w:rFonts w:asciiTheme="majorHAnsi" w:eastAsiaTheme="majorEastAsia" w:hAnsiTheme="majorHAnsi" w:cstheme="majorBidi"/>
+      <w:spacing w:val="-10"/>
+      <w:kern w:val="28"/>
+      <w:sz w:val="56"/>
+      <w:szCs w:val="56"/>
+    </w:rPr>
+  </w:style>
+  <w:style w:type="character" w:customStyle="1" w:styleId="TitleChar">
+    <w:name w:val="Title Char"/>
+    <w:basedOn w:val="DefaultParagraphFont"/>
+    <w:link w:val="Title"/>
+    <w:uiPriority w:val="10"/>
+    <w:rsid w:val="00E90A06"/>
+    <w:rPr>
+      <w:rFonts w:asciiTheme="majorHAnsi" w:eastAsiaTheme="majorEastAsia" w:hAnsiTheme="majorHAnsi" w:cstheme="majorBidi"/>
+      <w:spacing w:val="-10"/>
+      <w:kern w:val="28"/>
+      <w:sz w:val="56"/>
+      <w:szCs w:val="56"/>
+    </w:rPr>
+  </w:style>
+  <w:style w:type="character" w:customStyle="1" w:styleId="Heading2Char">
+    <w:name w:val="Heading 2 Char"/>
+    <w:basedOn w:val="DefaultParagraphFont"/>
+    <w:link w:val="Heading2"/>
+    <w:uiPriority w:val="9"/>
+    <w:rsid w:val="00E90A06"/>
+    <w:rPr>
+      <w:rFonts w:asciiTheme="majorHAnsi" w:eastAsiaTheme="majorEastAsia" w:hAnsiTheme="majorHAnsi" w:cstheme="majorBidi"/>
+      <w:color w:val="2E74B5" w:themeColor="accent1" w:themeShade="BF"/>
+      <w:sz w:val="26"/>
+      <w:szCs w:val="26"/>
+    </w:rPr>
+  </w:style>
+  <w:style w:type="character" w:styleId="IntenseEmphasis">
+    <w:name w:val="Intense Emphasis"/>
+    <w:basedOn w:val="DefaultParagraphFont"/>
+    <w:uiPriority w:val="21"/>
+    <w:qFormat/>
+    <w:rsid w:val="00E90A06"/>
+    <w:rPr>
+      <w:i/>
+      <w:iCs/>
+      <w:color w:val="5B9BD5" w:themeColor="accent1"/>
+    </w:rPr>
+  </w:style>
+  <w:style w:type="table" w:styleId="TableGrid">
+    <w:name w:val="Table Grid"/>
+    <w:basedOn w:val="TableNormal"/>
+    <w:uiPriority w:val="39"/>
+    <w:rsid w:val="00E90A06"/>
+    <w:pPr>
+      <w:spacing w:after="0" w:line="240" w:lineRule="auto"/>
+    </w:pPr>
+    <w:tblPr>
+      <w:tblBorders>
+        <w:top w:val="single" w:sz="4" w:space="0" w:color="auto"/>
+        <w:left w:val="single" w:sz="4" w:space="0" w:color="auto"/>
+        <w:bottom w:val="single" w:sz="4" w:space="0" w:color="auto"/>
+        <w:right w:val="single" w:sz="4" w:space="0" w:color="auto"/>
+        <w:insideH w:val="single" w:sz="4" w:space="0" w:color="auto"/>
+        <w:insideV w:val="single" w:sz="4" w:space="0" w:color="auto"/>
+      </w:tblBorders>
+    </w:tblPr>
+  </w:style>
+  <w:style w:type="character" w:styleId="PlaceholderText">
+    <w:name w:val="Placeholder Text"/>
+    <w:basedOn w:val="DefaultParagraphFont"/>
+    <w:uiPriority w:val="99"/>
+    <w:semiHidden/>
+    <w:rsid w:val="00C740D9"/>
+    <w:rPr>
+      <w:color w:val="808080"/>
+    </w:rPr>
+  </w:style>
+  <w:style w:type="paragraph" w:styleId="ListParagraph">
+    <w:name w:val="List Paragraph"/>
+    <w:basedOn w:val="Normal"/>
+    <w:uiPriority w:val="34"/>
+    <w:qFormat/>
+    <w:rsid w:val="00C03489"/>
+    <w:pPr>
+      <w:ind w:left="720"/>
+      <w:contextualSpacing/>
+    </w:pPr>
+  </w:style>
+  <w:style w:type="paragraph" w:styleId="BalloonText">
+    <w:name w:val="Balloon Text"/>
+    <w:basedOn w:val="Normal"/>
+    <w:link w:val="BalloonTextChar"/>
+    <w:uiPriority w:val="99"/>
+    <w:semiHidden/>
+    <w:unhideWhenUsed/>
+    <w:rsid w:val="003242B4"/>
+    <w:pPr>
+      <w:spacing w:after="0" w:line="240" w:lineRule="auto"/>
+    </w:pPr>
+    <w:rPr>
+      <w:rFonts w:ascii="Tahoma" w:hAnsi="Tahoma" w:cs="Tahoma"/>
+      <w:sz w:val="16"/>
+      <w:szCs w:val="16"/>
+    </w:rPr>
+  </w:style>
+  <w:style w:type="character" w:customStyle="1" w:styleId="BalloonTextChar">
+    <w:name w:val="Balloon Text Char"/>
+    <w:basedOn w:val="DefaultParagraphFont"/>
+    <w:link w:val="BalloonText"/>
+    <w:uiPriority w:val="99"/>
+    <w:semiHidden/>
+    <w:rsid w:val="003242B4"/>
+    <w:rPr>
+      <w:rFonts w:ascii="Tahoma" w:hAnsi="Tahoma" w:cs="Tahoma"/>
+      <w:sz w:val="16"/>
+      <w:szCs w:val="16"/>
+    </w:rPr>
   </w:style>
 </w:styles>
 </file>
@@ -8057,7 +8516,7 @@
   <a:extraClrSchemeLst/>
   <a:extLst>
     <a:ext uri="{05A4C25C-085E-4340-85A3-A5531E510DB2}">
-      <thm15:themeFamily xmlns:thm15="http://schemas.microsoft.com/office/thememl/2012/main" name="Office Theme" id="{62F939B6-93AF-4DB8-9C6B-D6C7DFDC589F}" vid="{4A3C46E8-61CC-4603-A589-7422A47A8E4A}"/>
+      <thm15:themeFamily xmlns:thm15="http://schemas.microsoft.com/office/thememl/2012/main" xmlns="" name="Office Theme" id="{62F939B6-93AF-4DB8-9C6B-D6C7DFDC589F}" vid="{4A3C46E8-61CC-4603-A589-7422A47A8E4A}"/>
     </a:ext>
   </a:extLst>
 </a:theme>

</xml_diff>

<commit_message>
Added part 5 to report.
</commit_message>
<xml_diff>
--- a/Report.docx
+++ b/Report.docx
@@ -1,6 +1,6 @@
 
 <file path=word/document.xml><?xml version="1.0" encoding="utf-8"?>
-<w:document xmlns:wpc="http://schemas.microsoft.com/office/word/2010/wordprocessingCanvas" xmlns:mc="http://schemas.openxmlformats.org/markup-compatibility/2006" xmlns:o="urn:schemas-microsoft-com:office:office" xmlns:r="http://schemas.openxmlformats.org/officeDocument/2006/relationships" xmlns:m="http://schemas.openxmlformats.org/officeDocument/2006/math" xmlns:v="urn:schemas-microsoft-com:vml" xmlns:wp14="http://schemas.microsoft.com/office/word/2010/wordprocessingDrawing" xmlns:wp="http://schemas.openxmlformats.org/drawingml/2006/wordprocessingDrawing" xmlns:w10="urn:schemas-microsoft-com:office:word" xmlns:w="http://schemas.openxmlformats.org/wordprocessingml/2006/main" xmlns:w14="http://schemas.microsoft.com/office/word/2010/wordml" xmlns:w15="http://schemas.microsoft.com/office/word/2012/wordml" xmlns:wpg="http://schemas.microsoft.com/office/word/2010/wordprocessingGroup" xmlns:wpi="http://schemas.microsoft.com/office/word/2010/wordprocessingInk" xmlns:wne="http://schemas.microsoft.com/office/word/2006/wordml" xmlns:wps="http://schemas.microsoft.com/office/word/2010/wordprocessingShape" mc:Ignorable="w14 w15 wp14">
+<w:document xmlns:wpc="http://schemas.microsoft.com/office/word/2010/wordprocessingCanvas" xmlns:cx="http://schemas.microsoft.com/office/drawing/2014/chartex" xmlns:cx1="http://schemas.microsoft.com/office/drawing/2015/9/8/chartex" xmlns:cx2="http://schemas.microsoft.com/office/drawing/2015/10/21/chartex" xmlns:mc="http://schemas.openxmlformats.org/markup-compatibility/2006" xmlns:o="urn:schemas-microsoft-com:office:office" xmlns:r="http://schemas.openxmlformats.org/officeDocument/2006/relationships" xmlns:m="http://schemas.openxmlformats.org/officeDocument/2006/math" xmlns:v="urn:schemas-microsoft-com:vml" xmlns:wp14="http://schemas.microsoft.com/office/word/2010/wordprocessingDrawing" xmlns:wp="http://schemas.openxmlformats.org/drawingml/2006/wordprocessingDrawing" xmlns:w10="urn:schemas-microsoft-com:office:word" xmlns:w="http://schemas.openxmlformats.org/wordprocessingml/2006/main" xmlns:w14="http://schemas.microsoft.com/office/word/2010/wordml" xmlns:w15="http://schemas.microsoft.com/office/word/2012/wordml" xmlns:w16se="http://schemas.microsoft.com/office/word/2015/wordml/symex" xmlns:wpg="http://schemas.microsoft.com/office/word/2010/wordprocessingGroup" xmlns:wpi="http://schemas.microsoft.com/office/word/2010/wordprocessingInk" xmlns:wne="http://schemas.microsoft.com/office/word/2006/wordml" xmlns:wps="http://schemas.microsoft.com/office/word/2010/wordprocessingShape" mc:Ignorable="w14 w15 w16se wp14">
   <w:body>
     <w:p>
       <w:pPr>
@@ -41,16 +41,11 @@
         <w:spacing w:after="0"/>
       </w:pPr>
       <w:r>
-        <w:t xml:space="preserve">Lin </w:t>
-      </w:r>
-      <w:proofErr w:type="spellStart"/>
-      <w:r>
-        <w:t>Juns</w:t>
+        <w:t>Lin Juns</w:t>
       </w:r>
       <w:r>
         <w:t>heng</w:t>
       </w:r>
-      <w:proofErr w:type="spellEnd"/>
       <w:r>
         <w:tab/>
       </w:r>
@@ -218,84 +213,46 @@
       <w:r>
         <w:t xml:space="preserve">the data. We do this in </w:t>
       </w:r>
-      <w:proofErr w:type="spellStart"/>
       <w:r>
         <w:rPr>
           <w:rFonts w:ascii="Lucida Console" w:hAnsi="Lucida Console"/>
         </w:rPr>
-        <w:t>parse_labeled_</w:t>
-      </w:r>
-      <w:proofErr w:type="gramStart"/>
+        <w:t>parse_labeled_data()</w:t>
+      </w:r>
+      <w:r>
+        <w:t>, and returns a 2-d int</w:t>
+      </w:r>
+      <w:r>
+        <w:t>eger</w:t>
+      </w:r>
+      <w:r>
+        <w:t xml:space="preserve"> array (n columns with 7 rows, each row representing a label) along with a list of words corresponding to each column. From this, </w:t>
+      </w:r>
+      <w:r>
+        <w:t>we are able to obtain the count of each label for a specific word.</w:t>
+      </w:r>
+    </w:p>
+    <w:p>
+      <w:r>
+        <w:t>Using this 2-d integer array, we then are able to ca</w:t>
+      </w:r>
+      <w:r>
+        <w:t xml:space="preserve">lculate emission parameters using the above formula, for the test set dev.in. We use function </w:t>
+      </w:r>
       <w:r>
         <w:rPr>
           <w:rFonts w:ascii="Lucida Console" w:hAnsi="Lucida Console"/>
         </w:rPr>
-        <w:t>data</w:t>
-      </w:r>
-      <w:proofErr w:type="spellEnd"/>
+        <w:t>emission()</w:t>
+      </w:r>
+      <w:r>
+        <w:t xml:space="preserve">, which outputs a </w:t>
+      </w:r>
       <w:r>
         <w:rPr>
           <w:rFonts w:ascii="Lucida Console" w:hAnsi="Lucida Console"/>
         </w:rPr>
-        <w:t>(</w:t>
-      </w:r>
-      <w:proofErr w:type="gramEnd"/>
-      <w:r>
-        <w:rPr>
-          <w:rFonts w:ascii="Lucida Console" w:hAnsi="Lucida Console"/>
-        </w:rPr>
-        <w:t>)</w:t>
-      </w:r>
-      <w:r>
-        <w:t>, and returns a 2-d int</w:t>
-      </w:r>
-      <w:r>
-        <w:t>eger</w:t>
-      </w:r>
-      <w:r>
-        <w:t xml:space="preserve"> array (n columns with 7 rows, each row representing a label) along with a list of words corresponding to each column. From this, </w:t>
-      </w:r>
-      <w:r>
-        <w:t>we are able to obtain the count of each label for a specific word.</w:t>
-      </w:r>
-    </w:p>
-    <w:p>
-      <w:r>
-        <w:t>Using this 2-d integer array, we then are able to ca</w:t>
-      </w:r>
-      <w:r>
-        <w:t xml:space="preserve">lculate emission parameters using the above formula, for the test set dev.in. We use function </w:t>
-      </w:r>
-      <w:proofErr w:type="gramStart"/>
-      <w:r>
-        <w:rPr>
-          <w:rFonts w:ascii="Lucida Console" w:hAnsi="Lucida Console"/>
-        </w:rPr>
-        <w:t>emission(</w:t>
-      </w:r>
-      <w:proofErr w:type="gramEnd"/>
-      <w:r>
-        <w:rPr>
-          <w:rFonts w:ascii="Lucida Console" w:hAnsi="Lucida Console"/>
-        </w:rPr>
-        <w:t>)</w:t>
-      </w:r>
-      <w:r>
-        <w:t xml:space="preserve">, which outputs a </w:t>
-      </w:r>
-      <w:proofErr w:type="spellStart"/>
-      <w:r>
-        <w:rPr>
-          <w:rFonts w:ascii="Lucida Console" w:hAnsi="Lucida Console"/>
-        </w:rPr>
-        <w:t>Collections.OrderedDict</w:t>
-      </w:r>
-      <w:proofErr w:type="spellEnd"/>
-      <w:r>
-        <w:rPr>
-          <w:rFonts w:ascii="Lucida Console" w:hAnsi="Lucida Console"/>
-        </w:rPr>
-        <w:t>()</w:t>
+        <w:t>Collections.OrderedDict()</w:t>
       </w:r>
       <w:r>
         <w:t xml:space="preserve"> with the word as key, and list of the 7 label emission parameters. We note that some words that appear in the test set may not appear in the training set; we simply assign a fixed probability to all new words, using the formula described:</w:t>
@@ -4766,7 +4723,7 @@
           <w:rStyle w:val="IntenseEmphasis"/>
           <w:noProof/>
           <w:color w:val="FF0000"/>
-          <w:lang w:eastAsia="en-SG"/>
+          <w:lang w:eastAsia="zh-CN"/>
         </w:rPr>
         <w:drawing>
           <wp:inline distT="0" distB="0" distL="0" distR="0">
@@ -4851,7 +4808,7 @@
             <v:path o:extrusionok="f" gradientshapeok="t" o:connecttype="rect"/>
             <o:lock v:ext="edit" aspectratio="t"/>
           </v:shapetype>
-          <v:shape id="_x0000_i1025" type="#_x0000_t75" style="width:450.65pt;height:547.35pt">
+          <v:shape id="_x0000_i1025" type="#_x0000_t75" style="width:450.75pt;height:547.5pt">
             <v:imagedata r:id="rId6" o:title="Report diagram 2"/>
           </v:shape>
         </w:pict>
@@ -4865,8 +4822,6 @@
           <w:color w:val="auto"/>
         </w:rPr>
       </w:pPr>
-      <w:bookmarkStart w:id="0" w:name="_GoBack"/>
-      <w:bookmarkEnd w:id="0"/>
       <w:r>
         <w:rPr>
           <w:rStyle w:val="IntenseEmphasis"/>
@@ -7794,25 +7749,21 @@
       <w:r>
         <w:t xml:space="preserve">Generate the </w:t>
       </w:r>
-      <w:proofErr w:type="spellStart"/>
       <w:r>
         <w:rPr>
           <w:i/>
         </w:rPr>
         <w:t>transmission_array</w:t>
       </w:r>
-      <w:proofErr w:type="spellEnd"/>
       <w:r>
         <w:t xml:space="preserve"> and </w:t>
       </w:r>
-      <w:proofErr w:type="spellStart"/>
       <w:r>
         <w:rPr>
           <w:i/>
         </w:rPr>
         <w:t>emission_array</w:t>
       </w:r>
-      <w:proofErr w:type="spellEnd"/>
       <w:r>
         <w:t xml:space="preserve"> using the input file</w:t>
       </w:r>
@@ -7824,38 +7775,32 @@
       <w:r>
         <w:t xml:space="preserve">Process input file by splitting the sequences up and storing them in 2d </w:t>
       </w:r>
-      <w:proofErr w:type="spellStart"/>
       <w:r>
         <w:rPr>
           <w:i/>
         </w:rPr>
         <w:t>input_array</w:t>
       </w:r>
-      <w:proofErr w:type="spellEnd"/>
     </w:p>
     <w:p>
       <w:r>
         <w:t xml:space="preserve">In addition to the input file, </w:t>
       </w:r>
-      <w:proofErr w:type="spellStart"/>
       <w:r>
         <w:rPr>
           <w:i/>
         </w:rPr>
         <w:t>transmission_array</w:t>
       </w:r>
-      <w:proofErr w:type="spellEnd"/>
       <w:r>
         <w:t xml:space="preserve"> and </w:t>
       </w:r>
-      <w:proofErr w:type="spellStart"/>
       <w:r>
         <w:rPr>
           <w:i/>
         </w:rPr>
         <w:t>emission_array</w:t>
       </w:r>
-      <w:proofErr w:type="spellEnd"/>
       <w:r>
         <w:t>, the function also takes in a K parameter which sets the desired top result</w:t>
       </w:r>
@@ -7872,26 +7817,10 @@
         <w:rPr>
           <w:i/>
         </w:rPr>
-        <w:t xml:space="preserve"> </w:t>
-      </w:r>
-      <w:proofErr w:type="spellStart"/>
-      <w:r>
-        <w:rPr>
-          <w:i/>
-        </w:rPr>
-        <w:t>Sets_of_Sequence</w:t>
-      </w:r>
-      <w:proofErr w:type="spellEnd"/>
-      <w:r>
-        <w:t xml:space="preserve"> which will store the output top </w:t>
-      </w:r>
-      <w:proofErr w:type="spellStart"/>
-      <w:r>
-        <w:t>K’th</w:t>
-      </w:r>
-      <w:proofErr w:type="spellEnd"/>
-      <w:r>
-        <w:t xml:space="preserve"> state sequences for each of the sequence</w:t>
+        <w:t xml:space="preserve"> Sets_of_Sequence</w:t>
+      </w:r>
+      <w:r>
+        <w:t xml:space="preserve"> which will store the output top K’th state sequences for each of the sequence</w:t>
       </w:r>
     </w:p>
     <w:p>
@@ -7923,14 +7852,12 @@
       <w:r>
         <w:t xml:space="preserve">The first loop iterates through the sequences and initializes </w:t>
       </w:r>
-      <w:proofErr w:type="spellStart"/>
       <w:r>
         <w:rPr>
           <w:i/>
         </w:rPr>
         <w:t>SequenceScores</w:t>
       </w:r>
-      <w:proofErr w:type="spellEnd"/>
       <w:r>
         <w:t xml:space="preserve"> and </w:t>
       </w:r>
@@ -8021,7 +7948,723 @@
         <w:t>Part 5</w:t>
       </w:r>
     </w:p>
+    <w:p>
+      <w:pPr>
+        <w:pStyle w:val="ListParagraph"/>
+        <w:numPr>
+          <w:ilvl w:val="0"/>
+          <w:numId w:val="5"/>
+        </w:numPr>
+        <w:rPr>
+          <w:rStyle w:val="IntenseEmphasis"/>
+          <w:i w:val="0"/>
+        </w:rPr>
+      </w:pPr>
+      <w:r>
+        <w:rPr>
+          <w:rStyle w:val="IntenseEmphasis"/>
+          <w:i w:val="0"/>
+        </w:rPr>
+        <w:t>Idea and Implementation</w:t>
+      </w:r>
+    </w:p>
+    <w:p>
+      <w:r>
+        <w:t xml:space="preserve">For part 5, we decided to implement a simple ‘perceptron’ version of the HMM problem. Our approach was inspired upon reading Collins’ </w:t>
+      </w:r>
+      <w:r>
+        <w:rPr>
+          <w:i/>
+        </w:rPr>
+        <w:t>Discriminative Training Methods for Hidden Markov Models: Theory and Experiments with Perceptron Algorithms</w:t>
+      </w:r>
+      <w:r>
+        <w:rPr>
+          <w:vertAlign w:val="superscript"/>
+        </w:rPr>
+        <w:t>[1]</w:t>
+      </w:r>
+      <w:r>
+        <w:rPr>
+          <w:i/>
+        </w:rPr>
+        <w:t xml:space="preserve">. </w:t>
+      </w:r>
+      <w:r>
+        <w:t>The idea is to adapt a perceptron for every new word recognised, and after training it on some training features and tags, use this information to predict future observations.</w:t>
+      </w:r>
+      <w:r>
+        <w:t xml:space="preserve"> A perceptron tagger is able to perform comparatively much faster than a standard HMM, and is much more space conserving if the appropriate data structures are chosen. We will investigate the validity of such an approach in terms of accuracy, using the same rubrics of Precision, Recall, and F-score. </w:t>
+      </w:r>
+    </w:p>
+    <w:p>
+      <w:r>
+        <w:t xml:space="preserve">To go into more detail, we create class </w:t>
+      </w:r>
+      <w:r>
+        <w:rPr>
+          <w:rFonts w:ascii="Lucida Console" w:hAnsi="Lucida Console"/>
+        </w:rPr>
+        <w:t>perceptronTagger()</w:t>
+      </w:r>
+      <w:r>
+        <w:t xml:space="preserve">, which keeps track of a dictionary of weights. This dictionary then will store the word as key and the various weights for each tag (stored as another dictionary). </w:t>
+      </w:r>
+      <w:r>
+        <w:t>The training data is then passed through the training algorithm, shown in function train(). After the tagger is trained, it then can be used in function predict() to predict a new set of features.</w:t>
+      </w:r>
+    </w:p>
+    <w:p>
+      <w:pPr>
+        <w:rPr>
+          <w:noProof/>
+          <w:lang w:eastAsia="zh-CN"/>
+        </w:rPr>
+      </w:pPr>
+    </w:p>
+    <w:p>
+      <w:r>
+        <w:rPr>
+          <w:noProof/>
+          <w:lang w:eastAsia="zh-CN"/>
+        </w:rPr>
+        <w:lastRenderedPageBreak/>
+        <w:drawing>
+          <wp:inline distT="0" distB="0" distL="0" distR="0" wp14:anchorId="0F1E0E12" wp14:editId="2F90259D">
+            <wp:extent cx="5959404" cy="3581400"/>
+            <wp:effectExtent l="0" t="0" r="3810" b="0"/>
+            <wp:docPr id="2" name="Picture 2"/>
+            <wp:cNvGraphicFramePr>
+              <a:graphicFrameLocks xmlns:a="http://schemas.openxmlformats.org/drawingml/2006/main" noChangeAspect="1"/>
+            </wp:cNvGraphicFramePr>
+            <a:graphic xmlns:a="http://schemas.openxmlformats.org/drawingml/2006/main">
+              <a:graphicData uri="http://schemas.openxmlformats.org/drawingml/2006/picture">
+                <pic:pic xmlns:pic="http://schemas.openxmlformats.org/drawingml/2006/picture">
+                  <pic:nvPicPr>
+                    <pic:cNvPr id="1" name=""/>
+                    <pic:cNvPicPr/>
+                  </pic:nvPicPr>
+                  <pic:blipFill rotWithShape="1">
+                    <a:blip r:embed="rId7"/>
+                    <a:srcRect r="42666"/>
+                    <a:stretch/>
+                  </pic:blipFill>
+                  <pic:spPr bwMode="auto">
+                    <a:xfrm>
+                      <a:off x="0" y="0"/>
+                      <a:ext cx="5983174" cy="3595685"/>
+                    </a:xfrm>
+                    <a:prstGeom prst="rect">
+                      <a:avLst/>
+                    </a:prstGeom>
+                    <a:ln>
+                      <a:noFill/>
+                    </a:ln>
+                    <a:extLst>
+                      <a:ext uri="{53640926-AAD7-44D8-BBD7-CCE9431645EC}">
+                        <a14:shadowObscured xmlns:a14="http://schemas.microsoft.com/office/drawing/2010/main"/>
+                      </a:ext>
+                    </a:extLst>
+                  </pic:spPr>
+                </pic:pic>
+              </a:graphicData>
+            </a:graphic>
+          </wp:inline>
+        </w:drawing>
+      </w:r>
+    </w:p>
+    <w:p>
+      <w:r>
+        <w:t xml:space="preserve">In train() , we first attempt to guess a tag for the feature based on the current state of our weights. If the guess is correct, we don’t change the state of our weights. However, if the guess is wrong, we add 1 to the weights associated with the correct tag, and we subtract one from the weights associated with the guessed tag. This differs from the conventional idea of the ‘perceptron’ as it does not attempt to converge (it is doubtful that it would be linearly separable as well), but instead, runs through all the given training data </w:t>
+      </w:r>
+      <w:r>
+        <w:rPr>
+          <w:i/>
+        </w:rPr>
+        <w:t xml:space="preserve">n </w:t>
+      </w:r>
+      <w:r>
+        <w:t>number of times, specified by the user. Each time, we shuffle the order of the examples, in order to get different ‘perspectives’ of the data.</w:t>
+      </w:r>
+    </w:p>
+    <w:p>
+      <w:r>
+        <w:t xml:space="preserve">In predict(), we use the weights provided from the training data to choose an appropriate tag for each feature. This is simply done by </w:t>
+      </w:r>
+      <w:r>
+        <w:t xml:space="preserve">choosing the tag </w:t>
+      </w:r>
+      <w:r>
+        <w:t>associated to</w:t>
+      </w:r>
+      <w:r>
+        <w:t xml:space="preserve"> highest weight for a given word.</w:t>
+      </w:r>
+    </w:p>
+    <w:p>
+      <w:pPr>
+        <w:pStyle w:val="ListParagraph"/>
+        <w:numPr>
+          <w:ilvl w:val="0"/>
+          <w:numId w:val="5"/>
+        </w:numPr>
+        <w:rPr>
+          <w:rStyle w:val="IntenseEmphasis"/>
+        </w:rPr>
+      </w:pPr>
+      <w:r>
+        <w:rPr>
+          <w:rStyle w:val="IntenseEmphasis"/>
+        </w:rPr>
+        <w:t>Results</w:t>
+      </w:r>
+    </w:p>
+    <w:p>
+      <w:pPr>
+        <w:rPr>
+          <w:rStyle w:val="IntenseEmphasis"/>
+          <w:b/>
+          <w:i w:val="0"/>
+          <w:color w:val="auto"/>
+        </w:rPr>
+      </w:pPr>
+      <w:r>
+        <w:rPr>
+          <w:rStyle w:val="IntenseEmphasis"/>
+          <w:b/>
+          <w:i w:val="0"/>
+          <w:color w:val="auto"/>
+        </w:rPr>
+        <w:t>These given results were done with n=10 iterations.</w:t>
+      </w:r>
+    </w:p>
+    <w:p>
+      <w:r>
+        <w:t>Folder: C:\Users\redbe\OneDrive\Documents\ml-project\data\SG</w:t>
+      </w:r>
+    </w:p>
     <w:p/>
+    <w:p>
+      <w:r>
+        <w:t>#Entity in gold data: 4779</w:t>
+      </w:r>
+    </w:p>
+    <w:p>
+      <w:r>
+        <w:t>#Entity in prediction: 3557</w:t>
+      </w:r>
+    </w:p>
+    <w:p/>
+    <w:p>
+      <w:r>
+        <w:t>#Correct Entity : 1030</w:t>
+      </w:r>
+    </w:p>
+    <w:p>
+      <w:r>
+        <w:t>Entity  precision: 0.2896</w:t>
+      </w:r>
+    </w:p>
+    <w:p>
+      <w:r>
+        <w:t>Entity  recall: 0.2155</w:t>
+      </w:r>
+    </w:p>
+    <w:p>
+      <w:r>
+        <w:t>Entity  F: 0.2471</w:t>
+      </w:r>
+    </w:p>
+    <w:p/>
+    <w:p>
+      <w:r>
+        <w:t>#Correct Sentiment : 513</w:t>
+      </w:r>
+    </w:p>
+    <w:p>
+      <w:r>
+        <w:t>Sentiment  precision: 0.1442</w:t>
+      </w:r>
+    </w:p>
+    <w:p>
+      <w:r>
+        <w:t>Sentiment  recall: 0.1073</w:t>
+      </w:r>
+    </w:p>
+    <w:p>
+      <w:r>
+        <w:t>Sentiment  F: 0.1231</w:t>
+      </w:r>
+    </w:p>
+    <w:p/>
+    <w:p>
+      <w:r>
+        <w:t>Folder: C:\Users\redbe\OneDrive\Documents\ml-project\data\CN</w:t>
+      </w:r>
+    </w:p>
+    <w:p/>
+    <w:p>
+      <w:r>
+        <w:t>#Entity in gold data: 935</w:t>
+      </w:r>
+    </w:p>
+    <w:p>
+      <w:r>
+        <w:t>#Entity in prediction: 1119</w:t>
+      </w:r>
+    </w:p>
+    <w:p/>
+    <w:p>
+      <w:r>
+        <w:t>#Correct Entity : 258</w:t>
+      </w:r>
+    </w:p>
+    <w:p>
+      <w:r>
+        <w:t>Entity  precision: 0.2306</w:t>
+      </w:r>
+    </w:p>
+    <w:p>
+      <w:r>
+        <w:t>Entity  recall: 0.2759</w:t>
+      </w:r>
+    </w:p>
+    <w:p>
+      <w:r>
+        <w:t>Entity  F: 0.2512</w:t>
+      </w:r>
+    </w:p>
+    <w:p/>
+    <w:p>
+      <w:r>
+        <w:t>#Correct Sentiment : 167</w:t>
+      </w:r>
+    </w:p>
+    <w:p>
+      <w:r>
+        <w:t>Sentiment  precision: 0.1492</w:t>
+      </w:r>
+    </w:p>
+    <w:p>
+      <w:r>
+        <w:t>Sentiment  recall: 0.1786</w:t>
+      </w:r>
+    </w:p>
+    <w:p>
+      <w:r>
+        <w:t>Sentiment  F: 0.1626</w:t>
+      </w:r>
+    </w:p>
+    <w:p/>
+    <w:p>
+      <w:r>
+        <w:t>Folder: C:\Users\redbe\OneDrive\Documents\ml-project\data\ES</w:t>
+      </w:r>
+    </w:p>
+    <w:p/>
+    <w:p>
+      <w:r>
+        <w:t>#Entity in gold data: 1326</w:t>
+      </w:r>
+    </w:p>
+    <w:p>
+      <w:r>
+        <w:t>#Entity in prediction: 904</w:t>
+      </w:r>
+    </w:p>
+    <w:p/>
+    <w:p>
+      <w:r>
+        <w:t>#Correct Entity : 378</w:t>
+      </w:r>
+    </w:p>
+    <w:p>
+      <w:r>
+        <w:t>Entity  precision: 0.4181</w:t>
+      </w:r>
+    </w:p>
+    <w:p>
+      <w:r>
+        <w:t>Entity  recall: 0.2851</w:t>
+      </w:r>
+    </w:p>
+    <w:p>
+      <w:r>
+        <w:t>Entity  F: 0.3390</w:t>
+      </w:r>
+    </w:p>
+    <w:p/>
+    <w:p>
+      <w:r>
+        <w:lastRenderedPageBreak/>
+        <w:t>#Correct Sentiment : 198</w:t>
+      </w:r>
+    </w:p>
+    <w:p>
+      <w:r>
+        <w:t>Sentiment  precision: 0.2190</w:t>
+      </w:r>
+    </w:p>
+    <w:p>
+      <w:r>
+        <w:t>Sentiment  recall: 0.1493</w:t>
+      </w:r>
+    </w:p>
+    <w:p>
+      <w:r>
+        <w:t>Sentiment  F: 0.1776</w:t>
+      </w:r>
+    </w:p>
+    <w:p/>
+    <w:p>
+      <w:r>
+        <w:t>Folder: C:\Users\redbe\OneDrive\Documents\ml-project\data\EN</w:t>
+      </w:r>
+    </w:p>
+    <w:p/>
+    <w:p>
+      <w:r>
+        <w:t>#Entity in gold data: 662</w:t>
+      </w:r>
+    </w:p>
+    <w:p>
+      <w:r>
+        <w:t>#Entity in prediction: 370</w:t>
+      </w:r>
+    </w:p>
+    <w:p/>
+    <w:p>
+      <w:r>
+        <w:t>#Correct Entity : 152</w:t>
+      </w:r>
+    </w:p>
+    <w:p>
+      <w:r>
+        <w:t>Entity  precision: 0.4108</w:t>
+      </w:r>
+    </w:p>
+    <w:p>
+      <w:r>
+        <w:t>Entity  recall: 0.2296</w:t>
+      </w:r>
+    </w:p>
+    <w:p>
+      <w:r>
+        <w:t>Entity  F: 0.2946</w:t>
+      </w:r>
+    </w:p>
+    <w:p/>
+    <w:p>
+      <w:r>
+        <w:t>#Correct Sentiment : 106</w:t>
+      </w:r>
+    </w:p>
+    <w:p>
+      <w:r>
+        <w:t>Sentiment  precision: 0.2865</w:t>
+      </w:r>
+    </w:p>
+    <w:p>
+      <w:r>
+        <w:t>Sentiment  recall: 0.1601</w:t>
+      </w:r>
+    </w:p>
+    <w:p>
+      <w:r>
+        <w:t>Sentiment  F: 0.2054</w:t>
+      </w:r>
+    </w:p>
+    <w:p>
+      <w:r>
+        <w:t>Folder: C:\Users\redbe\OneDrive\Documents\ml-project\data\ES-test</w:t>
+      </w:r>
+    </w:p>
+    <w:p/>
+    <w:p>
+      <w:r>
+        <w:t>#Entity in gold data: 1326</w:t>
+      </w:r>
+    </w:p>
+    <w:p>
+      <w:r>
+        <w:t>#Entity in prediction: 884</w:t>
+      </w:r>
+    </w:p>
+    <w:p/>
+    <w:p>
+      <w:r>
+        <w:t>#Correct Entity : 42</w:t>
+      </w:r>
+    </w:p>
+    <w:p>
+      <w:r>
+        <w:t>Entity  precision: 0.0475</w:t>
+      </w:r>
+    </w:p>
+    <w:p>
+      <w:r>
+        <w:t>Entity  recall: 0.0317</w:t>
+      </w:r>
+    </w:p>
+    <w:p>
+      <w:r>
+        <w:t>Entity  F: 0.0380</w:t>
+      </w:r>
+    </w:p>
+    <w:p/>
+    <w:p>
+      <w:r>
+        <w:t>#Correct Sentiment : 22</w:t>
+      </w:r>
+    </w:p>
+    <w:p>
+      <w:r>
+        <w:t>Sentiment  precision: 0.0249</w:t>
+      </w:r>
+    </w:p>
+    <w:p>
+      <w:r>
+        <w:lastRenderedPageBreak/>
+        <w:t>Sentiment  recall: 0.0166</w:t>
+      </w:r>
+    </w:p>
+    <w:p>
+      <w:r>
+        <w:t>Sentiment  F: 0.0199</w:t>
+      </w:r>
+    </w:p>
+    <w:p/>
+    <w:p>
+      <w:r>
+        <w:t>Folder: C:\Users\redbe\OneDrive\Documents\ml-project\data\EN-test</w:t>
+      </w:r>
+    </w:p>
+    <w:p/>
+    <w:p>
+      <w:r>
+        <w:t>#Entity in gold data: 662</w:t>
+      </w:r>
+    </w:p>
+    <w:p>
+      <w:r>
+        <w:t>#Entity in prediction: 431</w:t>
+      </w:r>
+    </w:p>
+    <w:p/>
+    <w:p>
+      <w:r>
+        <w:t>#Correct Entity : 17</w:t>
+      </w:r>
+    </w:p>
+    <w:p>
+      <w:r>
+        <w:t>Entity  precision: 0.0394</w:t>
+      </w:r>
+    </w:p>
+    <w:p>
+      <w:r>
+        <w:t>Entity  recall: 0.0257</w:t>
+      </w:r>
+    </w:p>
+    <w:p>
+      <w:r>
+        <w:t>Entity  F: 0.0311</w:t>
+      </w:r>
+    </w:p>
+    <w:p/>
+    <w:p>
+      <w:r>
+        <w:t>#Correct Sentiment : 10</w:t>
+      </w:r>
+    </w:p>
+    <w:p>
+      <w:r>
+        <w:t>Sentiment  precision: 0.0232</w:t>
+      </w:r>
+    </w:p>
+    <w:p>
+      <w:r>
+        <w:t>Sentiment  recall: 0.0151</w:t>
+      </w:r>
+    </w:p>
+    <w:p>
+      <w:r>
+        <w:t>Sentiment  F: 0.0183</w:t>
+      </w:r>
+    </w:p>
+    <w:p>
+      <w:pPr>
+        <w:rPr>
+          <w:b/>
+        </w:rPr>
+      </w:pPr>
+    </w:p>
+    <w:p>
+      <w:pPr>
+        <w:pStyle w:val="ListParagraph"/>
+        <w:numPr>
+          <w:ilvl w:val="0"/>
+          <w:numId w:val="5"/>
+        </w:numPr>
+        <w:rPr>
+          <w:rStyle w:val="IntenseEmphasis"/>
+        </w:rPr>
+      </w:pPr>
+      <w:r>
+        <w:rPr>
+          <w:rStyle w:val="IntenseEmphasis"/>
+        </w:rPr>
+        <w:t>Improvements and Lessons Learnt</w:t>
+      </w:r>
+    </w:p>
+    <w:p>
+      <w:pPr>
+        <w:rPr>
+          <w:rStyle w:val="IntenseEmphasis"/>
+          <w:i w:val="0"/>
+          <w:color w:val="auto"/>
+        </w:rPr>
+      </w:pPr>
+      <w:r>
+        <w:rPr>
+          <w:rStyle w:val="IntenseEmphasis"/>
+          <w:i w:val="0"/>
+          <w:color w:val="auto"/>
+        </w:rPr>
+        <w:t>We learn that there are possible improvements to be made to our code; one variant that is commonly used and deployed is the averaged perceptron</w:t>
+      </w:r>
+      <w:r>
+        <w:rPr>
+          <w:rStyle w:val="IntenseEmphasis"/>
+          <w:i w:val="0"/>
+          <w:color w:val="auto"/>
+          <w:vertAlign w:val="superscript"/>
+        </w:rPr>
+        <w:t>[2]</w:t>
+      </w:r>
+      <w:r>
+        <w:rPr>
+          <w:rStyle w:val="IntenseEmphasis"/>
+          <w:i w:val="0"/>
+          <w:color w:val="auto"/>
+        </w:rPr>
+        <w:t>, which instead of simply adding or subtracting one from the weights, increments by a weighted average of the weight.</w:t>
+      </w:r>
+      <w:r>
+        <w:rPr>
+          <w:rStyle w:val="IntenseEmphasis"/>
+          <w:i w:val="0"/>
+          <w:color w:val="auto"/>
+        </w:rPr>
+        <w:t xml:space="preserve"> The downside of this is that it requires more memory (to keep track of the average) and may perform slower, but with higher generalisability.</w:t>
+      </w:r>
+    </w:p>
+    <w:p>
+      <w:pPr>
+        <w:rPr>
+          <w:rStyle w:val="IntenseEmphasis"/>
+          <w:i w:val="0"/>
+          <w:color w:val="auto"/>
+        </w:rPr>
+      </w:pPr>
+      <w:r>
+        <w:rPr>
+          <w:rStyle w:val="IntenseEmphasis"/>
+          <w:i w:val="0"/>
+          <w:color w:val="auto"/>
+        </w:rPr>
+        <w:t>Other tweaks we could explore is to pre-process all words in lower-case, to prevent capitalised words registering as a separate word; registering dates or years as a united feature (for example, 1937, 2016, 2002 all become “#YEAR#”), which can be expanded further for phone numbers or addresses, depending on the purpose of the implementation.</w:t>
+      </w:r>
+    </w:p>
+    <w:p>
+      <w:pPr>
+        <w:rPr>
+          <w:rStyle w:val="IntenseEmphasis"/>
+          <w:i w:val="0"/>
+          <w:color w:val="auto"/>
+        </w:rPr>
+      </w:pPr>
+      <w:r>
+        <w:rPr>
+          <w:rStyle w:val="IntenseEmphasis"/>
+          <w:i w:val="0"/>
+          <w:color w:val="auto"/>
+        </w:rPr>
+        <w:t xml:space="preserve">Overall, the perceptron approach gives acceptable results, which is great for a relatively simple implementation; with additional tweaks, the perceptron tagger can be used for wide adoption for a variety of projects. </w:t>
+      </w:r>
+      <w:r>
+        <w:rPr>
+          <w:rStyle w:val="IntenseEmphasis"/>
+          <w:i w:val="0"/>
+          <w:color w:val="auto"/>
+        </w:rPr>
+        <w:t>For ourselves, we learnt lessons about adapting research paper approaches in our own context; working together in collaborative coding; and learning good coding practices.</w:t>
+      </w:r>
+      <w:bookmarkStart w:id="0" w:name="_GoBack"/>
+      <w:bookmarkEnd w:id="0"/>
+    </w:p>
+    <w:p>
+      <w:pPr>
+        <w:rPr>
+          <w:b/>
+        </w:rPr>
+      </w:pPr>
+      <w:r>
+        <w:rPr>
+          <w:b/>
+        </w:rPr>
+        <w:t>References</w:t>
+      </w:r>
+    </w:p>
+    <w:p>
+      <w:r>
+        <w:t xml:space="preserve">[1] </w:t>
+      </w:r>
+      <w:r>
+        <w:t>Collins</w:t>
+      </w:r>
+      <w:r>
+        <w:t xml:space="preserve">. </w:t>
+      </w:r>
+      <w:r>
+        <w:rPr>
+          <w:i/>
+        </w:rPr>
+        <w:t>Discriminative Training Methods for Hidden Markov Models: Theory and Experiments with Perceptron Algorithms.</w:t>
+      </w:r>
+      <w:r>
+        <w:rPr>
+          <w:i/>
+        </w:rPr>
+        <w:t xml:space="preserve"> </w:t>
+      </w:r>
+      <w:r>
+        <w:t>EMNLP, July 2002.</w:t>
+      </w:r>
+      <w:r>
+        <w:rPr>
+          <w:i/>
+        </w:rPr>
+        <w:t xml:space="preserve"> </w:t>
+      </w:r>
+      <w:hyperlink r:id="rId8" w:history="1">
+        <w:r>
+          <w:rPr>
+            <w:rStyle w:val="Hyperlink"/>
+          </w:rPr>
+          <w:t>http://www.aclweb.org/anthology/W02-1001</w:t>
+        </w:r>
+      </w:hyperlink>
+    </w:p>
+    <w:p>
+      <w:r>
+        <w:lastRenderedPageBreak/>
+        <w:t xml:space="preserve">[2] </w:t>
+      </w:r>
+      <w:r>
+        <w:t>https://explosion.ai/blog/part-of-speech-pos-tagger-in-python</w:t>
+      </w:r>
+    </w:p>
     <w:sectPr>
       <w:pgSz w:w="11906" w:h="16838"/>
       <w:pgMar w:top="1440" w:right="1440" w:bottom="1440" w:left="1440" w:header="708" w:footer="708" w:gutter="0"/>
@@ -8033,7 +8676,7 @@
 </file>
 
 <file path=word/numbering.xml><?xml version="1.0" encoding="utf-8"?>
-<w:numbering xmlns:wpc="http://schemas.microsoft.com/office/word/2010/wordprocessingCanvas" xmlns:mc="http://schemas.openxmlformats.org/markup-compatibility/2006" xmlns:o="urn:schemas-microsoft-com:office:office" xmlns:r="http://schemas.openxmlformats.org/officeDocument/2006/relationships" xmlns:m="http://schemas.openxmlformats.org/officeDocument/2006/math" xmlns:v="urn:schemas-microsoft-com:vml" xmlns:wp14="http://schemas.microsoft.com/office/word/2010/wordprocessingDrawing" xmlns:wp="http://schemas.openxmlformats.org/drawingml/2006/wordprocessingDrawing" xmlns:w10="urn:schemas-microsoft-com:office:word" xmlns:w="http://schemas.openxmlformats.org/wordprocessingml/2006/main" xmlns:w14="http://schemas.microsoft.com/office/word/2010/wordml" xmlns:w15="http://schemas.microsoft.com/office/word/2012/wordml" xmlns:wpg="http://schemas.microsoft.com/office/word/2010/wordprocessingGroup" xmlns:wpi="http://schemas.microsoft.com/office/word/2010/wordprocessingInk" xmlns:wne="http://schemas.microsoft.com/office/word/2006/wordml" xmlns:wps="http://schemas.microsoft.com/office/word/2010/wordprocessingShape" mc:Ignorable="w14 w15 wp14">
+<w:numbering xmlns:wpc="http://schemas.microsoft.com/office/word/2010/wordprocessingCanvas" xmlns:cx="http://schemas.microsoft.com/office/drawing/2014/chartex" xmlns:cx1="http://schemas.microsoft.com/office/drawing/2015/9/8/chartex" xmlns:cx2="http://schemas.microsoft.com/office/drawing/2015/10/21/chartex" xmlns:mc="http://schemas.openxmlformats.org/markup-compatibility/2006" xmlns:o="urn:schemas-microsoft-com:office:office" xmlns:r="http://schemas.openxmlformats.org/officeDocument/2006/relationships" xmlns:m="http://schemas.openxmlformats.org/officeDocument/2006/math" xmlns:v="urn:schemas-microsoft-com:vml" xmlns:wp14="http://schemas.microsoft.com/office/word/2010/wordprocessingDrawing" xmlns:wp="http://schemas.openxmlformats.org/drawingml/2006/wordprocessingDrawing" xmlns:w10="urn:schemas-microsoft-com:office:word" xmlns:w="http://schemas.openxmlformats.org/wordprocessingml/2006/main" xmlns:w14="http://schemas.microsoft.com/office/word/2010/wordml" xmlns:w15="http://schemas.microsoft.com/office/word/2012/wordml" xmlns:w16se="http://schemas.microsoft.com/office/word/2015/wordml/symex" xmlns:wpg="http://schemas.microsoft.com/office/word/2010/wordprocessingGroup" xmlns:wpi="http://schemas.microsoft.com/office/word/2010/wordprocessingInk" xmlns:wne="http://schemas.microsoft.com/office/word/2006/wordml" xmlns:wps="http://schemas.microsoft.com/office/word/2010/wordprocessingShape" mc:Ignorable="w14 w15 w16se wp14">
   <w:abstractNum w:abstractNumId="0" w15:restartNumberingAfterBreak="0">
     <w:nsid w:val="0A6869EA"/>
     <w:multiLevelType w:val="hybridMultilevel"/>
@@ -8326,6 +8969,96 @@
     </w:lvl>
   </w:abstractNum>
   <w:abstractNum w:abstractNumId="3" w15:restartNumberingAfterBreak="0">
+    <w:nsid w:val="5EA65588"/>
+    <w:multiLevelType w:val="hybridMultilevel"/>
+    <w:tmpl w:val="F5149C9E"/>
+    <w:lvl w:ilvl="0" w:tplc="51083126">
+      <w:start w:val="1"/>
+      <w:numFmt w:val="lowerLetter"/>
+      <w:lvlText w:val="%1)"/>
+      <w:lvlJc w:val="left"/>
+      <w:pPr>
+        <w:ind w:left="720" w:hanging="360"/>
+      </w:pPr>
+      <w:rPr>
+        <w:rFonts w:hint="default"/>
+        <w:i/>
+      </w:rPr>
+    </w:lvl>
+    <w:lvl w:ilvl="1" w:tplc="48090019" w:tentative="1">
+      <w:start w:val="1"/>
+      <w:numFmt w:val="lowerLetter"/>
+      <w:lvlText w:val="%2."/>
+      <w:lvlJc w:val="left"/>
+      <w:pPr>
+        <w:ind w:left="1440" w:hanging="360"/>
+      </w:pPr>
+    </w:lvl>
+    <w:lvl w:ilvl="2" w:tplc="4809001B" w:tentative="1">
+      <w:start w:val="1"/>
+      <w:numFmt w:val="lowerRoman"/>
+      <w:lvlText w:val="%3."/>
+      <w:lvlJc w:val="right"/>
+      <w:pPr>
+        <w:ind w:left="2160" w:hanging="180"/>
+      </w:pPr>
+    </w:lvl>
+    <w:lvl w:ilvl="3" w:tplc="4809000F" w:tentative="1">
+      <w:start w:val="1"/>
+      <w:numFmt w:val="decimal"/>
+      <w:lvlText w:val="%4."/>
+      <w:lvlJc w:val="left"/>
+      <w:pPr>
+        <w:ind w:left="2880" w:hanging="360"/>
+      </w:pPr>
+    </w:lvl>
+    <w:lvl w:ilvl="4" w:tplc="48090019" w:tentative="1">
+      <w:start w:val="1"/>
+      <w:numFmt w:val="lowerLetter"/>
+      <w:lvlText w:val="%5."/>
+      <w:lvlJc w:val="left"/>
+      <w:pPr>
+        <w:ind w:left="3600" w:hanging="360"/>
+      </w:pPr>
+    </w:lvl>
+    <w:lvl w:ilvl="5" w:tplc="4809001B" w:tentative="1">
+      <w:start w:val="1"/>
+      <w:numFmt w:val="lowerRoman"/>
+      <w:lvlText w:val="%6."/>
+      <w:lvlJc w:val="right"/>
+      <w:pPr>
+        <w:ind w:left="4320" w:hanging="180"/>
+      </w:pPr>
+    </w:lvl>
+    <w:lvl w:ilvl="6" w:tplc="4809000F" w:tentative="1">
+      <w:start w:val="1"/>
+      <w:numFmt w:val="decimal"/>
+      <w:lvlText w:val="%7."/>
+      <w:lvlJc w:val="left"/>
+      <w:pPr>
+        <w:ind w:left="5040" w:hanging="360"/>
+      </w:pPr>
+    </w:lvl>
+    <w:lvl w:ilvl="7" w:tplc="48090019" w:tentative="1">
+      <w:start w:val="1"/>
+      <w:numFmt w:val="lowerLetter"/>
+      <w:lvlText w:val="%8."/>
+      <w:lvlJc w:val="left"/>
+      <w:pPr>
+        <w:ind w:left="5760" w:hanging="360"/>
+      </w:pPr>
+    </w:lvl>
+    <w:lvl w:ilvl="8" w:tplc="4809001B" w:tentative="1">
+      <w:start w:val="1"/>
+      <w:numFmt w:val="lowerRoman"/>
+      <w:lvlText w:val="%9."/>
+      <w:lvlJc w:val="right"/>
+      <w:pPr>
+        <w:ind w:left="6480" w:hanging="180"/>
+      </w:pPr>
+    </w:lvl>
+  </w:abstractNum>
+  <w:abstractNum w:abstractNumId="4" w15:restartNumberingAfterBreak="0">
     <w:nsid w:val="64987859"/>
     <w:multiLevelType w:val="hybridMultilevel"/>
     <w:tmpl w:val="79368F2A"/>
@@ -8442,7 +9175,7 @@
     <w:abstractNumId w:val="2"/>
   </w:num>
   <w:num w:numId="2">
-    <w:abstractNumId w:val="3"/>
+    <w:abstractNumId w:val="4"/>
   </w:num>
   <w:num w:numId="3">
     <w:abstractNumId w:val="1"/>
@@ -8450,11 +9183,14 @@
   <w:num w:numId="4">
     <w:abstractNumId w:val="0"/>
   </w:num>
+  <w:num w:numId="5">
+    <w:abstractNumId w:val="3"/>
+  </w:num>
 </w:numbering>
 </file>
 
 <file path=word/styles.xml><?xml version="1.0" encoding="utf-8"?>
-<w:styles xmlns:mc="http://schemas.openxmlformats.org/markup-compatibility/2006" xmlns:r="http://schemas.openxmlformats.org/officeDocument/2006/relationships" xmlns:w="http://schemas.openxmlformats.org/wordprocessingml/2006/main" xmlns:w14="http://schemas.microsoft.com/office/word/2010/wordml" xmlns:w15="http://schemas.microsoft.com/office/word/2012/wordml" mc:Ignorable="w14 w15">
+<w:styles xmlns:mc="http://schemas.openxmlformats.org/markup-compatibility/2006" xmlns:r="http://schemas.openxmlformats.org/officeDocument/2006/relationships" xmlns:w="http://schemas.openxmlformats.org/wordprocessingml/2006/main" xmlns:w14="http://schemas.microsoft.com/office/word/2010/wordml" xmlns:w15="http://schemas.microsoft.com/office/word/2012/wordml" xmlns:w16se="http://schemas.microsoft.com/office/word/2015/wordml/symex" mc:Ignorable="w14 w15 w16se">
   <w:docDefaults>
     <w:rPrDefault>
       <w:rPr>
@@ -8470,7 +9206,7 @@
       </w:pPr>
     </w:pPrDefault>
   </w:docDefaults>
-  <w:latentStyles w:defLockedState="0" w:defUIPriority="99" w:defSemiHidden="0" w:defUnhideWhenUsed="0" w:defQFormat="0" w:count="371">
+  <w:latentStyles w:defLockedState="0" w:defUIPriority="99" w:defSemiHidden="0" w:defUnhideWhenUsed="0" w:defQFormat="0" w:count="372">
     <w:lsdException w:name="Normal" w:uiPriority="0" w:qFormat="1"/>
     <w:lsdException w:name="heading 1" w:uiPriority="9" w:qFormat="1"/>
     <w:lsdException w:name="heading 2" w:semiHidden="1" w:uiPriority="9" w:unhideWhenUsed="1" w:qFormat="1"/>
@@ -8576,7 +9312,6 @@
     <w:lsdException w:name="HTML Sample" w:semiHidden="1" w:unhideWhenUsed="1"/>
     <w:lsdException w:name="HTML Typewriter" w:semiHidden="1" w:unhideWhenUsed="1"/>
     <w:lsdException w:name="HTML Variable" w:semiHidden="1" w:unhideWhenUsed="1"/>
-    <w:lsdException w:name="Normal Table" w:semiHidden="1" w:unhideWhenUsed="1"/>
     <w:lsdException w:name="annotation subject" w:semiHidden="1" w:unhideWhenUsed="1"/>
     <w:lsdException w:name="No List" w:semiHidden="1" w:unhideWhenUsed="1"/>
     <w:lsdException w:name="Outline List 1" w:semiHidden="1" w:unhideWhenUsed="1"/>
@@ -8623,10 +9358,8 @@
     <w:lsdException w:name="Table Subtle 2" w:semiHidden="1" w:unhideWhenUsed="1"/>
     <w:lsdException w:name="Table Web 1" w:semiHidden="1" w:unhideWhenUsed="1"/>
     <w:lsdException w:name="Table Web 2" w:semiHidden="1" w:unhideWhenUsed="1"/>
-    <w:lsdException w:name="Table Web 3" w:semiHidden="1" w:unhideWhenUsed="1"/>
     <w:lsdException w:name="Balloon Text" w:semiHidden="1" w:unhideWhenUsed="1"/>
     <w:lsdException w:name="Table Grid" w:uiPriority="39"/>
-    <w:lsdException w:name="Table Theme" w:semiHidden="1" w:unhideWhenUsed="1"/>
     <w:lsdException w:name="Placeholder Text" w:semiHidden="1"/>
     <w:lsdException w:name="No Spacing" w:uiPriority="1" w:qFormat="1"/>
     <w:lsdException w:name="Light Shading" w:uiPriority="60"/>
@@ -8842,6 +9575,7 @@
     <w:lsdException w:name="List Table 5 Dark Accent 6" w:uiPriority="50"/>
     <w:lsdException w:name="List Table 6 Colorful Accent 6" w:uiPriority="51"/>
     <w:lsdException w:name="List Table 7 Colorful Accent 6" w:uiPriority="52"/>
+    <w:lsdException w:name="Mention" w:semiHidden="1" w:unhideWhenUsed="1"/>
   </w:latentStyles>
   <w:style w:type="paragraph" w:default="1" w:styleId="Normal">
     <w:name w:val="Normal"/>
@@ -9088,6 +9822,31 @@
       <w:rFonts w:ascii="Tahoma" w:hAnsi="Tahoma" w:cs="Tahoma"/>
       <w:sz w:val="16"/>
       <w:szCs w:val="16"/>
+    </w:rPr>
+  </w:style>
+  <w:style w:type="character" w:styleId="Hyperlink">
+    <w:name w:val="Hyperlink"/>
+    <w:basedOn w:val="DefaultParagraphFont"/>
+    <w:uiPriority w:val="99"/>
+    <w:unhideWhenUsed/>
+    <w:rsid w:val="00372697"/>
+    <w:rPr>
+      <w:color w:val="0563C1" w:themeColor="hyperlink"/>
+      <w:u w:val="single"/>
+    </w:rPr>
+  </w:style>
+  <w:style w:type="character" w:styleId="IntenseReference">
+    <w:name w:val="Intense Reference"/>
+    <w:basedOn w:val="DefaultParagraphFont"/>
+    <w:uiPriority w:val="32"/>
+    <w:qFormat/>
+    <w:rsid w:val="00372697"/>
+    <w:rPr>
+      <w:b/>
+      <w:bCs/>
+      <w:smallCaps/>
+      <w:color w:val="5B9BD5" w:themeColor="accent1"/>
+      <w:spacing w:val="5"/>
     </w:rPr>
   </w:style>
 </w:styles>

</xml_diff>

<commit_message>
Completed Report for Part 4
</commit_message>
<xml_diff>
--- a/Report.docx
+++ b/Report.docx
@@ -1,6 +1,6 @@
 
 <file path=word/document.xml><?xml version="1.0" encoding="utf-8"?>
-<w:document xmlns:wpc="http://schemas.microsoft.com/office/word/2010/wordprocessingCanvas" xmlns:cx="http://schemas.microsoft.com/office/drawing/2014/chartex" xmlns:cx1="http://schemas.microsoft.com/office/drawing/2015/9/8/chartex" xmlns:cx2="http://schemas.microsoft.com/office/drawing/2015/10/21/chartex" xmlns:mc="http://schemas.openxmlformats.org/markup-compatibility/2006" xmlns:o="urn:schemas-microsoft-com:office:office" xmlns:r="http://schemas.openxmlformats.org/officeDocument/2006/relationships" xmlns:m="http://schemas.openxmlformats.org/officeDocument/2006/math" xmlns:v="urn:schemas-microsoft-com:vml" xmlns:wp14="http://schemas.microsoft.com/office/word/2010/wordprocessingDrawing" xmlns:wp="http://schemas.openxmlformats.org/drawingml/2006/wordprocessingDrawing" xmlns:w10="urn:schemas-microsoft-com:office:word" xmlns:w="http://schemas.openxmlformats.org/wordprocessingml/2006/main" xmlns:w14="http://schemas.microsoft.com/office/word/2010/wordml" xmlns:w15="http://schemas.microsoft.com/office/word/2012/wordml" xmlns:w16se="http://schemas.microsoft.com/office/word/2015/wordml/symex" xmlns:wpg="http://schemas.microsoft.com/office/word/2010/wordprocessingGroup" xmlns:wpi="http://schemas.microsoft.com/office/word/2010/wordprocessingInk" xmlns:wne="http://schemas.microsoft.com/office/word/2006/wordml" xmlns:wps="http://schemas.microsoft.com/office/word/2010/wordprocessingShape" mc:Ignorable="w14 w15 w16se wp14">
+<w:document xmlns:wpc="http://schemas.microsoft.com/office/word/2010/wordprocessingCanvas" xmlns:mc="http://schemas.openxmlformats.org/markup-compatibility/2006" xmlns:o="urn:schemas-microsoft-com:office:office" xmlns:r="http://schemas.openxmlformats.org/officeDocument/2006/relationships" xmlns:m="http://schemas.openxmlformats.org/officeDocument/2006/math" xmlns:v="urn:schemas-microsoft-com:vml" xmlns:wp14="http://schemas.microsoft.com/office/word/2010/wordprocessingDrawing" xmlns:wp="http://schemas.openxmlformats.org/drawingml/2006/wordprocessingDrawing" xmlns:w10="urn:schemas-microsoft-com:office:word" xmlns:w="http://schemas.openxmlformats.org/wordprocessingml/2006/main" xmlns:w14="http://schemas.microsoft.com/office/word/2010/wordml" xmlns:wpg="http://schemas.microsoft.com/office/word/2010/wordprocessingGroup" xmlns:wpi="http://schemas.microsoft.com/office/word/2010/wordprocessingInk" xmlns:wne="http://schemas.microsoft.com/office/word/2006/wordml" xmlns:wps="http://schemas.microsoft.com/office/word/2010/wordprocessingShape" mc:Ignorable="w14 wp14">
   <w:body>
     <w:p>
       <w:pPr>
@@ -41,11 +41,16 @@
         <w:spacing w:after="0"/>
       </w:pPr>
       <w:r>
-        <w:t>Lin Juns</w:t>
+        <w:t xml:space="preserve">Lin </w:t>
+      </w:r>
+      <w:proofErr w:type="spellStart"/>
+      <w:r>
+        <w:t>Juns</w:t>
       </w:r>
       <w:r>
         <w:t>heng</w:t>
       </w:r>
+      <w:proofErr w:type="spellEnd"/>
       <w:r>
         <w:tab/>
       </w:r>
@@ -213,11 +218,33 @@
       <w:r>
         <w:t xml:space="preserve">the data. We do this in </w:t>
       </w:r>
+      <w:proofErr w:type="spellStart"/>
       <w:r>
         <w:rPr>
           <w:rFonts w:ascii="Lucida Console" w:hAnsi="Lucida Console"/>
         </w:rPr>
-        <w:t>parse_labeled_data()</w:t>
+        <w:t>parse_labeled_</w:t>
+      </w:r>
+      <w:proofErr w:type="gramStart"/>
+      <w:r>
+        <w:rPr>
+          <w:rFonts w:ascii="Lucida Console" w:hAnsi="Lucida Console"/>
+        </w:rPr>
+        <w:t>data</w:t>
+      </w:r>
+      <w:proofErr w:type="spellEnd"/>
+      <w:r>
+        <w:rPr>
+          <w:rFonts w:ascii="Lucida Console" w:hAnsi="Lucida Console"/>
+        </w:rPr>
+        <w:t>(</w:t>
+      </w:r>
+      <w:proofErr w:type="gramEnd"/>
+      <w:r>
+        <w:rPr>
+          <w:rFonts w:ascii="Lucida Console" w:hAnsi="Lucida Console"/>
+        </w:rPr>
+        <w:t>)</w:t>
       </w:r>
       <w:r>
         <w:t>, and returns a 2-d int</w:t>
@@ -239,20 +266,36 @@
       <w:r>
         <w:t xml:space="preserve">lculate emission parameters using the above formula, for the test set dev.in. We use function </w:t>
       </w:r>
+      <w:proofErr w:type="gramStart"/>
       <w:r>
         <w:rPr>
           <w:rFonts w:ascii="Lucida Console" w:hAnsi="Lucida Console"/>
         </w:rPr>
-        <w:t>emission()</w:t>
+        <w:t>emission(</w:t>
+      </w:r>
+      <w:proofErr w:type="gramEnd"/>
+      <w:r>
+        <w:rPr>
+          <w:rFonts w:ascii="Lucida Console" w:hAnsi="Lucida Console"/>
+        </w:rPr>
+        <w:t>)</w:t>
       </w:r>
       <w:r>
         <w:t xml:space="preserve">, which outputs a </w:t>
       </w:r>
+      <w:proofErr w:type="spellStart"/>
       <w:r>
         <w:rPr>
           <w:rFonts w:ascii="Lucida Console" w:hAnsi="Lucida Console"/>
         </w:rPr>
-        <w:t>Collections.OrderedDict()</w:t>
+        <w:t>Collections.OrderedDict</w:t>
+      </w:r>
+      <w:proofErr w:type="spellEnd"/>
+      <w:r>
+        <w:rPr>
+          <w:rFonts w:ascii="Lucida Console" w:hAnsi="Lucida Console"/>
+        </w:rPr>
+        <w:t>()</w:t>
       </w:r>
       <w:r>
         <w:t xml:space="preserve"> with the word as key, and list of the 7 label emission parameters. We note that some words that appear in the test set may not appear in the training set; we simply assign a fixed probability to all new words, using the formula described:</w:t>
@@ -4299,7 +4342,25 @@
           <w:i w:val="0"/>
           <w:color w:val="auto"/>
         </w:rPr>
-        <w:t>we increment the table entry of [0, 6] by one. Note that the first dimension of the array is stored as rows, meaning entry [0] is row 1, entry [3] is row 4 etc.</w:t>
+        <w:t xml:space="preserve">we increment the table entry of [0, 6] by one. Note that the first dimension of the array is stored as rows, meaning entry [0] is row </w:t>
+      </w:r>
+      <w:proofErr w:type="gramStart"/>
+      <w:r>
+        <w:rPr>
+          <w:rStyle w:val="IntenseEmphasis"/>
+          <w:i w:val="0"/>
+          <w:color w:val="auto"/>
+        </w:rPr>
+        <w:t>1,</w:t>
+      </w:r>
+      <w:proofErr w:type="gramEnd"/>
+      <w:r>
+        <w:rPr>
+          <w:rStyle w:val="IntenseEmphasis"/>
+          <w:i w:val="0"/>
+          <w:color w:val="auto"/>
+        </w:rPr>
+        <w:t xml:space="preserve"> entry [3] is row 4 etc.</w:t>
       </w:r>
     </w:p>
     <w:p>
@@ -4743,7 +4804,7 @@
                     </pic:cNvPicPr>
                   </pic:nvPicPr>
                   <pic:blipFill>
-                    <a:blip r:embed="rId5" cstate="print">
+                    <a:blip r:embed="rId9" cstate="print">
                       <a:extLst>
                         <a:ext uri="{28A0092B-C50C-407E-A947-70E740481C1C}">
                           <a14:useLocalDpi xmlns:a14="http://schemas.microsoft.com/office/drawing/2010/main" val="0"/>
@@ -4808,8 +4869,8 @@
             <v:path o:extrusionok="f" gradientshapeok="t" o:connecttype="rect"/>
             <o:lock v:ext="edit" aspectratio="t"/>
           </v:shapetype>
-          <v:shape id="_x0000_i1025" type="#_x0000_t75" style="width:450.75pt;height:547.5pt">
-            <v:imagedata r:id="rId6" o:title="Report diagram 2"/>
+          <v:shape id="_x0000_i1025" type="#_x0000_t75" style="width:450.6pt;height:547.2pt">
+            <v:imagedata r:id="rId10" o:title="Report diagram 2"/>
           </v:shape>
         </w:pict>
       </w:r>
@@ -5091,14 +5152,6 @@
         <w:t xml:space="preserve"> dimension, and add the scores based on </w:t>
       </w:r>
       <m:oMath>
-        <m:r>
-          <w:rPr>
-            <w:rStyle w:val="IntenseEmphasis"/>
-            <w:rFonts w:ascii="Cambria Math" w:hAnsi="Cambria Math"/>
-            <w:color w:val="auto"/>
-          </w:rPr>
-          <m:t>Transmission</m:t>
-        </m:r>
         <m:r>
           <m:rPr>
             <m:sty m:val="p"/>
@@ -5108,7 +5161,7 @@
             <w:rFonts w:ascii="Cambria Math" w:hAnsi="Cambria Math"/>
             <w:color w:val="auto"/>
           </w:rPr>
-          <m:t xml:space="preserve"> </m:t>
+          <m:t xml:space="preserve">Transmission </m:t>
         </m:r>
         <m:d>
           <m:dPr>
@@ -5137,6 +5190,9 @@
               </m:sSubPr>
               <m:e>
                 <m:r>
+                  <m:rPr>
+                    <m:sty m:val="p"/>
+                  </m:rPr>
                   <w:rPr>
                     <w:rStyle w:val="IntenseEmphasis"/>
                     <w:rFonts w:ascii="Cambria Math" w:hAnsi="Cambria Math"/>
@@ -5147,6 +5203,9 @@
               </m:e>
               <m:sub>
                 <m:r>
+                  <m:rPr>
+                    <m:sty m:val="p"/>
+                  </m:rPr>
                   <w:rPr>
                     <w:rStyle w:val="IntenseEmphasis"/>
                     <w:rFonts w:ascii="Cambria Math" w:hAnsi="Cambria Math"/>
@@ -5181,6 +5240,9 @@
               </m:sSubPr>
               <m:e>
                 <m:r>
+                  <m:rPr>
+                    <m:sty m:val="p"/>
+                  </m:rPr>
                   <w:rPr>
                     <w:rStyle w:val="IntenseEmphasis"/>
                     <w:rFonts w:ascii="Cambria Math" w:hAnsi="Cambria Math"/>
@@ -5212,8 +5274,18 @@
           <w:i w:val="0"/>
           <w:color w:val="auto"/>
         </w:rPr>
-        <w:t xml:space="preserve"> and </w:t>
-      </w:r>
+        <w:t xml:space="preserve"> </w:t>
+      </w:r>
+      <w:proofErr w:type="gramStart"/>
+      <w:r>
+        <w:rPr>
+          <w:rStyle w:val="IntenseEmphasis"/>
+          <w:i w:val="0"/>
+          <w:color w:val="auto"/>
+        </w:rPr>
+        <w:t xml:space="preserve">and </w:t>
+      </w:r>
+      <w:proofErr w:type="gramEnd"/>
       <m:oMath>
         <m:r>
           <m:rPr>
@@ -5416,8 +5488,20 @@
           <w:iCs w:val="0"/>
           <w:color w:val="auto"/>
         </w:rPr>
-        <w:t xml:space="preserve"> for layer </w:t>
-      </w:r>
+        <w:t xml:space="preserve"> for </w:t>
+      </w:r>
+      <w:proofErr w:type="gramStart"/>
+      <w:r>
+        <w:rPr>
+          <w:rStyle w:val="IntenseEmphasis"/>
+          <w:rFonts w:eastAsiaTheme="minorEastAsia"/>
+          <w:i w:val="0"/>
+          <w:iCs w:val="0"/>
+          <w:color w:val="auto"/>
+        </w:rPr>
+        <w:t xml:space="preserve">layer </w:t>
+      </w:r>
+      <w:proofErr w:type="gramEnd"/>
       <m:oMath>
         <m:r>
           <m:rPr>
@@ -5460,7 +5544,29 @@
           <w:iCs w:val="0"/>
           <w:color w:val="auto"/>
         </w:rPr>
-        <w:t xml:space="preserve">Once we finish running through all 49 possible combinations, and have the 7 best label for layer </w:t>
+        <w:t xml:space="preserve">Once we finish running through all 49 possible combinations, and have the 7 best </w:t>
+      </w:r>
+      <w:proofErr w:type="gramStart"/>
+      <w:r>
+        <w:rPr>
+          <w:rStyle w:val="IntenseEmphasis"/>
+          <w:rFonts w:eastAsiaTheme="minorEastAsia"/>
+          <w:i w:val="0"/>
+          <w:iCs w:val="0"/>
+          <w:color w:val="auto"/>
+        </w:rPr>
+        <w:t>label</w:t>
+      </w:r>
+      <w:proofErr w:type="gramEnd"/>
+      <w:r>
+        <w:rPr>
+          <w:rStyle w:val="IntenseEmphasis"/>
+          <w:rFonts w:eastAsiaTheme="minorEastAsia"/>
+          <w:i w:val="0"/>
+          <w:iCs w:val="0"/>
+          <w:color w:val="auto"/>
+        </w:rPr>
+        <w:t xml:space="preserve"> for layer </w:t>
       </w:r>
       <m:oMath>
         <m:r>
@@ -5594,8 +5700,20 @@
           <w:iCs w:val="0"/>
           <w:color w:val="auto"/>
         </w:rPr>
-        <w:t xml:space="preserve"> but we are appending the label for layer </w:t>
-      </w:r>
+        <w:t xml:space="preserve"> but we are appending the label for </w:t>
+      </w:r>
+      <w:proofErr w:type="gramStart"/>
+      <w:r>
+        <w:rPr>
+          <w:rStyle w:val="IntenseEmphasis"/>
+          <w:rFonts w:eastAsiaTheme="minorEastAsia"/>
+          <w:i w:val="0"/>
+          <w:iCs w:val="0"/>
+          <w:color w:val="auto"/>
+        </w:rPr>
+        <w:t xml:space="preserve">layer </w:t>
+      </w:r>
+      <w:proofErr w:type="gramEnd"/>
       <m:oMath>
         <m:r>
           <m:rPr>
@@ -7734,12 +7852,16 @@
       <w:pPr>
         <w:rPr>
           <w:b/>
+          <w:sz w:val="24"/>
+          <w:szCs w:val="24"/>
           <w:u w:val="single"/>
         </w:rPr>
       </w:pPr>
       <w:r>
         <w:rPr>
           <w:b/>
+          <w:sz w:val="24"/>
+          <w:szCs w:val="24"/>
           <w:u w:val="single"/>
         </w:rPr>
         <w:t>Setup:</w:t>
@@ -7749,21 +7871,25 @@
       <w:r>
         <w:t xml:space="preserve">Generate the </w:t>
       </w:r>
+      <w:proofErr w:type="spellStart"/>
       <w:r>
         <w:rPr>
           <w:i/>
         </w:rPr>
         <w:t>transmission_array</w:t>
       </w:r>
+      <w:proofErr w:type="spellEnd"/>
       <w:r>
         <w:t xml:space="preserve"> and </w:t>
       </w:r>
+      <w:proofErr w:type="spellStart"/>
       <w:r>
         <w:rPr>
           <w:i/>
         </w:rPr>
         <w:t>emission_array</w:t>
       </w:r>
+      <w:proofErr w:type="spellEnd"/>
       <w:r>
         <w:t xml:space="preserve"> using the input file</w:t>
       </w:r>
@@ -7775,32 +7901,38 @@
       <w:r>
         <w:t xml:space="preserve">Process input file by splitting the sequences up and storing them in 2d </w:t>
       </w:r>
+      <w:proofErr w:type="spellStart"/>
       <w:r>
         <w:rPr>
           <w:i/>
         </w:rPr>
         <w:t>input_array</w:t>
       </w:r>
+      <w:proofErr w:type="spellEnd"/>
     </w:p>
     <w:p>
       <w:r>
         <w:t xml:space="preserve">In addition to the input file, </w:t>
       </w:r>
+      <w:proofErr w:type="spellStart"/>
       <w:r>
         <w:rPr>
           <w:i/>
         </w:rPr>
         <w:t>transmission_array</w:t>
       </w:r>
+      <w:proofErr w:type="spellEnd"/>
       <w:r>
         <w:t xml:space="preserve"> and </w:t>
       </w:r>
+      <w:proofErr w:type="spellStart"/>
       <w:r>
         <w:rPr>
           <w:i/>
         </w:rPr>
         <w:t>emission_array</w:t>
       </w:r>
+      <w:proofErr w:type="spellEnd"/>
       <w:r>
         <w:t>, the function also takes in a K parameter which sets the desired top result</w:t>
       </w:r>
@@ -7817,10 +7949,29 @@
         <w:rPr>
           <w:i/>
         </w:rPr>
-        <w:t xml:space="preserve"> Sets_of_Sequence</w:t>
-      </w:r>
-      <w:r>
-        <w:t xml:space="preserve"> which will store the output top K’th state sequences for each of the sequence</w:t>
+        <w:t xml:space="preserve"> </w:t>
+      </w:r>
+      <w:proofErr w:type="spellStart"/>
+      <w:r>
+        <w:rPr>
+          <w:i/>
+        </w:rPr>
+        <w:t>Sets_of_Sequence</w:t>
+      </w:r>
+      <w:proofErr w:type="spellEnd"/>
+      <w:r>
+        <w:t xml:space="preserve"> which will store the output top </w:t>
+      </w:r>
+      <w:proofErr w:type="spellStart"/>
+      <w:r>
+        <w:t>K’th</w:t>
+      </w:r>
+      <w:proofErr w:type="spellEnd"/>
+      <w:r>
+        <w:t xml:space="preserve"> state sequences for each of the sequence</w:t>
+      </w:r>
+      <w:r>
+        <w:t>.</w:t>
       </w:r>
     </w:p>
     <w:p>
@@ -7852,12 +8003,14 @@
       <w:r>
         <w:t xml:space="preserve">The first loop iterates through the sequences and initializes </w:t>
       </w:r>
+      <w:proofErr w:type="spellStart"/>
       <w:r>
         <w:rPr>
           <w:i/>
         </w:rPr>
         <w:t>SequenceScores</w:t>
       </w:r>
+      <w:proofErr w:type="spellEnd"/>
       <w:r>
         <w:t xml:space="preserve"> and </w:t>
       </w:r>
@@ -7872,8 +8025,317 @@
       </w:r>
     </w:p>
     <w:p>
+      <w:proofErr w:type="spellStart"/>
+      <w:r>
+        <w:rPr>
+          <w:i/>
+        </w:rPr>
+        <w:t>SequenceScores</w:t>
+      </w:r>
+      <w:proofErr w:type="spellEnd"/>
+      <w:r>
+        <w:t xml:space="preserve"> stores the scores for all nodes of the particular sequence we are iterating. Sequence will eventually store the top </w:t>
+      </w:r>
+      <w:proofErr w:type="spellStart"/>
+      <w:r>
+        <w:t>K’th</w:t>
+      </w:r>
+      <w:proofErr w:type="spellEnd"/>
+      <w:r>
+        <w:t xml:space="preserve"> state sequences for this particular sequence we are iterating. It will be appended to </w:t>
+      </w:r>
+      <w:proofErr w:type="spellStart"/>
+      <w:r>
+        <w:rPr>
+          <w:i/>
+        </w:rPr>
+        <w:t>Sets_of_Sequence</w:t>
+      </w:r>
+      <w:proofErr w:type="spellEnd"/>
+      <w:r>
+        <w:rPr>
+          <w:i/>
+        </w:rPr>
+        <w:t xml:space="preserve"> </w:t>
+      </w:r>
+      <w:r>
+        <w:t>at the end of each loop.</w:t>
+      </w:r>
+    </w:p>
+    <w:p>
       <w:r>
         <w:t>The second loop iterates through the words of the sequence</w:t>
+      </w:r>
+      <w:r>
+        <w:t xml:space="preserve">. We will initialize the </w:t>
+      </w:r>
+      <w:proofErr w:type="spellStart"/>
+      <w:r>
+        <w:rPr>
+          <w:i/>
+        </w:rPr>
+        <w:t>word_</w:t>
+      </w:r>
+      <w:r>
+        <w:rPr>
+          <w:i/>
+        </w:rPr>
+        <w:t>score</w:t>
+      </w:r>
+      <w:proofErr w:type="spellEnd"/>
+      <w:r>
+        <w:t xml:space="preserve"> array which will store scores of all nodes concerning the particular word we are iterating.</w:t>
+      </w:r>
+    </w:p>
+    <w:p>
+      <w:r>
+        <w:t xml:space="preserve">These 2 loops will allow us to iterate through the words of each sequence. </w:t>
+      </w:r>
+    </w:p>
+    <w:p>
+      <w:r>
+        <w:rPr>
+          <w:b/>
+          <w:sz w:val="24"/>
+          <w:szCs w:val="24"/>
+          <w:u w:val="single"/>
+        </w:rPr>
+        <w:t xml:space="preserve">Some theory </w:t>
+      </w:r>
+      <w:r>
+        <w:rPr>
+          <w:b/>
+          <w:sz w:val="24"/>
+          <w:szCs w:val="24"/>
+          <w:u w:val="single"/>
+        </w:rPr>
+        <w:t>on</w:t>
+      </w:r>
+      <w:r>
+        <w:rPr>
+          <w:u w:val="single"/>
+        </w:rPr>
+        <w:t xml:space="preserve"> </w:t>
+      </w:r>
+      <w:r>
+        <w:rPr>
+          <w:b/>
+          <w:sz w:val="24"/>
+          <w:u w:val="single"/>
+        </w:rPr>
+        <w:t>Top-</w:t>
+      </w:r>
+      <w:r>
+        <w:rPr>
+          <w:b/>
+          <w:sz w:val="24"/>
+          <w:u w:val="single"/>
+        </w:rPr>
+        <w:t>K Viterbi</w:t>
+      </w:r>
+    </w:p>
+    <w:p>
+      <w:r>
+        <w:t>What is different in Top-K Viterbi as compared to usual Top-1 Viterbi</w:t>
+      </w:r>
+      <w:r>
+        <w:t xml:space="preserve"> is that there will</w:t>
+      </w:r>
+      <w:r>
+        <w:t xml:space="preserve"> not</w:t>
+      </w:r>
+      <w:r>
+        <w:t xml:space="preserve"> be</w:t>
+      </w:r>
+      <w:r>
+        <w:t xml:space="preserve"> just </w:t>
+      </w:r>
+      <w:r>
+        <w:rPr>
+          <w:i/>
+        </w:rPr>
+        <w:t>m</w:t>
+      </w:r>
+      <w:r>
+        <w:t xml:space="preserve"> (</w:t>
+      </w:r>
+      <w:r>
+        <w:t xml:space="preserve">m = </w:t>
+      </w:r>
+      <w:r>
+        <w:t xml:space="preserve">7 in our case, </w:t>
+      </w:r>
+      <w:r>
+        <w:t>O, I-positive, B-positive, I-neutral, B-</w:t>
+      </w:r>
+      <w:r>
+        <w:t xml:space="preserve">neutral, I-negative, B-negative) nodes in each layer or </w:t>
+      </w:r>
+      <w:proofErr w:type="spellStart"/>
+      <w:r>
+        <w:rPr>
+          <w:i/>
+        </w:rPr>
+        <w:t>word_score</w:t>
+      </w:r>
+      <w:proofErr w:type="spellEnd"/>
+      <w:r>
+        <w:t xml:space="preserve"> but rather there are </w:t>
+      </w:r>
+      <w:r>
+        <w:rPr>
+          <w:i/>
+        </w:rPr>
+        <w:t>m</w:t>
+      </w:r>
+      <w:r>
+        <w:t xml:space="preserve"> x K nodes storing scores for each layer.</w:t>
+      </w:r>
+    </w:p>
+    <w:p>
+      <w:r>
+        <w:t>When we are going forward with Top-K Viterbi, for each state in the layer such as</w:t>
+      </w:r>
+      <w:r>
+        <w:t xml:space="preserve"> </w:t>
+      </w:r>
+      <w:r>
+        <w:t>“</w:t>
+      </w:r>
+      <w:r>
+        <w:t>I-positive</w:t>
+      </w:r>
+      <w:r>
+        <w:t xml:space="preserve">”, we will store K scores instead of one. These K scores are actually the Top K scores selected from the </w:t>
+      </w:r>
+      <w:r>
+        <w:t xml:space="preserve">previous layer after accounting for transmission parameters from </w:t>
+      </w:r>
+      <w:proofErr w:type="spellStart"/>
+      <w:proofErr w:type="gramStart"/>
+      <w:r>
+        <w:t>State</w:t>
+      </w:r>
+      <w:r>
+        <w:rPr>
+          <w:vertAlign w:val="subscript"/>
+        </w:rPr>
+        <w:t>prev</w:t>
+      </w:r>
+      <w:proofErr w:type="spellEnd"/>
+      <w:r>
+        <w:t xml:space="preserve">  to</w:t>
+      </w:r>
+      <w:proofErr w:type="gramEnd"/>
+      <w:r>
+        <w:t xml:space="preserve"> </w:t>
+      </w:r>
+      <w:proofErr w:type="spellStart"/>
+      <w:r>
+        <w:t>State</w:t>
+      </w:r>
+      <w:r>
+        <w:rPr>
+          <w:vertAlign w:val="subscript"/>
+        </w:rPr>
+        <w:t>current</w:t>
+      </w:r>
+      <w:proofErr w:type="spellEnd"/>
+      <w:r>
+        <w:t xml:space="preserve"> and emission parameters of emitting word from </w:t>
+      </w:r>
+      <w:proofErr w:type="spellStart"/>
+      <w:r>
+        <w:t>State</w:t>
+      </w:r>
+      <w:r>
+        <w:rPr>
+          <w:vertAlign w:val="subscript"/>
+        </w:rPr>
+        <w:t>current</w:t>
+      </w:r>
+      <w:proofErr w:type="spellEnd"/>
+      <w:r>
+        <w:rPr>
+          <w:vertAlign w:val="subscript"/>
+        </w:rPr>
+        <w:t xml:space="preserve"> </w:t>
+      </w:r>
+      <w:r>
+        <w:t xml:space="preserve">where </w:t>
+      </w:r>
+      <w:proofErr w:type="spellStart"/>
+      <w:r>
+        <w:t>State</w:t>
+      </w:r>
+      <w:r>
+        <w:rPr>
+          <w:vertAlign w:val="subscript"/>
+        </w:rPr>
+        <w:t>current</w:t>
+      </w:r>
+      <w:proofErr w:type="spellEnd"/>
+      <w:r>
+        <w:t xml:space="preserve"> is the state of the word of our current iteration</w:t>
+      </w:r>
+      <w:r>
+        <w:t xml:space="preserve">. Note that the previous layer consist of K x </w:t>
+      </w:r>
+      <w:r>
+        <w:rPr>
+          <w:i/>
+        </w:rPr>
+        <w:t>m</w:t>
+      </w:r>
+      <w:r>
+        <w:t xml:space="preserve"> scores/nodes as we are keeping track of Top K scores for each state in a layer.</w:t>
+      </w:r>
+      <w:r>
+        <w:t xml:space="preserve"> Therefore we are choosing the K scores out of K x </w:t>
+      </w:r>
+      <w:r>
+        <w:rPr>
+          <w:i/>
+        </w:rPr>
+        <w:t>m</w:t>
+      </w:r>
+      <w:r>
+        <w:t xml:space="preserve"> computed scores to be stored in </w:t>
+      </w:r>
+      <w:proofErr w:type="spellStart"/>
+      <w:r>
+        <w:t>State</w:t>
+      </w:r>
+      <w:r>
+        <w:rPr>
+          <w:vertAlign w:val="subscript"/>
+        </w:rPr>
+        <w:t>current</w:t>
+      </w:r>
+      <w:proofErr w:type="spellEnd"/>
+      <w:r>
+        <w:rPr>
+          <w:vertAlign w:val="subscript"/>
+        </w:rPr>
+        <w:t xml:space="preserve"> </w:t>
+      </w:r>
+      <w:r>
+        <w:t>node</w:t>
+      </w:r>
+      <w:r>
+        <w:t>.</w:t>
+      </w:r>
+      <w:r>
+        <w:t xml:space="preserve"> The scores are maintained sorted w</w:t>
+      </w:r>
+      <w:r>
+        <w:t xml:space="preserve">ithin the node </w:t>
+      </w:r>
+      <w:r>
+        <w:t xml:space="preserve">with the </w:t>
+      </w:r>
+      <w:r>
+        <w:t>parent node for each score.</w:t>
       </w:r>
     </w:p>
     <w:p>
@@ -7891,7 +8353,99 @@
         <w:t>Start</w:t>
       </w:r>
     </w:p>
-    <w:p/>
+    <w:p>
+      <w:r>
+        <w:t>From the first layer to the next layer, there is</w:t>
+      </w:r>
+      <w:r>
+        <w:t xml:space="preserve"> actually</w:t>
+      </w:r>
+      <w:r>
+        <w:t xml:space="preserve"> only one possible path to each of the state </w:t>
+      </w:r>
+      <w:r>
+        <w:t xml:space="preserve">of the next layer. Therefore we will only have score kept in each of the state of the next layer. However for simplicity, I have decided to maintain the data structure of the </w:t>
+      </w:r>
+      <w:proofErr w:type="spellStart"/>
+      <w:r>
+        <w:rPr>
+          <w:i/>
+        </w:rPr>
+        <w:t>word_score</w:t>
+      </w:r>
+      <w:proofErr w:type="spellEnd"/>
+      <w:r>
+        <w:rPr>
+          <w:i/>
+        </w:rPr>
+        <w:t xml:space="preserve"> </w:t>
+      </w:r>
+      <w:r>
+        <w:t>by storing K scores in each of the state except they are all the same and have parent node as start.</w:t>
+      </w:r>
+    </w:p>
+    <w:p>
+      <w:r>
+        <w:t>The computation of the score for 1</w:t>
+      </w:r>
+      <w:r>
+        <w:rPr>
+          <w:vertAlign w:val="superscript"/>
+        </w:rPr>
+        <w:t>st</w:t>
+      </w:r>
+      <w:r>
+        <w:t xml:space="preserve"> layer is just </w:t>
+      </w:r>
+      <w:proofErr w:type="spellStart"/>
+      <w:r>
+        <w:t>a</w:t>
+      </w:r>
+      <w:r>
+        <w:rPr>
+          <w:vertAlign w:val="subscript"/>
+        </w:rPr>
+        <w:t>start</w:t>
+      </w:r>
+      <w:proofErr w:type="gramStart"/>
+      <w:r>
+        <w:rPr>
+          <w:vertAlign w:val="subscript"/>
+        </w:rPr>
+        <w:t>,v</w:t>
+      </w:r>
+      <w:proofErr w:type="spellEnd"/>
+      <w:proofErr w:type="gramEnd"/>
+      <w:r>
+        <w:t xml:space="preserve"> </w:t>
+      </w:r>
+      <w:proofErr w:type="spellStart"/>
+      <w:r>
+        <w:t>b</w:t>
+      </w:r>
+      <w:r>
+        <w:rPr>
+          <w:vertAlign w:val="subscript"/>
+        </w:rPr>
+        <w:t>v</w:t>
+      </w:r>
+      <w:proofErr w:type="spellEnd"/>
+      <w:r>
+        <w:t>(</w:t>
+      </w:r>
+      <w:r>
+        <w:t>emitted word</w:t>
+      </w:r>
+      <w:r>
+        <w:t>)</w:t>
+      </w:r>
+      <w:r>
+        <w:t xml:space="preserve"> </w:t>
+      </w:r>
+      <w:r>
+        <w:t>since there is no previous score.</w:t>
+      </w:r>
+    </w:p>
     <w:p>
       <w:pPr>
         <w:rPr>
@@ -7906,40 +8460,766 @@
         </w:rPr>
         <w:t>Middle Layers</w:t>
       </w:r>
-    </w:p>
-    <w:p/>
-    <w:p>
-      <w:pPr>
+      <w:r>
         <w:rPr>
           <w:b/>
           <w:u w:val="single"/>
         </w:rPr>
-      </w:pPr>
-      <w:r>
+        <w:t xml:space="preserve"> (General Case)</w:t>
+      </w:r>
+    </w:p>
+    <w:p>
+      <w:r>
+        <w:t xml:space="preserve">Looking at the data structure of </w:t>
+      </w:r>
+      <w:proofErr w:type="spellStart"/>
+      <w:r>
+        <w:rPr>
+          <w:i/>
+        </w:rPr>
+        <w:t>word_score</w:t>
+      </w:r>
+      <w:proofErr w:type="spellEnd"/>
+      <w:r>
+        <w:t>:</w:t>
+      </w:r>
+    </w:p>
+    <w:p>
+      <w:proofErr w:type="spellStart"/>
+      <w:proofErr w:type="gramStart"/>
+      <w:r>
+        <w:rPr>
+          <w:i/>
+        </w:rPr>
+        <w:t>word_score</w:t>
+      </w:r>
+      <w:proofErr w:type="spellEnd"/>
+      <w:proofErr w:type="gramEnd"/>
+      <w:r>
+        <w:t xml:space="preserve"> STORES </w:t>
+      </w:r>
+      <w:proofErr w:type="spellStart"/>
+      <w:r>
+        <w:rPr>
+          <w:i/>
+        </w:rPr>
+        <w:t>word_score_state</w:t>
+      </w:r>
+      <w:proofErr w:type="spellEnd"/>
+      <w:r>
+        <w:t xml:space="preserve"> STORES</w:t>
+      </w:r>
+      <w:r>
+        <w:t xml:space="preserve"> </w:t>
+      </w:r>
+      <w:proofErr w:type="spellStart"/>
+      <w:r>
+        <w:rPr>
+          <w:i/>
+        </w:rPr>
+        <w:t>word_score_state_K</w:t>
+      </w:r>
+      <w:proofErr w:type="spellEnd"/>
+    </w:p>
+    <w:p>
+      <w:proofErr w:type="spellStart"/>
+      <w:proofErr w:type="gramStart"/>
+      <w:r>
+        <w:rPr>
+          <w:i/>
+        </w:rPr>
+        <w:t>word_score_state</w:t>
+      </w:r>
+      <w:proofErr w:type="spellEnd"/>
+      <w:proofErr w:type="gramEnd"/>
+      <w:r>
+        <w:rPr>
+          <w:i/>
+        </w:rPr>
+        <w:t xml:space="preserve"> </w:t>
+      </w:r>
+      <w:r>
+        <w:t>stores</w:t>
+      </w:r>
+      <w:r>
+        <w:t xml:space="preserve"> the set of Top-K scores to this particular state</w:t>
+      </w:r>
+    </w:p>
+    <w:p>
+      <w:proofErr w:type="spellStart"/>
+      <w:proofErr w:type="gramStart"/>
+      <w:r>
+        <w:rPr>
+          <w:i/>
+        </w:rPr>
+        <w:t>word_score_state_K</w:t>
+      </w:r>
+      <w:proofErr w:type="spellEnd"/>
+      <w:proofErr w:type="gramEnd"/>
+      <w:r>
+        <w:rPr>
+          <w:i/>
+        </w:rPr>
+        <w:t xml:space="preserve"> </w:t>
+      </w:r>
+      <w:r>
+        <w:t xml:space="preserve">stores one of the Top-K scores to this particular state. </w:t>
+      </w:r>
+      <w:proofErr w:type="spellStart"/>
+      <w:proofErr w:type="gramStart"/>
+      <w:r>
+        <w:rPr>
+          <w:i/>
+        </w:rPr>
+        <w:t>word_score_state_K</w:t>
+      </w:r>
+      <w:proofErr w:type="spellEnd"/>
+      <w:proofErr w:type="gramEnd"/>
+      <w:r>
+        <w:rPr>
+          <w:i/>
+        </w:rPr>
+        <w:t xml:space="preserve"> </w:t>
+      </w:r>
+      <w:r>
+        <w:t xml:space="preserve">is actually an array that stores 3 information: </w:t>
+      </w:r>
+    </w:p>
+    <w:p>
+      <w:r>
+        <w:t>[K</w:t>
+      </w:r>
+      <w:r>
+        <w:rPr>
+          <w:vertAlign w:val="superscript"/>
+        </w:rPr>
+        <w:t>th</w:t>
+      </w:r>
+      <w:r>
+        <w:t xml:space="preserve"> </w:t>
+      </w:r>
+      <w:r>
+        <w:t>Score,</w:t>
+      </w:r>
+      <w:r>
+        <w:t xml:space="preserve"> </w:t>
+      </w:r>
+      <w:r>
+        <w:t>P</w:t>
+      </w:r>
+      <w:r>
+        <w:t xml:space="preserve">revious </w:t>
+      </w:r>
+      <w:r>
+        <w:t>State</w:t>
+      </w:r>
+      <w:r>
+        <w:t xml:space="preserve"> </w:t>
+      </w:r>
+      <w:r>
+        <w:t>Index,</w:t>
+      </w:r>
+      <w:r>
+        <w:t xml:space="preserve"> </w:t>
+      </w:r>
+      <w:r>
+        <w:t>P</w:t>
+      </w:r>
+      <w:r>
+        <w:t xml:space="preserve">revious </w:t>
+      </w:r>
+      <w:r>
+        <w:t>K</w:t>
+      </w:r>
+      <w:r>
+        <w:t xml:space="preserve"> </w:t>
+      </w:r>
+      <w:r>
+        <w:t>Index]</w:t>
+      </w:r>
+    </w:p>
+    <w:p>
+      <w:r>
+        <w:lastRenderedPageBreak/>
+        <w:t>For example, a</w:t>
+      </w:r>
+      <w:r>
+        <w:rPr>
+          <w:i/>
+        </w:rPr>
+        <w:t xml:space="preserve"> </w:t>
+      </w:r>
+      <w:proofErr w:type="spellStart"/>
+      <w:r>
+        <w:rPr>
+          <w:i/>
+        </w:rPr>
+        <w:t>word_score_state</w:t>
+      </w:r>
+      <w:proofErr w:type="spellEnd"/>
+      <w:r>
+        <w:t xml:space="preserve"> has the 2</w:t>
+      </w:r>
+      <w:r>
+        <w:rPr>
+          <w:vertAlign w:val="superscript"/>
+        </w:rPr>
+        <w:t>nd</w:t>
+      </w:r>
+      <w:r>
+        <w:t xml:space="preserve"> </w:t>
+      </w:r>
+      <w:proofErr w:type="spellStart"/>
+      <w:r>
+        <w:rPr>
+          <w:i/>
+        </w:rPr>
+        <w:t>word_score_state_K</w:t>
+      </w:r>
+      <w:proofErr w:type="spellEnd"/>
+      <w:r>
+        <w:t xml:space="preserve"> with [0.2</w:t>
+      </w:r>
+      <w:r>
+        <w:t>,</w:t>
+      </w:r>
+      <w:r>
+        <w:t xml:space="preserve"> 2</w:t>
+      </w:r>
+      <w:r>
+        <w:t>,</w:t>
+      </w:r>
+      <w:r>
+        <w:t xml:space="preserve"> </w:t>
+      </w:r>
+      <w:proofErr w:type="gramStart"/>
+      <w:r>
+        <w:t>0</w:t>
+      </w:r>
+      <w:proofErr w:type="gramEnd"/>
+      <w:r>
+        <w:t>]</w:t>
+      </w:r>
+      <w:r>
+        <w:t>. This means that for this particular state of this layer has the Top-2 score of 0.2 from the Top-1 score of the 3</w:t>
+      </w:r>
+      <w:r>
+        <w:rPr>
+          <w:vertAlign w:val="superscript"/>
+        </w:rPr>
+        <w:t>rd</w:t>
+      </w:r>
+      <w:r>
+        <w:t xml:space="preserve"> state node of the previous layer.</w:t>
+      </w:r>
+    </w:p>
+    <w:p>
+      <w:r>
+        <w:t>As mentioned above, for each of the state</w:t>
+      </w:r>
+      <w:r>
+        <w:t xml:space="preserve"> of the current layer of iteration,</w:t>
+      </w:r>
+      <w:r>
+        <w:t xml:space="preserve"> we are finding the Top-K scores</w:t>
+      </w:r>
+      <w:r>
+        <w:t xml:space="preserve"> to the state. We keep track of the Top-K computed scores along with the parent node’s state index and k</w:t>
+      </w:r>
+      <w:r>
+        <w:rPr>
+          <w:vertAlign w:val="superscript"/>
+        </w:rPr>
+        <w:t>th</w:t>
+      </w:r>
+      <w:r>
+        <w:t xml:space="preserve"> index.</w:t>
+      </w:r>
+    </w:p>
+    <w:p>
+      <w:r>
+        <w:t>The co</w:t>
+      </w:r>
+      <w:r>
+        <w:t>mputation of the each selected score</w:t>
+      </w:r>
+      <w:r>
+        <w:t xml:space="preserve"> is </w:t>
+      </w:r>
+      <w:proofErr w:type="spellStart"/>
+      <w:r>
+        <w:t>Max</w:t>
+      </w:r>
+      <w:r>
+        <w:rPr>
+          <w:vertAlign w:val="subscript"/>
+        </w:rPr>
+        <w:t>u</w:t>
+      </w:r>
+      <w:proofErr w:type="spellEnd"/>
+      <w:r>
+        <w:t xml:space="preserve"> </w:t>
+      </w:r>
+      <w:proofErr w:type="spellStart"/>
+      <w:r>
+        <w:t>PrevScore</w:t>
+      </w:r>
+      <w:proofErr w:type="spellEnd"/>
+      <w:r>
+        <w:t xml:space="preserve"> </w:t>
+      </w:r>
+      <w:proofErr w:type="spellStart"/>
+      <w:r>
+        <w:t>a</w:t>
+      </w:r>
+      <w:r>
+        <w:rPr>
+          <w:vertAlign w:val="subscript"/>
+        </w:rPr>
+        <w:t>u</w:t>
+      </w:r>
+      <w:proofErr w:type="gramStart"/>
+      <w:r>
+        <w:rPr>
+          <w:vertAlign w:val="subscript"/>
+        </w:rPr>
+        <w:t>,v</w:t>
+      </w:r>
+      <w:proofErr w:type="spellEnd"/>
+      <w:proofErr w:type="gramEnd"/>
+      <w:r>
+        <w:t xml:space="preserve"> </w:t>
+      </w:r>
+      <w:proofErr w:type="spellStart"/>
+      <w:r>
+        <w:t>b</w:t>
+      </w:r>
+      <w:r>
+        <w:rPr>
+          <w:vertAlign w:val="subscript"/>
+        </w:rPr>
+        <w:t>v</w:t>
+      </w:r>
+      <w:proofErr w:type="spellEnd"/>
+      <w:r>
+        <w:t>(</w:t>
+      </w:r>
+      <w:r>
+        <w:t>emitted word</w:t>
+      </w:r>
+      <w:r>
+        <w:t>)</w:t>
+      </w:r>
+      <w:r>
+        <w:t xml:space="preserve"> where </w:t>
+      </w:r>
+      <w:r>
+        <w:rPr>
+          <w:i/>
+        </w:rPr>
+        <w:t>u</w:t>
+      </w:r>
+      <w:r>
+        <w:t xml:space="preserve"> could be any of the K x </w:t>
+      </w:r>
+      <w:r>
+        <w:rPr>
+          <w:i/>
+        </w:rPr>
+        <w:t>m</w:t>
+      </w:r>
+      <w:r>
+        <w:t xml:space="preserve"> node in the previous layer storing the scores</w:t>
+      </w:r>
+      <w:r>
+        <w:t xml:space="preserve">. </w:t>
+      </w:r>
+    </w:p>
+    <w:p>
+      <w:pPr>
         <w:rPr>
           <w:b/>
           <w:u w:val="single"/>
         </w:rPr>
-        <w:t>End</w:t>
-      </w:r>
-    </w:p>
-    <w:p/>
-    <w:p>
-      <w:pPr>
+      </w:pPr>
+      <w:r>
         <w:rPr>
           <w:b/>
           <w:u w:val="single"/>
         </w:rPr>
-      </w:pPr>
-      <w:r>
+        <w:t>End</w:t>
+      </w:r>
+    </w:p>
+    <w:p>
+      <w:r>
+        <w:t>The last layer is similar to the middle layers except that there is only one state node which is End node which will</w:t>
+      </w:r>
+      <w:r>
+        <w:t xml:space="preserve"> also</w:t>
+      </w:r>
+      <w:r>
+        <w:t xml:space="preserve"> store the Top-K computed scores</w:t>
+      </w:r>
+      <w:r>
+        <w:t>.</w:t>
+      </w:r>
+    </w:p>
+    <w:p>
+      <w:r>
+        <w:t>Since there is no word emitted from End state, t</w:t>
+      </w:r>
+      <w:r>
+        <w:t xml:space="preserve">he computation of the each selected score is </w:t>
+      </w:r>
+      <w:proofErr w:type="spellStart"/>
+      <w:r>
+        <w:t>Max</w:t>
+      </w:r>
+      <w:r>
+        <w:rPr>
+          <w:vertAlign w:val="subscript"/>
+        </w:rPr>
+        <w:t>u</w:t>
+      </w:r>
+      <w:proofErr w:type="spellEnd"/>
+      <w:r>
+        <w:t xml:space="preserve"> </w:t>
+      </w:r>
+      <w:proofErr w:type="spellStart"/>
+      <w:r>
+        <w:t>PrevScore</w:t>
+      </w:r>
+      <w:proofErr w:type="spellEnd"/>
+      <w:r>
+        <w:t xml:space="preserve"> </w:t>
+      </w:r>
+      <w:proofErr w:type="spellStart"/>
+      <w:r>
+        <w:t>a</w:t>
+      </w:r>
+      <w:r>
+        <w:rPr>
+          <w:vertAlign w:val="subscript"/>
+        </w:rPr>
+        <w:t>u</w:t>
+      </w:r>
+      <w:proofErr w:type="gramStart"/>
+      <w:r>
+        <w:rPr>
+          <w:vertAlign w:val="subscript"/>
+        </w:rPr>
+        <w:t>,v</w:t>
+      </w:r>
+      <w:proofErr w:type="spellEnd"/>
+      <w:proofErr w:type="gramEnd"/>
+      <w:r>
+        <w:t xml:space="preserve"> where </w:t>
+      </w:r>
+      <w:r>
+        <w:rPr>
+          <w:i/>
+        </w:rPr>
+        <w:t>u</w:t>
+      </w:r>
+      <w:r>
+        <w:t xml:space="preserve"> could be any of the K x </w:t>
+      </w:r>
+      <w:r>
+        <w:rPr>
+          <w:i/>
+        </w:rPr>
+        <w:t>m</w:t>
+      </w:r>
+      <w:r>
+        <w:t xml:space="preserve"> node in the previous layer storing the scores. </w:t>
+      </w:r>
+    </w:p>
+    <w:p>
+      <w:pPr>
         <w:rPr>
           <w:b/>
           <w:u w:val="single"/>
         </w:rPr>
+      </w:pPr>
+      <w:r>
+        <w:rPr>
+          <w:b/>
+          <w:u w:val="single"/>
+        </w:rPr>
         <w:t>Decoding via backtracking</w:t>
       </w:r>
     </w:p>
+    <w:p>
+      <w:r>
+        <w:t>For decoding the Top-K sequences, we will perform backtracking from right to left. Starting from End state, choose the K</w:t>
+      </w:r>
+      <w:r>
+        <w:rPr>
+          <w:vertAlign w:val="superscript"/>
+        </w:rPr>
+        <w:t>th</w:t>
+      </w:r>
+      <w:r>
+        <w:rPr>
+          <w:vertAlign w:val="superscript"/>
+        </w:rPr>
+        <w:t xml:space="preserve"> </w:t>
+      </w:r>
+      <w:r>
+        <w:t xml:space="preserve">highest score in the previous layer. Subsequently, we will always choose the most </w:t>
+      </w:r>
+      <w:r>
+        <w:t>optimal score as we backtrack because</w:t>
+      </w:r>
+      <w:r>
+        <w:t xml:space="preserve"> the K</w:t>
+      </w:r>
+      <w:r>
+        <w:rPr>
+          <w:vertAlign w:val="superscript"/>
+        </w:rPr>
+        <w:t>th</w:t>
+      </w:r>
+      <w:r>
+        <w:t xml:space="preserve"> highest score will yield the k</w:t>
+      </w:r>
+      <w:r>
+        <w:rPr>
+          <w:vertAlign w:val="superscript"/>
+        </w:rPr>
+        <w:t>th</w:t>
+      </w:r>
+      <w:r>
+        <w:t xml:space="preserve"> best score as long as it traversed the most optimal sub-path.</w:t>
+      </w:r>
+    </w:p>
+    <w:p>
+      <w:pPr>
+        <w:rPr>
+          <w:b/>
+          <w:u w:val="single"/>
+        </w:rPr>
+      </w:pPr>
+      <w:r>
+        <w:rPr>
+          <w:b/>
+          <w:u w:val="single"/>
+        </w:rPr>
+        <w:t>Results for 5th best outputs</w:t>
+      </w:r>
+    </w:p>
+    <w:p>
+      <w:r>
+        <w:t>Folder: C:\Users\user\Documents\Github\ml-project\data\ES</w:t>
+      </w:r>
+    </w:p>
     <w:p/>
+    <w:p>
+      <w:r>
+        <w:t>#Entity in gold data: 1326</w:t>
+      </w:r>
+    </w:p>
+    <w:p>
+      <w:r>
+        <w:t>#Entity in prediction: 2675</w:t>
+      </w:r>
+    </w:p>
+    <w:p/>
+    <w:p>
+      <w:r>
+        <w:t xml:space="preserve">#Correct </w:t>
+      </w:r>
+      <w:proofErr w:type="gramStart"/>
+      <w:r>
+        <w:t>Entity :</w:t>
+      </w:r>
+      <w:proofErr w:type="gramEnd"/>
+      <w:r>
+        <w:t xml:space="preserve"> 496</w:t>
+      </w:r>
+    </w:p>
+    <w:p>
+      <w:proofErr w:type="gramStart"/>
+      <w:r>
+        <w:t>Entity  precision</w:t>
+      </w:r>
+      <w:proofErr w:type="gramEnd"/>
+      <w:r>
+        <w:t>: 0.1854</w:t>
+      </w:r>
+    </w:p>
+    <w:p>
+      <w:proofErr w:type="gramStart"/>
+      <w:r>
+        <w:t>Entity  recall</w:t>
+      </w:r>
+      <w:proofErr w:type="gramEnd"/>
+      <w:r>
+        <w:t>: 0.3741</w:t>
+      </w:r>
+    </w:p>
+    <w:p>
+      <w:proofErr w:type="gramStart"/>
+      <w:r>
+        <w:t>Entity  F</w:t>
+      </w:r>
+      <w:proofErr w:type="gramEnd"/>
+      <w:r>
+        <w:t>: 0.2479</w:t>
+      </w:r>
+    </w:p>
+    <w:p/>
+    <w:p>
+      <w:r>
+        <w:t xml:space="preserve">#Correct </w:t>
+      </w:r>
+      <w:proofErr w:type="gramStart"/>
+      <w:r>
+        <w:t>Sentiment :</w:t>
+      </w:r>
+      <w:proofErr w:type="gramEnd"/>
+      <w:r>
+        <w:t xml:space="preserve"> 240</w:t>
+      </w:r>
+    </w:p>
+    <w:p>
+      <w:proofErr w:type="gramStart"/>
+      <w:r>
+        <w:t>Sentiment  precision</w:t>
+      </w:r>
+      <w:proofErr w:type="gramEnd"/>
+      <w:r>
+        <w:t>: 0.0897</w:t>
+      </w:r>
+    </w:p>
+    <w:p>
+      <w:proofErr w:type="gramStart"/>
+      <w:r>
+        <w:t>Sentiment  recall</w:t>
+      </w:r>
+      <w:proofErr w:type="gramEnd"/>
+      <w:r>
+        <w:t>: 0.1810</w:t>
+      </w:r>
+    </w:p>
+    <w:p>
+      <w:proofErr w:type="gramStart"/>
+      <w:r>
+        <w:t>Sentiment  F</w:t>
+      </w:r>
+      <w:proofErr w:type="gramEnd"/>
+      <w:r>
+        <w:t>: 0.1200</w:t>
+      </w:r>
+    </w:p>
+    <w:p/>
+    <w:p>
+      <w:r>
+        <w:lastRenderedPageBreak/>
+        <w:t>Folder: C:\Users\user\Documents\Github\ml-project\data\EN</w:t>
+      </w:r>
+    </w:p>
+    <w:p/>
+    <w:p>
+      <w:r>
+        <w:t>#Entity in gold data: 662</w:t>
+      </w:r>
+    </w:p>
+    <w:p>
+      <w:r>
+        <w:t>#Entity in prediction: 1530</w:t>
+      </w:r>
+    </w:p>
+    <w:p/>
+    <w:p>
+      <w:r>
+        <w:t xml:space="preserve">#Correct </w:t>
+      </w:r>
+      <w:proofErr w:type="gramStart"/>
+      <w:r>
+        <w:t>Entity :</w:t>
+      </w:r>
+      <w:proofErr w:type="gramEnd"/>
+      <w:r>
+        <w:t xml:space="preserve"> 219</w:t>
+      </w:r>
+    </w:p>
+    <w:p>
+      <w:proofErr w:type="gramStart"/>
+      <w:r>
+        <w:t>Entity  precision</w:t>
+      </w:r>
+      <w:proofErr w:type="gramEnd"/>
+      <w:r>
+        <w:t>: 0.1431</w:t>
+      </w:r>
+    </w:p>
+    <w:p>
+      <w:proofErr w:type="gramStart"/>
+      <w:r>
+        <w:t>Entity  recall</w:t>
+      </w:r>
+      <w:proofErr w:type="gramEnd"/>
+      <w:r>
+        <w:t>: 0.3308</w:t>
+      </w:r>
+    </w:p>
+    <w:p>
+      <w:proofErr w:type="gramStart"/>
+      <w:r>
+        <w:t>Entity  F</w:t>
+      </w:r>
+      <w:proofErr w:type="gramEnd"/>
+      <w:r>
+        <w:t>: 0.1998</w:t>
+      </w:r>
+    </w:p>
+    <w:p/>
+    <w:p>
+      <w:r>
+        <w:t xml:space="preserve">#Correct </w:t>
+      </w:r>
+      <w:proofErr w:type="gramStart"/>
+      <w:r>
+        <w:t>Sentiment :</w:t>
+      </w:r>
+      <w:proofErr w:type="gramEnd"/>
+      <w:r>
+        <w:t xml:space="preserve"> 116</w:t>
+      </w:r>
+    </w:p>
+    <w:p>
+      <w:proofErr w:type="gramStart"/>
+      <w:r>
+        <w:t>Sentiment  precision</w:t>
+      </w:r>
+      <w:proofErr w:type="gramEnd"/>
+      <w:r>
+        <w:t>: 0.0758</w:t>
+      </w:r>
+    </w:p>
+    <w:p>
+      <w:proofErr w:type="gramStart"/>
+      <w:r>
+        <w:t>Sentiment  recall</w:t>
+      </w:r>
+      <w:proofErr w:type="gramEnd"/>
+      <w:r>
+        <w:t>: 0.1752</w:t>
+      </w:r>
+    </w:p>
+    <w:p>
+      <w:proofErr w:type="gramStart"/>
+      <w:r>
+        <w:t>Sentiment  F</w:t>
+      </w:r>
+      <w:proofErr w:type="gramEnd"/>
+      <w:r>
+        <w:t>: 0.1058</w:t>
+      </w:r>
+      <w:bookmarkStart w:id="0" w:name="_GoBack"/>
+      <w:bookmarkEnd w:id="0"/>
+    </w:p>
     <w:p>
       <w:pPr>
         <w:pStyle w:val="Heading2"/>
@@ -7976,13 +9256,27 @@
         <w:rPr>
           <w:i/>
         </w:rPr>
-        <w:t>Discriminative Training Methods for Hidden Markov Models: Theory and Experiments with Perceptron Algorithms</w:t>
+        <w:t xml:space="preserve">Discriminative Training Methods for Hidden Markov Models: Theory and Experiments with Perceptron </w:t>
+      </w:r>
+      <w:proofErr w:type="gramStart"/>
+      <w:r>
+        <w:rPr>
+          <w:i/>
+        </w:rPr>
+        <w:t>Algorithms</w:t>
       </w:r>
       <w:r>
         <w:rPr>
           <w:vertAlign w:val="superscript"/>
         </w:rPr>
-        <w:t>[1]</w:t>
+        <w:t>[</w:t>
+      </w:r>
+      <w:proofErr w:type="gramEnd"/>
+      <w:r>
+        <w:rPr>
+          <w:vertAlign w:val="superscript"/>
+        </w:rPr>
+        <w:t>1]</w:t>
       </w:r>
       <w:r>
         <w:rPr>
@@ -8001,17 +9295,49 @@
       <w:r>
         <w:t xml:space="preserve">To go into more detail, we create class </w:t>
       </w:r>
+      <w:proofErr w:type="spellStart"/>
+      <w:proofErr w:type="gramStart"/>
       <w:r>
         <w:rPr>
           <w:rFonts w:ascii="Lucida Console" w:hAnsi="Lucida Console"/>
         </w:rPr>
-        <w:t>perceptronTagger()</w:t>
+        <w:t>perceptronTagger</w:t>
+      </w:r>
+      <w:proofErr w:type="spellEnd"/>
+      <w:r>
+        <w:rPr>
+          <w:rFonts w:ascii="Lucida Console" w:hAnsi="Lucida Console"/>
+        </w:rPr>
+        <w:t>(</w:t>
+      </w:r>
+      <w:proofErr w:type="gramEnd"/>
+      <w:r>
+        <w:rPr>
+          <w:rFonts w:ascii="Lucida Console" w:hAnsi="Lucida Console"/>
+        </w:rPr>
+        <w:t>)</w:t>
       </w:r>
       <w:r>
         <w:t xml:space="preserve">, which keeps track of a dictionary of weights. This dictionary then will store the word as key and the various weights for each tag (stored as another dictionary). </w:t>
       </w:r>
       <w:r>
-        <w:t>The training data is then passed through the training algorithm, shown in function train(). After the tagger is trained, it then can be used in function predict() to predict a new set of features.</w:t>
+        <w:t xml:space="preserve">The training data is then passed through the training algorithm, shown in function </w:t>
+      </w:r>
+      <w:proofErr w:type="gramStart"/>
+      <w:r>
+        <w:t>train(</w:t>
+      </w:r>
+      <w:proofErr w:type="gramEnd"/>
+      <w:r>
+        <w:t xml:space="preserve">). After the tagger is trained, it then can be used in function </w:t>
+      </w:r>
+      <w:proofErr w:type="gramStart"/>
+      <w:r>
+        <w:t>predict(</w:t>
+      </w:r>
+      <w:proofErr w:type="gramEnd"/>
+      <w:r>
+        <w:t>) to predict a new set of features.</w:t>
       </w:r>
     </w:p>
     <w:p>
@@ -8045,7 +9371,7 @@
                     <pic:cNvPicPr/>
                   </pic:nvPicPr>
                   <pic:blipFill rotWithShape="1">
-                    <a:blip r:embed="rId7"/>
+                    <a:blip r:embed="rId11"/>
                     <a:srcRect r="42666"/>
                     <a:stretch/>
                   </pic:blipFill>
@@ -8075,7 +9401,15 @@
     </w:p>
     <w:p>
       <w:r>
-        <w:t xml:space="preserve">In train() , we first attempt to guess a tag for the feature based on the current state of our weights. If the guess is correct, we don’t change the state of our weights. However, if the guess is wrong, we add 1 to the weights associated with the correct tag, and we subtract one from the weights associated with the guessed tag. This differs from the conventional idea of the ‘perceptron’ as it does not attempt to converge (it is doubtful that it would be linearly separable as well), but instead, runs through all the given training data </w:t>
+        <w:t xml:space="preserve">In </w:t>
+      </w:r>
+      <w:proofErr w:type="gramStart"/>
+      <w:r>
+        <w:t>train(</w:t>
+      </w:r>
+      <w:proofErr w:type="gramEnd"/>
+      <w:r>
+        <w:t xml:space="preserve">) , we first attempt to guess a tag for the feature based on the current state of our weights. If the guess is correct, we don’t change the state of our weights. However, if the guess is wrong, we add 1 to the weights associated with the correct tag, and we subtract one from the weights associated with the guessed tag. This differs from the conventional idea of the ‘perceptron’ as it does not attempt to converge (it is doubtful that it would be linearly separable as well), but instead, runs through all the given training data </w:t>
       </w:r>
       <w:r>
         <w:rPr>
@@ -8089,16 +9423,18 @@
     </w:p>
     <w:p>
       <w:r>
-        <w:t xml:space="preserve">In predict(), we use the weights provided from the training data to choose an appropriate tag for each feature. This is simply done by </w:t>
-      </w:r>
-      <w:r>
-        <w:t xml:space="preserve">choosing the tag </w:t>
-      </w:r>
-      <w:r>
-        <w:t>associated to</w:t>
-      </w:r>
-      <w:r>
-        <w:t xml:space="preserve"> highest weight for a given word.</w:t>
+        <w:t xml:space="preserve">In </w:t>
+      </w:r>
+      <w:proofErr w:type="gramStart"/>
+      <w:r>
+        <w:t>predict(</w:t>
+      </w:r>
+      <w:proofErr w:type="gramEnd"/>
+      <w:r>
+        <w:t xml:space="preserve">), we use the weights provided from the training data to choose an appropriate tag for each feature. This is simply done by </w:t>
+      </w:r>
+      <w:r>
+        <w:t>choosing the tag associated to highest weight for a given word.</w:t>
       </w:r>
     </w:p>
     <w:p>
@@ -8157,43 +9493,89 @@
     <w:p/>
     <w:p>
       <w:r>
-        <w:t>#Correct Entity : 1030</w:t>
-      </w:r>
-    </w:p>
-    <w:p>
-      <w:r>
-        <w:t>Entity  precision: 0.2896</w:t>
-      </w:r>
-    </w:p>
-    <w:p>
-      <w:r>
-        <w:t>Entity  recall: 0.2155</w:t>
-      </w:r>
-    </w:p>
-    <w:p>
-      <w:r>
-        <w:t>Entity  F: 0.2471</w:t>
+        <w:t xml:space="preserve">#Correct </w:t>
+      </w:r>
+      <w:proofErr w:type="gramStart"/>
+      <w:r>
+        <w:t>Entity :</w:t>
+      </w:r>
+      <w:proofErr w:type="gramEnd"/>
+      <w:r>
+        <w:t xml:space="preserve"> 1030</w:t>
+      </w:r>
+    </w:p>
+    <w:p>
+      <w:proofErr w:type="gramStart"/>
+      <w:r>
+        <w:t>Entity  precision</w:t>
+      </w:r>
+      <w:proofErr w:type="gramEnd"/>
+      <w:r>
+        <w:t>: 0.2896</w:t>
+      </w:r>
+    </w:p>
+    <w:p>
+      <w:proofErr w:type="gramStart"/>
+      <w:r>
+        <w:t>Entity  recall</w:t>
+      </w:r>
+      <w:proofErr w:type="gramEnd"/>
+      <w:r>
+        <w:t>: 0.2155</w:t>
+      </w:r>
+    </w:p>
+    <w:p>
+      <w:proofErr w:type="gramStart"/>
+      <w:r>
+        <w:t>Entity  F</w:t>
+      </w:r>
+      <w:proofErr w:type="gramEnd"/>
+      <w:r>
+        <w:t>: 0.2471</w:t>
       </w:r>
     </w:p>
     <w:p/>
     <w:p>
       <w:r>
-        <w:t>#Correct Sentiment : 513</w:t>
-      </w:r>
-    </w:p>
-    <w:p>
-      <w:r>
-        <w:t>Sentiment  precision: 0.1442</w:t>
-      </w:r>
-    </w:p>
-    <w:p>
-      <w:r>
-        <w:t>Sentiment  recall: 0.1073</w:t>
-      </w:r>
-    </w:p>
-    <w:p>
-      <w:r>
-        <w:t>Sentiment  F: 0.1231</w:t>
+        <w:t xml:space="preserve">#Correct </w:t>
+      </w:r>
+      <w:proofErr w:type="gramStart"/>
+      <w:r>
+        <w:t>Sentiment :</w:t>
+      </w:r>
+      <w:proofErr w:type="gramEnd"/>
+      <w:r>
+        <w:t xml:space="preserve"> 513</w:t>
+      </w:r>
+    </w:p>
+    <w:p>
+      <w:proofErr w:type="gramStart"/>
+      <w:r>
+        <w:t>Sentiment  precision</w:t>
+      </w:r>
+      <w:proofErr w:type="gramEnd"/>
+      <w:r>
+        <w:t>: 0.1442</w:t>
+      </w:r>
+    </w:p>
+    <w:p>
+      <w:proofErr w:type="gramStart"/>
+      <w:r>
+        <w:t>Sentiment  recall</w:t>
+      </w:r>
+      <w:proofErr w:type="gramEnd"/>
+      <w:r>
+        <w:t>: 0.1073</w:t>
+      </w:r>
+    </w:p>
+    <w:p>
+      <w:proofErr w:type="gramStart"/>
+      <w:r>
+        <w:t>Sentiment  F</w:t>
+      </w:r>
+      <w:proofErr w:type="gramEnd"/>
+      <w:r>
+        <w:t>: 0.1231</w:t>
       </w:r>
     </w:p>
     <w:p/>
@@ -8216,43 +9598,89 @@
     <w:p/>
     <w:p>
       <w:r>
-        <w:t>#Correct Entity : 258</w:t>
-      </w:r>
-    </w:p>
-    <w:p>
-      <w:r>
-        <w:t>Entity  precision: 0.2306</w:t>
-      </w:r>
-    </w:p>
-    <w:p>
-      <w:r>
-        <w:t>Entity  recall: 0.2759</w:t>
-      </w:r>
-    </w:p>
-    <w:p>
-      <w:r>
-        <w:t>Entity  F: 0.2512</w:t>
+        <w:t xml:space="preserve">#Correct </w:t>
+      </w:r>
+      <w:proofErr w:type="gramStart"/>
+      <w:r>
+        <w:t>Entity :</w:t>
+      </w:r>
+      <w:proofErr w:type="gramEnd"/>
+      <w:r>
+        <w:t xml:space="preserve"> 258</w:t>
+      </w:r>
+    </w:p>
+    <w:p>
+      <w:proofErr w:type="gramStart"/>
+      <w:r>
+        <w:t>Entity  precision</w:t>
+      </w:r>
+      <w:proofErr w:type="gramEnd"/>
+      <w:r>
+        <w:t>: 0.2306</w:t>
+      </w:r>
+    </w:p>
+    <w:p>
+      <w:proofErr w:type="gramStart"/>
+      <w:r>
+        <w:t>Entity  recall</w:t>
+      </w:r>
+      <w:proofErr w:type="gramEnd"/>
+      <w:r>
+        <w:t>: 0.2759</w:t>
+      </w:r>
+    </w:p>
+    <w:p>
+      <w:proofErr w:type="gramStart"/>
+      <w:r>
+        <w:t>Entity  F</w:t>
+      </w:r>
+      <w:proofErr w:type="gramEnd"/>
+      <w:r>
+        <w:t>: 0.2512</w:t>
       </w:r>
     </w:p>
     <w:p/>
     <w:p>
       <w:r>
-        <w:t>#Correct Sentiment : 167</w:t>
-      </w:r>
-    </w:p>
-    <w:p>
-      <w:r>
-        <w:t>Sentiment  precision: 0.1492</w:t>
-      </w:r>
-    </w:p>
-    <w:p>
-      <w:r>
-        <w:t>Sentiment  recall: 0.1786</w:t>
-      </w:r>
-    </w:p>
-    <w:p>
-      <w:r>
-        <w:t>Sentiment  F: 0.1626</w:t>
+        <w:t xml:space="preserve">#Correct </w:t>
+      </w:r>
+      <w:proofErr w:type="gramStart"/>
+      <w:r>
+        <w:t>Sentiment :</w:t>
+      </w:r>
+      <w:proofErr w:type="gramEnd"/>
+      <w:r>
+        <w:t xml:space="preserve"> 167</w:t>
+      </w:r>
+    </w:p>
+    <w:p>
+      <w:proofErr w:type="gramStart"/>
+      <w:r>
+        <w:t>Sentiment  precision</w:t>
+      </w:r>
+      <w:proofErr w:type="gramEnd"/>
+      <w:r>
+        <w:t>: 0.1492</w:t>
+      </w:r>
+    </w:p>
+    <w:p>
+      <w:proofErr w:type="gramStart"/>
+      <w:r>
+        <w:t>Sentiment  recall</w:t>
+      </w:r>
+      <w:proofErr w:type="gramEnd"/>
+      <w:r>
+        <w:t>: 0.1786</w:t>
+      </w:r>
+    </w:p>
+    <w:p>
+      <w:proofErr w:type="gramStart"/>
+      <w:r>
+        <w:t>Sentiment  F</w:t>
+      </w:r>
+      <w:proofErr w:type="gramEnd"/>
+      <w:r>
+        <w:t>: 0.1626</w:t>
       </w:r>
     </w:p>
     <w:p/>
@@ -8275,44 +9703,90 @@
     <w:p/>
     <w:p>
       <w:r>
-        <w:t>#Correct Entity : 378</w:t>
-      </w:r>
-    </w:p>
-    <w:p>
-      <w:r>
-        <w:t>Entity  precision: 0.4181</w:t>
-      </w:r>
-    </w:p>
-    <w:p>
-      <w:r>
-        <w:t>Entity  recall: 0.2851</w:t>
-      </w:r>
-    </w:p>
-    <w:p>
-      <w:r>
-        <w:t>Entity  F: 0.3390</w:t>
+        <w:t xml:space="preserve">#Correct </w:t>
+      </w:r>
+      <w:proofErr w:type="gramStart"/>
+      <w:r>
+        <w:t>Entity :</w:t>
+      </w:r>
+      <w:proofErr w:type="gramEnd"/>
+      <w:r>
+        <w:t xml:space="preserve"> 378</w:t>
+      </w:r>
+    </w:p>
+    <w:p>
+      <w:proofErr w:type="gramStart"/>
+      <w:r>
+        <w:t>Entity  precision</w:t>
+      </w:r>
+      <w:proofErr w:type="gramEnd"/>
+      <w:r>
+        <w:t>: 0.4181</w:t>
+      </w:r>
+    </w:p>
+    <w:p>
+      <w:proofErr w:type="gramStart"/>
+      <w:r>
+        <w:t>Entity  recall</w:t>
+      </w:r>
+      <w:proofErr w:type="gramEnd"/>
+      <w:r>
+        <w:t>: 0.2851</w:t>
+      </w:r>
+    </w:p>
+    <w:p>
+      <w:proofErr w:type="gramStart"/>
+      <w:r>
+        <w:t>Entity  F</w:t>
+      </w:r>
+      <w:proofErr w:type="gramEnd"/>
+      <w:r>
+        <w:t>: 0.3390</w:t>
       </w:r>
     </w:p>
     <w:p/>
     <w:p>
       <w:r>
         <w:lastRenderedPageBreak/>
-        <w:t>#Correct Sentiment : 198</w:t>
-      </w:r>
-    </w:p>
-    <w:p>
-      <w:r>
-        <w:t>Sentiment  precision: 0.2190</w:t>
-      </w:r>
-    </w:p>
-    <w:p>
-      <w:r>
-        <w:t>Sentiment  recall: 0.1493</w:t>
-      </w:r>
-    </w:p>
-    <w:p>
-      <w:r>
-        <w:t>Sentiment  F: 0.1776</w:t>
+        <w:t xml:space="preserve">#Correct </w:t>
+      </w:r>
+      <w:proofErr w:type="gramStart"/>
+      <w:r>
+        <w:t>Sentiment :</w:t>
+      </w:r>
+      <w:proofErr w:type="gramEnd"/>
+      <w:r>
+        <w:t xml:space="preserve"> 198</w:t>
+      </w:r>
+    </w:p>
+    <w:p>
+      <w:proofErr w:type="gramStart"/>
+      <w:r>
+        <w:t>Sentiment  precision</w:t>
+      </w:r>
+      <w:proofErr w:type="gramEnd"/>
+      <w:r>
+        <w:t>: 0.2190</w:t>
+      </w:r>
+    </w:p>
+    <w:p>
+      <w:proofErr w:type="gramStart"/>
+      <w:r>
+        <w:t>Sentiment  recall</w:t>
+      </w:r>
+      <w:proofErr w:type="gramEnd"/>
+      <w:r>
+        <w:t>: 0.1493</w:t>
+      </w:r>
+    </w:p>
+    <w:p>
+      <w:proofErr w:type="gramStart"/>
+      <w:r>
+        <w:t>Sentiment  F</w:t>
+      </w:r>
+      <w:proofErr w:type="gramEnd"/>
+      <w:r>
+        <w:t>: 0.1776</w:t>
       </w:r>
     </w:p>
     <w:p/>
@@ -8335,43 +9809,89 @@
     <w:p/>
     <w:p>
       <w:r>
-        <w:t>#Correct Entity : 152</w:t>
-      </w:r>
-    </w:p>
-    <w:p>
-      <w:r>
-        <w:t>Entity  precision: 0.4108</w:t>
-      </w:r>
-    </w:p>
-    <w:p>
-      <w:r>
-        <w:t>Entity  recall: 0.2296</w:t>
-      </w:r>
-    </w:p>
-    <w:p>
-      <w:r>
-        <w:t>Entity  F: 0.2946</w:t>
+        <w:t xml:space="preserve">#Correct </w:t>
+      </w:r>
+      <w:proofErr w:type="gramStart"/>
+      <w:r>
+        <w:t>Entity :</w:t>
+      </w:r>
+      <w:proofErr w:type="gramEnd"/>
+      <w:r>
+        <w:t xml:space="preserve"> 152</w:t>
+      </w:r>
+    </w:p>
+    <w:p>
+      <w:proofErr w:type="gramStart"/>
+      <w:r>
+        <w:t>Entity  precision</w:t>
+      </w:r>
+      <w:proofErr w:type="gramEnd"/>
+      <w:r>
+        <w:t>: 0.4108</w:t>
+      </w:r>
+    </w:p>
+    <w:p>
+      <w:proofErr w:type="gramStart"/>
+      <w:r>
+        <w:t>Entity  recall</w:t>
+      </w:r>
+      <w:proofErr w:type="gramEnd"/>
+      <w:r>
+        <w:t>: 0.2296</w:t>
+      </w:r>
+    </w:p>
+    <w:p>
+      <w:proofErr w:type="gramStart"/>
+      <w:r>
+        <w:t>Entity  F</w:t>
+      </w:r>
+      <w:proofErr w:type="gramEnd"/>
+      <w:r>
+        <w:t>: 0.2946</w:t>
       </w:r>
     </w:p>
     <w:p/>
     <w:p>
       <w:r>
-        <w:t>#Correct Sentiment : 106</w:t>
-      </w:r>
-    </w:p>
-    <w:p>
-      <w:r>
-        <w:t>Sentiment  precision: 0.2865</w:t>
-      </w:r>
-    </w:p>
-    <w:p>
-      <w:r>
-        <w:t>Sentiment  recall: 0.1601</w:t>
-      </w:r>
-    </w:p>
-    <w:p>
-      <w:r>
-        <w:t>Sentiment  F: 0.2054</w:t>
+        <w:t xml:space="preserve">#Correct </w:t>
+      </w:r>
+      <w:proofErr w:type="gramStart"/>
+      <w:r>
+        <w:t>Sentiment :</w:t>
+      </w:r>
+      <w:proofErr w:type="gramEnd"/>
+      <w:r>
+        <w:t xml:space="preserve"> 106</w:t>
+      </w:r>
+    </w:p>
+    <w:p>
+      <w:proofErr w:type="gramStart"/>
+      <w:r>
+        <w:t>Sentiment  precision</w:t>
+      </w:r>
+      <w:proofErr w:type="gramEnd"/>
+      <w:r>
+        <w:t>: 0.2865</w:t>
+      </w:r>
+    </w:p>
+    <w:p>
+      <w:proofErr w:type="gramStart"/>
+      <w:r>
+        <w:t>Sentiment  recall</w:t>
+      </w:r>
+      <w:proofErr w:type="gramEnd"/>
+      <w:r>
+        <w:t>: 0.1601</w:t>
+      </w:r>
+    </w:p>
+    <w:p>
+      <w:proofErr w:type="gramStart"/>
+      <w:r>
+        <w:t>Sentiment  F</w:t>
+      </w:r>
+      <w:proofErr w:type="gramEnd"/>
+      <w:r>
+        <w:t>: 0.2054</w:t>
       </w:r>
     </w:p>
     <w:p>
@@ -8393,44 +9913,90 @@
     <w:p/>
     <w:p>
       <w:r>
-        <w:t>#Correct Entity : 42</w:t>
-      </w:r>
-    </w:p>
-    <w:p>
-      <w:r>
-        <w:t>Entity  precision: 0.0475</w:t>
-      </w:r>
-    </w:p>
-    <w:p>
-      <w:r>
-        <w:t>Entity  recall: 0.0317</w:t>
-      </w:r>
-    </w:p>
-    <w:p>
-      <w:r>
-        <w:t>Entity  F: 0.0380</w:t>
+        <w:t xml:space="preserve">#Correct </w:t>
+      </w:r>
+      <w:proofErr w:type="gramStart"/>
+      <w:r>
+        <w:t>Entity :</w:t>
+      </w:r>
+      <w:proofErr w:type="gramEnd"/>
+      <w:r>
+        <w:t xml:space="preserve"> 42</w:t>
+      </w:r>
+    </w:p>
+    <w:p>
+      <w:proofErr w:type="gramStart"/>
+      <w:r>
+        <w:t>Entity  precision</w:t>
+      </w:r>
+      <w:proofErr w:type="gramEnd"/>
+      <w:r>
+        <w:t>: 0.0475</w:t>
+      </w:r>
+    </w:p>
+    <w:p>
+      <w:proofErr w:type="gramStart"/>
+      <w:r>
+        <w:t>Entity  recall</w:t>
+      </w:r>
+      <w:proofErr w:type="gramEnd"/>
+      <w:r>
+        <w:t>: 0.0317</w:t>
+      </w:r>
+    </w:p>
+    <w:p>
+      <w:proofErr w:type="gramStart"/>
+      <w:r>
+        <w:t>Entity  F</w:t>
+      </w:r>
+      <w:proofErr w:type="gramEnd"/>
+      <w:r>
+        <w:t>: 0.0380</w:t>
       </w:r>
     </w:p>
     <w:p/>
     <w:p>
       <w:r>
-        <w:t>#Correct Sentiment : 22</w:t>
-      </w:r>
-    </w:p>
-    <w:p>
-      <w:r>
-        <w:t>Sentiment  precision: 0.0249</w:t>
-      </w:r>
-    </w:p>
-    <w:p>
+        <w:t xml:space="preserve">#Correct </w:t>
+      </w:r>
+      <w:proofErr w:type="gramStart"/>
+      <w:r>
+        <w:t>Sentiment :</w:t>
+      </w:r>
+      <w:proofErr w:type="gramEnd"/>
+      <w:r>
+        <w:t xml:space="preserve"> 22</w:t>
+      </w:r>
+    </w:p>
+    <w:p>
+      <w:proofErr w:type="gramStart"/>
+      <w:r>
+        <w:t>Sentiment  precision</w:t>
+      </w:r>
+      <w:proofErr w:type="gramEnd"/>
+      <w:r>
+        <w:t>: 0.0249</w:t>
+      </w:r>
+    </w:p>
+    <w:p>
+      <w:proofErr w:type="gramStart"/>
       <w:r>
         <w:lastRenderedPageBreak/>
-        <w:t>Sentiment  recall: 0.0166</w:t>
-      </w:r>
-    </w:p>
-    <w:p>
-      <w:r>
-        <w:t>Sentiment  F: 0.0199</w:t>
+        <w:t>Sentiment  recall</w:t>
+      </w:r>
+      <w:proofErr w:type="gramEnd"/>
+      <w:r>
+        <w:t>: 0.0166</w:t>
+      </w:r>
+    </w:p>
+    <w:p>
+      <w:proofErr w:type="gramStart"/>
+      <w:r>
+        <w:t>Sentiment  F</w:t>
+      </w:r>
+      <w:proofErr w:type="gramEnd"/>
+      <w:r>
+        <w:t>: 0.0199</w:t>
       </w:r>
     </w:p>
     <w:p/>
@@ -8453,43 +10019,89 @@
     <w:p/>
     <w:p>
       <w:r>
-        <w:t>#Correct Entity : 17</w:t>
-      </w:r>
-    </w:p>
-    <w:p>
-      <w:r>
-        <w:t>Entity  precision: 0.0394</w:t>
-      </w:r>
-    </w:p>
-    <w:p>
-      <w:r>
-        <w:t>Entity  recall: 0.0257</w:t>
-      </w:r>
-    </w:p>
-    <w:p>
-      <w:r>
-        <w:t>Entity  F: 0.0311</w:t>
+        <w:t xml:space="preserve">#Correct </w:t>
+      </w:r>
+      <w:proofErr w:type="gramStart"/>
+      <w:r>
+        <w:t>Entity :</w:t>
+      </w:r>
+      <w:proofErr w:type="gramEnd"/>
+      <w:r>
+        <w:t xml:space="preserve"> 17</w:t>
+      </w:r>
+    </w:p>
+    <w:p>
+      <w:proofErr w:type="gramStart"/>
+      <w:r>
+        <w:t>Entity  precision</w:t>
+      </w:r>
+      <w:proofErr w:type="gramEnd"/>
+      <w:r>
+        <w:t>: 0.0394</w:t>
+      </w:r>
+    </w:p>
+    <w:p>
+      <w:proofErr w:type="gramStart"/>
+      <w:r>
+        <w:t>Entity  recall</w:t>
+      </w:r>
+      <w:proofErr w:type="gramEnd"/>
+      <w:r>
+        <w:t>: 0.0257</w:t>
+      </w:r>
+    </w:p>
+    <w:p>
+      <w:proofErr w:type="gramStart"/>
+      <w:r>
+        <w:t>Entity  F</w:t>
+      </w:r>
+      <w:proofErr w:type="gramEnd"/>
+      <w:r>
+        <w:t>: 0.0311</w:t>
       </w:r>
     </w:p>
     <w:p/>
     <w:p>
       <w:r>
-        <w:t>#Correct Sentiment : 10</w:t>
-      </w:r>
-    </w:p>
-    <w:p>
-      <w:r>
-        <w:t>Sentiment  precision: 0.0232</w:t>
-      </w:r>
-    </w:p>
-    <w:p>
-      <w:r>
-        <w:t>Sentiment  recall: 0.0151</w:t>
-      </w:r>
-    </w:p>
-    <w:p>
-      <w:r>
-        <w:t>Sentiment  F: 0.0183</w:t>
+        <w:t xml:space="preserve">#Correct </w:t>
+      </w:r>
+      <w:proofErr w:type="gramStart"/>
+      <w:r>
+        <w:t>Sentiment :</w:t>
+      </w:r>
+      <w:proofErr w:type="gramEnd"/>
+      <w:r>
+        <w:t xml:space="preserve"> 10</w:t>
+      </w:r>
+    </w:p>
+    <w:p>
+      <w:proofErr w:type="gramStart"/>
+      <w:r>
+        <w:t>Sentiment  precision</w:t>
+      </w:r>
+      <w:proofErr w:type="gramEnd"/>
+      <w:r>
+        <w:t>: 0.0232</w:t>
+      </w:r>
+    </w:p>
+    <w:p>
+      <w:proofErr w:type="gramStart"/>
+      <w:r>
+        <w:t>Sentiment  recall</w:t>
+      </w:r>
+      <w:proofErr w:type="gramEnd"/>
+      <w:r>
+        <w:t>: 0.0151</w:t>
+      </w:r>
+    </w:p>
+    <w:p>
+      <w:proofErr w:type="gramStart"/>
+      <w:r>
+        <w:t>Sentiment  F</w:t>
+      </w:r>
+      <w:proofErr w:type="gramEnd"/>
+      <w:r>
+        <w:t>: 0.0183</w:t>
       </w:r>
     </w:p>
     <w:p>
@@ -8600,8 +10212,6 @@
         </w:rPr>
         <w:t>For ourselves, we learnt lessons about adapting research paper approaches in our own context; working together in collaborative coding; and learning good coding practices.</w:t>
       </w:r>
-      <w:bookmarkStart w:id="0" w:name="_GoBack"/>
-      <w:bookmarkEnd w:id="0"/>
     </w:p>
     <w:p>
       <w:pPr>
@@ -8621,16 +10231,16 @@
         <w:t xml:space="preserve">[1] </w:t>
       </w:r>
       <w:r>
-        <w:t>Collins</w:t>
-      </w:r>
-      <w:r>
-        <w:t xml:space="preserve">. </w:t>
+        <w:t xml:space="preserve">Collins. </w:t>
       </w:r>
       <w:r>
         <w:rPr>
           <w:i/>
         </w:rPr>
-        <w:t>Discriminative Training Methods for Hidden Markov Models: Theory and Experiments with Perceptron Algorithms.</w:t>
+        <w:t xml:space="preserve">Discriminative Training Methods for Hidden Markov Models: Theory and Experiments with Perceptron Algorithms. </w:t>
+      </w:r>
+      <w:r>
+        <w:t>EMNLP, July 2002.</w:t>
       </w:r>
       <w:r>
         <w:rPr>
@@ -8638,16 +10248,7 @@
         </w:rPr>
         <w:t xml:space="preserve"> </w:t>
       </w:r>
-      <w:r>
-        <w:t>EMNLP, July 2002.</w:t>
-      </w:r>
-      <w:r>
-        <w:rPr>
-          <w:i/>
-        </w:rPr>
-        <w:t xml:space="preserve"> </w:t>
-      </w:r>
-      <w:hyperlink r:id="rId8" w:history="1">
+      <w:hyperlink r:id="rId12" w:history="1">
         <w:r>
           <w:rPr>
             <w:rStyle w:val="Hyperlink"/>
@@ -8675,9 +10276,59 @@
 </w:document>
 </file>
 
+<file path=word/endnotes.xml><?xml version="1.0" encoding="utf-8"?>
+<w:endnotes xmlns:wpc="http://schemas.microsoft.com/office/word/2010/wordprocessingCanvas" xmlns:mc="http://schemas.openxmlformats.org/markup-compatibility/2006" xmlns:o="urn:schemas-microsoft-com:office:office" xmlns:r="http://schemas.openxmlformats.org/officeDocument/2006/relationships" xmlns:m="http://schemas.openxmlformats.org/officeDocument/2006/math" xmlns:v="urn:schemas-microsoft-com:vml" xmlns:wp14="http://schemas.microsoft.com/office/word/2010/wordprocessingDrawing" xmlns:wp="http://schemas.openxmlformats.org/drawingml/2006/wordprocessingDrawing" xmlns:w10="urn:schemas-microsoft-com:office:word" xmlns:w="http://schemas.openxmlformats.org/wordprocessingml/2006/main" xmlns:w14="http://schemas.microsoft.com/office/word/2010/wordml" xmlns:wpg="http://schemas.microsoft.com/office/word/2010/wordprocessingGroup" xmlns:wpi="http://schemas.microsoft.com/office/word/2010/wordprocessingInk" xmlns:wne="http://schemas.microsoft.com/office/word/2006/wordml" xmlns:wps="http://schemas.microsoft.com/office/word/2010/wordprocessingShape" mc:Ignorable="w14 wp14">
+  <w:endnote w:type="separator" w:id="-1">
+    <w:p>
+      <w:pPr>
+        <w:spacing w:after="0" w:line="240" w:lineRule="auto"/>
+      </w:pPr>
+      <w:r>
+        <w:separator/>
+      </w:r>
+    </w:p>
+  </w:endnote>
+  <w:endnote w:type="continuationSeparator" w:id="0">
+    <w:p>
+      <w:pPr>
+        <w:spacing w:after="0" w:line="240" w:lineRule="auto"/>
+      </w:pPr>
+      <w:r>
+        <w:continuationSeparator/>
+      </w:r>
+    </w:p>
+  </w:endnote>
+</w:endnotes>
+</file>
+
+<file path=word/footnotes.xml><?xml version="1.0" encoding="utf-8"?>
+<w:footnotes xmlns:wpc="http://schemas.microsoft.com/office/word/2010/wordprocessingCanvas" xmlns:mc="http://schemas.openxmlformats.org/markup-compatibility/2006" xmlns:o="urn:schemas-microsoft-com:office:office" xmlns:r="http://schemas.openxmlformats.org/officeDocument/2006/relationships" xmlns:m="http://schemas.openxmlformats.org/officeDocument/2006/math" xmlns:v="urn:schemas-microsoft-com:vml" xmlns:wp14="http://schemas.microsoft.com/office/word/2010/wordprocessingDrawing" xmlns:wp="http://schemas.openxmlformats.org/drawingml/2006/wordprocessingDrawing" xmlns:w10="urn:schemas-microsoft-com:office:word" xmlns:w="http://schemas.openxmlformats.org/wordprocessingml/2006/main" xmlns:w14="http://schemas.microsoft.com/office/word/2010/wordml" xmlns:wpg="http://schemas.microsoft.com/office/word/2010/wordprocessingGroup" xmlns:wpi="http://schemas.microsoft.com/office/word/2010/wordprocessingInk" xmlns:wne="http://schemas.microsoft.com/office/word/2006/wordml" xmlns:wps="http://schemas.microsoft.com/office/word/2010/wordprocessingShape" mc:Ignorable="w14 wp14">
+  <w:footnote w:type="separator" w:id="-1">
+    <w:p>
+      <w:pPr>
+        <w:spacing w:after="0" w:line="240" w:lineRule="auto"/>
+      </w:pPr>
+      <w:r>
+        <w:separator/>
+      </w:r>
+    </w:p>
+  </w:footnote>
+  <w:footnote w:type="continuationSeparator" w:id="0">
+    <w:p>
+      <w:pPr>
+        <w:spacing w:after="0" w:line="240" w:lineRule="auto"/>
+      </w:pPr>
+      <w:r>
+        <w:continuationSeparator/>
+      </w:r>
+    </w:p>
+  </w:footnote>
+</w:footnotes>
+</file>
+
 <file path=word/numbering.xml><?xml version="1.0" encoding="utf-8"?>
-<w:numbering xmlns:wpc="http://schemas.microsoft.com/office/word/2010/wordprocessingCanvas" xmlns:cx="http://schemas.microsoft.com/office/drawing/2014/chartex" xmlns:cx1="http://schemas.microsoft.com/office/drawing/2015/9/8/chartex" xmlns:cx2="http://schemas.microsoft.com/office/drawing/2015/10/21/chartex" xmlns:mc="http://schemas.openxmlformats.org/markup-compatibility/2006" xmlns:o="urn:schemas-microsoft-com:office:office" xmlns:r="http://schemas.openxmlformats.org/officeDocument/2006/relationships" xmlns:m="http://schemas.openxmlformats.org/officeDocument/2006/math" xmlns:v="urn:schemas-microsoft-com:vml" xmlns:wp14="http://schemas.microsoft.com/office/word/2010/wordprocessingDrawing" xmlns:wp="http://schemas.openxmlformats.org/drawingml/2006/wordprocessingDrawing" xmlns:w10="urn:schemas-microsoft-com:office:word" xmlns:w="http://schemas.openxmlformats.org/wordprocessingml/2006/main" xmlns:w14="http://schemas.microsoft.com/office/word/2010/wordml" xmlns:w15="http://schemas.microsoft.com/office/word/2012/wordml" xmlns:w16se="http://schemas.microsoft.com/office/word/2015/wordml/symex" xmlns:wpg="http://schemas.microsoft.com/office/word/2010/wordprocessingGroup" xmlns:wpi="http://schemas.microsoft.com/office/word/2010/wordprocessingInk" xmlns:wne="http://schemas.microsoft.com/office/word/2006/wordml" xmlns:wps="http://schemas.microsoft.com/office/word/2010/wordprocessingShape" mc:Ignorable="w14 w15 w16se wp14">
-  <w:abstractNum w:abstractNumId="0" w15:restartNumberingAfterBreak="0">
+<w:numbering xmlns:wpc="http://schemas.microsoft.com/office/word/2010/wordprocessingCanvas" xmlns:mc="http://schemas.openxmlformats.org/markup-compatibility/2006" xmlns:o="urn:schemas-microsoft-com:office:office" xmlns:r="http://schemas.openxmlformats.org/officeDocument/2006/relationships" xmlns:m="http://schemas.openxmlformats.org/officeDocument/2006/math" xmlns:v="urn:schemas-microsoft-com:vml" xmlns:wp14="http://schemas.microsoft.com/office/word/2010/wordprocessingDrawing" xmlns:wp="http://schemas.openxmlformats.org/drawingml/2006/wordprocessingDrawing" xmlns:w10="urn:schemas-microsoft-com:office:word" xmlns:w="http://schemas.openxmlformats.org/wordprocessingml/2006/main" xmlns:w14="http://schemas.microsoft.com/office/word/2010/wordml" xmlns:wpg="http://schemas.microsoft.com/office/word/2010/wordprocessingGroup" xmlns:wpi="http://schemas.microsoft.com/office/word/2010/wordprocessingInk" xmlns:wne="http://schemas.microsoft.com/office/word/2006/wordml" xmlns:wps="http://schemas.microsoft.com/office/word/2010/wordprocessingShape" mc:Ignorable="w14 wp14">
+  <w:abstractNum w:abstractNumId="0">
     <w:nsid w:val="0A6869EA"/>
     <w:multiLevelType w:val="hybridMultilevel"/>
     <w:tmpl w:val="3A72B386"/>
@@ -8766,7 +10417,7 @@
       </w:pPr>
     </w:lvl>
   </w:abstractNum>
-  <w:abstractNum w:abstractNumId="1" w15:restartNumberingAfterBreak="0">
+  <w:abstractNum w:abstractNumId="1">
     <w:nsid w:val="0CEA1F61"/>
     <w:multiLevelType w:val="hybridMultilevel"/>
     <w:tmpl w:val="9DCC3E2C"/>
@@ -8879,7 +10530,7 @@
       </w:rPr>
     </w:lvl>
   </w:abstractNum>
-  <w:abstractNum w:abstractNumId="2" w15:restartNumberingAfterBreak="0">
+  <w:abstractNum w:abstractNumId="2">
     <w:nsid w:val="24EA6336"/>
     <w:multiLevelType w:val="hybridMultilevel"/>
     <w:tmpl w:val="44EED174"/>
@@ -8968,7 +10619,7 @@
       </w:pPr>
     </w:lvl>
   </w:abstractNum>
-  <w:abstractNum w:abstractNumId="3" w15:restartNumberingAfterBreak="0">
+  <w:abstractNum w:abstractNumId="3">
     <w:nsid w:val="5EA65588"/>
     <w:multiLevelType w:val="hybridMultilevel"/>
     <w:tmpl w:val="F5149C9E"/>
@@ -9058,7 +10709,7 @@
       </w:pPr>
     </w:lvl>
   </w:abstractNum>
-  <w:abstractNum w:abstractNumId="4" w15:restartNumberingAfterBreak="0">
+  <w:abstractNum w:abstractNumId="4">
     <w:nsid w:val="64987859"/>
     <w:multiLevelType w:val="hybridMultilevel"/>
     <w:tmpl w:val="79368F2A"/>
@@ -9190,7 +10841,7 @@
 </file>
 
 <file path=word/styles.xml><?xml version="1.0" encoding="utf-8"?>
-<w:styles xmlns:mc="http://schemas.openxmlformats.org/markup-compatibility/2006" xmlns:r="http://schemas.openxmlformats.org/officeDocument/2006/relationships" xmlns:w="http://schemas.openxmlformats.org/wordprocessingml/2006/main" xmlns:w14="http://schemas.microsoft.com/office/word/2010/wordml" xmlns:w15="http://schemas.microsoft.com/office/word/2012/wordml" xmlns:w16se="http://schemas.microsoft.com/office/word/2015/wordml/symex" mc:Ignorable="w14 w15 w16se">
+<w:styles xmlns:mc="http://schemas.openxmlformats.org/markup-compatibility/2006" xmlns:r="http://schemas.openxmlformats.org/officeDocument/2006/relationships" xmlns:w="http://schemas.openxmlformats.org/wordprocessingml/2006/main" xmlns:w14="http://schemas.microsoft.com/office/word/2010/wordml" mc:Ignorable="w14">
   <w:docDefaults>
     <w:rPrDefault>
       <w:rPr>
@@ -9206,376 +10857,147 @@
       </w:pPr>
     </w:pPrDefault>
   </w:docDefaults>
-  <w:latentStyles w:defLockedState="0" w:defUIPriority="99" w:defSemiHidden="0" w:defUnhideWhenUsed="0" w:defQFormat="0" w:count="372">
-    <w:lsdException w:name="Normal" w:uiPriority="0" w:qFormat="1"/>
-    <w:lsdException w:name="heading 1" w:uiPriority="9" w:qFormat="1"/>
-    <w:lsdException w:name="heading 2" w:semiHidden="1" w:uiPriority="9" w:unhideWhenUsed="1" w:qFormat="1"/>
-    <w:lsdException w:name="heading 3" w:semiHidden="1" w:uiPriority="9" w:unhideWhenUsed="1" w:qFormat="1"/>
-    <w:lsdException w:name="heading 4" w:semiHidden="1" w:uiPriority="9" w:unhideWhenUsed="1" w:qFormat="1"/>
-    <w:lsdException w:name="heading 5" w:semiHidden="1" w:uiPriority="9" w:unhideWhenUsed="1" w:qFormat="1"/>
-    <w:lsdException w:name="heading 6" w:semiHidden="1" w:uiPriority="9" w:unhideWhenUsed="1" w:qFormat="1"/>
-    <w:lsdException w:name="heading 7" w:semiHidden="1" w:uiPriority="9" w:unhideWhenUsed="1" w:qFormat="1"/>
-    <w:lsdException w:name="heading 8" w:semiHidden="1" w:uiPriority="9" w:unhideWhenUsed="1" w:qFormat="1"/>
-    <w:lsdException w:name="heading 9" w:semiHidden="1" w:uiPriority="9" w:unhideWhenUsed="1" w:qFormat="1"/>
-    <w:lsdException w:name="index 1" w:semiHidden="1" w:unhideWhenUsed="1"/>
-    <w:lsdException w:name="index 2" w:semiHidden="1" w:unhideWhenUsed="1"/>
-    <w:lsdException w:name="index 3" w:semiHidden="1" w:unhideWhenUsed="1"/>
-    <w:lsdException w:name="index 4" w:semiHidden="1" w:unhideWhenUsed="1"/>
-    <w:lsdException w:name="index 5" w:semiHidden="1" w:unhideWhenUsed="1"/>
-    <w:lsdException w:name="index 6" w:semiHidden="1" w:unhideWhenUsed="1"/>
-    <w:lsdException w:name="index 7" w:semiHidden="1" w:unhideWhenUsed="1"/>
-    <w:lsdException w:name="index 8" w:semiHidden="1" w:unhideWhenUsed="1"/>
-    <w:lsdException w:name="index 9" w:semiHidden="1" w:unhideWhenUsed="1"/>
-    <w:lsdException w:name="toc 1" w:semiHidden="1" w:uiPriority="39" w:unhideWhenUsed="1"/>
-    <w:lsdException w:name="toc 2" w:semiHidden="1" w:uiPriority="39" w:unhideWhenUsed="1"/>
-    <w:lsdException w:name="toc 3" w:semiHidden="1" w:uiPriority="39" w:unhideWhenUsed="1"/>
-    <w:lsdException w:name="toc 4" w:semiHidden="1" w:uiPriority="39" w:unhideWhenUsed="1"/>
-    <w:lsdException w:name="toc 5" w:semiHidden="1" w:uiPriority="39" w:unhideWhenUsed="1"/>
-    <w:lsdException w:name="toc 6" w:semiHidden="1" w:uiPriority="39" w:unhideWhenUsed="1"/>
-    <w:lsdException w:name="toc 7" w:semiHidden="1" w:uiPriority="39" w:unhideWhenUsed="1"/>
-    <w:lsdException w:name="toc 8" w:semiHidden="1" w:uiPriority="39" w:unhideWhenUsed="1"/>
-    <w:lsdException w:name="toc 9" w:semiHidden="1" w:uiPriority="39" w:unhideWhenUsed="1"/>
-    <w:lsdException w:name="Normal Indent" w:semiHidden="1" w:unhideWhenUsed="1"/>
-    <w:lsdException w:name="footnote text" w:semiHidden="1" w:unhideWhenUsed="1"/>
-    <w:lsdException w:name="annotation text" w:semiHidden="1" w:unhideWhenUsed="1"/>
-    <w:lsdException w:name="header" w:semiHidden="1" w:unhideWhenUsed="1"/>
-    <w:lsdException w:name="footer" w:semiHidden="1" w:unhideWhenUsed="1"/>
-    <w:lsdException w:name="index heading" w:semiHidden="1" w:unhideWhenUsed="1"/>
-    <w:lsdException w:name="caption" w:semiHidden="1" w:uiPriority="35" w:unhideWhenUsed="1" w:qFormat="1"/>
-    <w:lsdException w:name="table of figures" w:semiHidden="1" w:unhideWhenUsed="1"/>
-    <w:lsdException w:name="envelope address" w:semiHidden="1" w:unhideWhenUsed="1"/>
-    <w:lsdException w:name="envelope return" w:semiHidden="1" w:unhideWhenUsed="1"/>
-    <w:lsdException w:name="footnote reference" w:semiHidden="1" w:unhideWhenUsed="1"/>
-    <w:lsdException w:name="annotation reference" w:semiHidden="1" w:unhideWhenUsed="1"/>
-    <w:lsdException w:name="line number" w:semiHidden="1" w:unhideWhenUsed="1"/>
-    <w:lsdException w:name="page number" w:semiHidden="1" w:unhideWhenUsed="1"/>
-    <w:lsdException w:name="endnote reference" w:semiHidden="1" w:unhideWhenUsed="1"/>
-    <w:lsdException w:name="endnote text" w:semiHidden="1" w:unhideWhenUsed="1"/>
-    <w:lsdException w:name="table of authorities" w:semiHidden="1" w:unhideWhenUsed="1"/>
-    <w:lsdException w:name="macro" w:semiHidden="1" w:unhideWhenUsed="1"/>
-    <w:lsdException w:name="toa heading" w:semiHidden="1" w:unhideWhenUsed="1"/>
-    <w:lsdException w:name="List" w:semiHidden="1" w:unhideWhenUsed="1"/>
-    <w:lsdException w:name="List Bullet" w:semiHidden="1" w:unhideWhenUsed="1"/>
-    <w:lsdException w:name="List Number" w:semiHidden="1" w:unhideWhenUsed="1"/>
-    <w:lsdException w:name="List 2" w:semiHidden="1" w:unhideWhenUsed="1"/>
-    <w:lsdException w:name="List 3" w:semiHidden="1" w:unhideWhenUsed="1"/>
-    <w:lsdException w:name="List 4" w:semiHidden="1" w:unhideWhenUsed="1"/>
-    <w:lsdException w:name="List 5" w:semiHidden="1" w:unhideWhenUsed="1"/>
-    <w:lsdException w:name="List Bullet 2" w:semiHidden="1" w:unhideWhenUsed="1"/>
-    <w:lsdException w:name="List Bullet 3" w:semiHidden="1" w:unhideWhenUsed="1"/>
-    <w:lsdException w:name="List Bullet 4" w:semiHidden="1" w:unhideWhenUsed="1"/>
-    <w:lsdException w:name="List Bullet 5" w:semiHidden="1" w:unhideWhenUsed="1"/>
-    <w:lsdException w:name="List Number 2" w:semiHidden="1" w:unhideWhenUsed="1"/>
-    <w:lsdException w:name="List Number 3" w:semiHidden="1" w:unhideWhenUsed="1"/>
-    <w:lsdException w:name="List Number 4" w:semiHidden="1" w:unhideWhenUsed="1"/>
-    <w:lsdException w:name="List Number 5" w:semiHidden="1" w:unhideWhenUsed="1"/>
-    <w:lsdException w:name="Title" w:uiPriority="10" w:qFormat="1"/>
-    <w:lsdException w:name="Closing" w:semiHidden="1" w:unhideWhenUsed="1"/>
-    <w:lsdException w:name="Signature" w:semiHidden="1" w:unhideWhenUsed="1"/>
-    <w:lsdException w:name="Default Paragraph Font" w:semiHidden="1" w:uiPriority="1" w:unhideWhenUsed="1"/>
-    <w:lsdException w:name="Body Text" w:semiHidden="1" w:unhideWhenUsed="1"/>
-    <w:lsdException w:name="Body Text Indent" w:semiHidden="1" w:unhideWhenUsed="1"/>
-    <w:lsdException w:name="List Continue" w:semiHidden="1" w:unhideWhenUsed="1"/>
-    <w:lsdException w:name="List Continue 2" w:semiHidden="1" w:unhideWhenUsed="1"/>
-    <w:lsdException w:name="List Continue 3" w:semiHidden="1" w:unhideWhenUsed="1"/>
-    <w:lsdException w:name="List Continue 4" w:semiHidden="1" w:unhideWhenUsed="1"/>
-    <w:lsdException w:name="List Continue 5" w:semiHidden="1" w:unhideWhenUsed="1"/>
-    <w:lsdException w:name="Message Header" w:semiHidden="1" w:unhideWhenUsed="1"/>
-    <w:lsdException w:name="Subtitle" w:uiPriority="11" w:qFormat="1"/>
-    <w:lsdException w:name="Salutation" w:semiHidden="1" w:unhideWhenUsed="1"/>
-    <w:lsdException w:name="Date" w:semiHidden="1" w:unhideWhenUsed="1"/>
-    <w:lsdException w:name="Body Text First Indent" w:semiHidden="1" w:unhideWhenUsed="1"/>
-    <w:lsdException w:name="Body Text First Indent 2" w:semiHidden="1" w:unhideWhenUsed="1"/>
-    <w:lsdException w:name="Note Heading" w:semiHidden="1" w:unhideWhenUsed="1"/>
-    <w:lsdException w:name="Body Text 2" w:semiHidden="1" w:unhideWhenUsed="1"/>
-    <w:lsdException w:name="Body Text 3" w:semiHidden="1" w:unhideWhenUsed="1"/>
-    <w:lsdException w:name="Body Text Indent 2" w:semiHidden="1" w:unhideWhenUsed="1"/>
-    <w:lsdException w:name="Body Text Indent 3" w:semiHidden="1" w:unhideWhenUsed="1"/>
-    <w:lsdException w:name="Block Text" w:semiHidden="1" w:unhideWhenUsed="1"/>
-    <w:lsdException w:name="Hyperlink" w:semiHidden="1" w:unhideWhenUsed="1"/>
-    <w:lsdException w:name="FollowedHyperlink" w:semiHidden="1" w:unhideWhenUsed="1"/>
-    <w:lsdException w:name="Strong" w:uiPriority="22" w:qFormat="1"/>
-    <w:lsdException w:name="Emphasis" w:uiPriority="20" w:qFormat="1"/>
-    <w:lsdException w:name="Document Map" w:semiHidden="1" w:unhideWhenUsed="1"/>
-    <w:lsdException w:name="Plain Text" w:semiHidden="1" w:unhideWhenUsed="1"/>
-    <w:lsdException w:name="E-mail Signature" w:semiHidden="1" w:unhideWhenUsed="1"/>
-    <w:lsdException w:name="HTML Top of Form" w:semiHidden="1" w:unhideWhenUsed="1"/>
-    <w:lsdException w:name="HTML Bottom of Form" w:semiHidden="1" w:unhideWhenUsed="1"/>
-    <w:lsdException w:name="Normal (Web)" w:semiHidden="1" w:unhideWhenUsed="1"/>
-    <w:lsdException w:name="HTML Acronym" w:semiHidden="1" w:unhideWhenUsed="1"/>
-    <w:lsdException w:name="HTML Address" w:semiHidden="1" w:unhideWhenUsed="1"/>
-    <w:lsdException w:name="HTML Cite" w:semiHidden="1" w:unhideWhenUsed="1"/>
-    <w:lsdException w:name="HTML Code" w:semiHidden="1" w:unhideWhenUsed="1"/>
-    <w:lsdException w:name="HTML Definition" w:semiHidden="1" w:unhideWhenUsed="1"/>
-    <w:lsdException w:name="HTML Keyboard" w:semiHidden="1" w:unhideWhenUsed="1"/>
-    <w:lsdException w:name="HTML Preformatted" w:semiHidden="1" w:unhideWhenUsed="1"/>
-    <w:lsdException w:name="HTML Sample" w:semiHidden="1" w:unhideWhenUsed="1"/>
-    <w:lsdException w:name="HTML Typewriter" w:semiHidden="1" w:unhideWhenUsed="1"/>
-    <w:lsdException w:name="HTML Variable" w:semiHidden="1" w:unhideWhenUsed="1"/>
-    <w:lsdException w:name="annotation subject" w:semiHidden="1" w:unhideWhenUsed="1"/>
-    <w:lsdException w:name="No List" w:semiHidden="1" w:unhideWhenUsed="1"/>
-    <w:lsdException w:name="Outline List 1" w:semiHidden="1" w:unhideWhenUsed="1"/>
-    <w:lsdException w:name="Outline List 2" w:semiHidden="1" w:unhideWhenUsed="1"/>
-    <w:lsdException w:name="Outline List 3" w:semiHidden="1" w:unhideWhenUsed="1"/>
-    <w:lsdException w:name="Table Simple 1" w:semiHidden="1" w:unhideWhenUsed="1"/>
-    <w:lsdException w:name="Table Simple 2" w:semiHidden="1" w:unhideWhenUsed="1"/>
-    <w:lsdException w:name="Table Simple 3" w:semiHidden="1" w:unhideWhenUsed="1"/>
-    <w:lsdException w:name="Table Classic 1" w:semiHidden="1" w:unhideWhenUsed="1"/>
-    <w:lsdException w:name="Table Classic 2" w:semiHidden="1" w:unhideWhenUsed="1"/>
-    <w:lsdException w:name="Table Classic 3" w:semiHidden="1" w:unhideWhenUsed="1"/>
-    <w:lsdException w:name="Table Classic 4" w:semiHidden="1" w:unhideWhenUsed="1"/>
-    <w:lsdException w:name="Table Colorful 1" w:semiHidden="1" w:unhideWhenUsed="1"/>
-    <w:lsdException w:name="Table Colorful 2" w:semiHidden="1" w:unhideWhenUsed="1"/>
-    <w:lsdException w:name="Table Colorful 3" w:semiHidden="1" w:unhideWhenUsed="1"/>
-    <w:lsdException w:name="Table Columns 1" w:semiHidden="1" w:unhideWhenUsed="1"/>
-    <w:lsdException w:name="Table Columns 2" w:semiHidden="1" w:unhideWhenUsed="1"/>
-    <w:lsdException w:name="Table Columns 3" w:semiHidden="1" w:unhideWhenUsed="1"/>
-    <w:lsdException w:name="Table Columns 4" w:semiHidden="1" w:unhideWhenUsed="1"/>
-    <w:lsdException w:name="Table Columns 5" w:semiHidden="1" w:unhideWhenUsed="1"/>
-    <w:lsdException w:name="Table Grid 1" w:semiHidden="1" w:unhideWhenUsed="1"/>
-    <w:lsdException w:name="Table Grid 2" w:semiHidden="1" w:unhideWhenUsed="1"/>
-    <w:lsdException w:name="Table Grid 3" w:semiHidden="1" w:unhideWhenUsed="1"/>
-    <w:lsdException w:name="Table Grid 4" w:semiHidden="1" w:unhideWhenUsed="1"/>
-    <w:lsdException w:name="Table Grid 5" w:semiHidden="1" w:unhideWhenUsed="1"/>
-    <w:lsdException w:name="Table Grid 6" w:semiHidden="1" w:unhideWhenUsed="1"/>
-    <w:lsdException w:name="Table Grid 7" w:semiHidden="1" w:unhideWhenUsed="1"/>
-    <w:lsdException w:name="Table Grid 8" w:semiHidden="1" w:unhideWhenUsed="1"/>
-    <w:lsdException w:name="Table List 1" w:semiHidden="1" w:unhideWhenUsed="1"/>
-    <w:lsdException w:name="Table List 2" w:semiHidden="1" w:unhideWhenUsed="1"/>
-    <w:lsdException w:name="Table List 3" w:semiHidden="1" w:unhideWhenUsed="1"/>
-    <w:lsdException w:name="Table List 4" w:semiHidden="1" w:unhideWhenUsed="1"/>
-    <w:lsdException w:name="Table List 5" w:semiHidden="1" w:unhideWhenUsed="1"/>
-    <w:lsdException w:name="Table List 6" w:semiHidden="1" w:unhideWhenUsed="1"/>
-    <w:lsdException w:name="Table List 7" w:semiHidden="1" w:unhideWhenUsed="1"/>
-    <w:lsdException w:name="Table List 8" w:semiHidden="1" w:unhideWhenUsed="1"/>
-    <w:lsdException w:name="Table 3D effects 1" w:semiHidden="1" w:unhideWhenUsed="1"/>
-    <w:lsdException w:name="Table 3D effects 2" w:semiHidden="1" w:unhideWhenUsed="1"/>
-    <w:lsdException w:name="Table 3D effects 3" w:semiHidden="1" w:unhideWhenUsed="1"/>
-    <w:lsdException w:name="Table Contemporary" w:semiHidden="1" w:unhideWhenUsed="1"/>
-    <w:lsdException w:name="Table Elegant" w:semiHidden="1" w:unhideWhenUsed="1"/>
-    <w:lsdException w:name="Table Professional" w:semiHidden="1" w:unhideWhenUsed="1"/>
-    <w:lsdException w:name="Table Subtle 1" w:semiHidden="1" w:unhideWhenUsed="1"/>
-    <w:lsdException w:name="Table Subtle 2" w:semiHidden="1" w:unhideWhenUsed="1"/>
-    <w:lsdException w:name="Table Web 1" w:semiHidden="1" w:unhideWhenUsed="1"/>
-    <w:lsdException w:name="Table Web 2" w:semiHidden="1" w:unhideWhenUsed="1"/>
-    <w:lsdException w:name="Balloon Text" w:semiHidden="1" w:unhideWhenUsed="1"/>
-    <w:lsdException w:name="Table Grid" w:uiPriority="39"/>
-    <w:lsdException w:name="Placeholder Text" w:semiHidden="1"/>
-    <w:lsdException w:name="No Spacing" w:uiPriority="1" w:qFormat="1"/>
-    <w:lsdException w:name="Light Shading" w:uiPriority="60"/>
-    <w:lsdException w:name="Light List" w:uiPriority="61"/>
-    <w:lsdException w:name="Light Grid" w:uiPriority="62"/>
-    <w:lsdException w:name="Medium Shading 1" w:uiPriority="63"/>
-    <w:lsdException w:name="Medium Shading 2" w:uiPriority="64"/>
-    <w:lsdException w:name="Medium List 1" w:uiPriority="65"/>
-    <w:lsdException w:name="Medium List 2" w:uiPriority="66"/>
-    <w:lsdException w:name="Medium Grid 1" w:uiPriority="67"/>
-    <w:lsdException w:name="Medium Grid 2" w:uiPriority="68"/>
-    <w:lsdException w:name="Medium Grid 3" w:uiPriority="69"/>
-    <w:lsdException w:name="Dark List" w:uiPriority="70"/>
-    <w:lsdException w:name="Colorful Shading" w:uiPriority="71"/>
-    <w:lsdException w:name="Colorful List" w:uiPriority="72"/>
-    <w:lsdException w:name="Colorful Grid" w:uiPriority="73"/>
-    <w:lsdException w:name="Light Shading Accent 1" w:uiPriority="60"/>
-    <w:lsdException w:name="Light List Accent 1" w:uiPriority="61"/>
-    <w:lsdException w:name="Light Grid Accent 1" w:uiPriority="62"/>
-    <w:lsdException w:name="Medium Shading 1 Accent 1" w:uiPriority="63"/>
-    <w:lsdException w:name="Medium Shading 2 Accent 1" w:uiPriority="64"/>
-    <w:lsdException w:name="Medium List 1 Accent 1" w:uiPriority="65"/>
-    <w:lsdException w:name="Revision" w:semiHidden="1"/>
-    <w:lsdException w:name="List Paragraph" w:uiPriority="34" w:qFormat="1"/>
-    <w:lsdException w:name="Quote" w:uiPriority="29" w:qFormat="1"/>
-    <w:lsdException w:name="Intense Quote" w:uiPriority="30" w:qFormat="1"/>
-    <w:lsdException w:name="Medium List 2 Accent 1" w:uiPriority="66"/>
-    <w:lsdException w:name="Medium Grid 1 Accent 1" w:uiPriority="67"/>
-    <w:lsdException w:name="Medium Grid 2 Accent 1" w:uiPriority="68"/>
-    <w:lsdException w:name="Medium Grid 3 Accent 1" w:uiPriority="69"/>
-    <w:lsdException w:name="Dark List Accent 1" w:uiPriority="70"/>
-    <w:lsdException w:name="Colorful Shading Accent 1" w:uiPriority="71"/>
-    <w:lsdException w:name="Colorful List Accent 1" w:uiPriority="72"/>
-    <w:lsdException w:name="Colorful Grid Accent 1" w:uiPriority="73"/>
-    <w:lsdException w:name="Light Shading Accent 2" w:uiPriority="60"/>
-    <w:lsdException w:name="Light List Accent 2" w:uiPriority="61"/>
-    <w:lsdException w:name="Light Grid Accent 2" w:uiPriority="62"/>
-    <w:lsdException w:name="Medium Shading 1 Accent 2" w:uiPriority="63"/>
-    <w:lsdException w:name="Medium Shading 2 Accent 2" w:uiPriority="64"/>
-    <w:lsdException w:name="Medium List 1 Accent 2" w:uiPriority="65"/>
-    <w:lsdException w:name="Medium List 2 Accent 2" w:uiPriority="66"/>
-    <w:lsdException w:name="Medium Grid 1 Accent 2" w:uiPriority="67"/>
-    <w:lsdException w:name="Medium Grid 2 Accent 2" w:uiPriority="68"/>
-    <w:lsdException w:name="Medium Grid 3 Accent 2" w:uiPriority="69"/>
-    <w:lsdException w:name="Dark List Accent 2" w:uiPriority="70"/>
-    <w:lsdException w:name="Colorful Shading Accent 2" w:uiPriority="71"/>
-    <w:lsdException w:name="Colorful List Accent 2" w:uiPriority="72"/>
-    <w:lsdException w:name="Colorful Grid Accent 2" w:uiPriority="73"/>
-    <w:lsdException w:name="Light Shading Accent 3" w:uiPriority="60"/>
-    <w:lsdException w:name="Light List Accent 3" w:uiPriority="61"/>
-    <w:lsdException w:name="Light Grid Accent 3" w:uiPriority="62"/>
-    <w:lsdException w:name="Medium Shading 1 Accent 3" w:uiPriority="63"/>
-    <w:lsdException w:name="Medium Shading 2 Accent 3" w:uiPriority="64"/>
-    <w:lsdException w:name="Medium List 1 Accent 3" w:uiPriority="65"/>
-    <w:lsdException w:name="Medium List 2 Accent 3" w:uiPriority="66"/>
-    <w:lsdException w:name="Medium Grid 1 Accent 3" w:uiPriority="67"/>
-    <w:lsdException w:name="Medium Grid 2 Accent 3" w:uiPriority="68"/>
-    <w:lsdException w:name="Medium Grid 3 Accent 3" w:uiPriority="69"/>
-    <w:lsdException w:name="Dark List Accent 3" w:uiPriority="70"/>
-    <w:lsdException w:name="Colorful Shading Accent 3" w:uiPriority="71"/>
-    <w:lsdException w:name="Colorful List Accent 3" w:uiPriority="72"/>
-    <w:lsdException w:name="Colorful Grid Accent 3" w:uiPriority="73"/>
-    <w:lsdException w:name="Light Shading Accent 4" w:uiPriority="60"/>
-    <w:lsdException w:name="Light List Accent 4" w:uiPriority="61"/>
-    <w:lsdException w:name="Light Grid Accent 4" w:uiPriority="62"/>
-    <w:lsdException w:name="Medium Shading 1 Accent 4" w:uiPriority="63"/>
-    <w:lsdException w:name="Medium Shading 2 Accent 4" w:uiPriority="64"/>
-    <w:lsdException w:name="Medium List 1 Accent 4" w:uiPriority="65"/>
-    <w:lsdException w:name="Medium List 2 Accent 4" w:uiPriority="66"/>
-    <w:lsdException w:name="Medium Grid 1 Accent 4" w:uiPriority="67"/>
-    <w:lsdException w:name="Medium Grid 2 Accent 4" w:uiPriority="68"/>
-    <w:lsdException w:name="Medium Grid 3 Accent 4" w:uiPriority="69"/>
-    <w:lsdException w:name="Dark List Accent 4" w:uiPriority="70"/>
-    <w:lsdException w:name="Colorful Shading Accent 4" w:uiPriority="71"/>
-    <w:lsdException w:name="Colorful List Accent 4" w:uiPriority="72"/>
-    <w:lsdException w:name="Colorful Grid Accent 4" w:uiPriority="73"/>
-    <w:lsdException w:name="Light Shading Accent 5" w:uiPriority="60"/>
-    <w:lsdException w:name="Light List Accent 5" w:uiPriority="61"/>
-    <w:lsdException w:name="Light Grid Accent 5" w:uiPriority="62"/>
-    <w:lsdException w:name="Medium Shading 1 Accent 5" w:uiPriority="63"/>
-    <w:lsdException w:name="Medium Shading 2 Accent 5" w:uiPriority="64"/>
-    <w:lsdException w:name="Medium List 1 Accent 5" w:uiPriority="65"/>
-    <w:lsdException w:name="Medium List 2 Accent 5" w:uiPriority="66"/>
-    <w:lsdException w:name="Medium Grid 1 Accent 5" w:uiPriority="67"/>
-    <w:lsdException w:name="Medium Grid 2 Accent 5" w:uiPriority="68"/>
-    <w:lsdException w:name="Medium Grid 3 Accent 5" w:uiPriority="69"/>
-    <w:lsdException w:name="Dark List Accent 5" w:uiPriority="70"/>
-    <w:lsdException w:name="Colorful Shading Accent 5" w:uiPriority="71"/>
-    <w:lsdException w:name="Colorful List Accent 5" w:uiPriority="72"/>
-    <w:lsdException w:name="Colorful Grid Accent 5" w:uiPriority="73"/>
-    <w:lsdException w:name="Light Shading Accent 6" w:uiPriority="60"/>
-    <w:lsdException w:name="Light List Accent 6" w:uiPriority="61"/>
-    <w:lsdException w:name="Light Grid Accent 6" w:uiPriority="62"/>
-    <w:lsdException w:name="Medium Shading 1 Accent 6" w:uiPriority="63"/>
-    <w:lsdException w:name="Medium Shading 2 Accent 6" w:uiPriority="64"/>
-    <w:lsdException w:name="Medium List 1 Accent 6" w:uiPriority="65"/>
-    <w:lsdException w:name="Medium List 2 Accent 6" w:uiPriority="66"/>
-    <w:lsdException w:name="Medium Grid 1 Accent 6" w:uiPriority="67"/>
-    <w:lsdException w:name="Medium Grid 2 Accent 6" w:uiPriority="68"/>
-    <w:lsdException w:name="Medium Grid 3 Accent 6" w:uiPriority="69"/>
-    <w:lsdException w:name="Dark List Accent 6" w:uiPriority="70"/>
-    <w:lsdException w:name="Colorful Shading Accent 6" w:uiPriority="71"/>
-    <w:lsdException w:name="Colorful List Accent 6" w:uiPriority="72"/>
-    <w:lsdException w:name="Colorful Grid Accent 6" w:uiPriority="73"/>
-    <w:lsdException w:name="Subtle Emphasis" w:uiPriority="19" w:qFormat="1"/>
-    <w:lsdException w:name="Intense Emphasis" w:uiPriority="21" w:qFormat="1"/>
-    <w:lsdException w:name="Subtle Reference" w:uiPriority="31" w:qFormat="1"/>
-    <w:lsdException w:name="Intense Reference" w:uiPriority="32" w:qFormat="1"/>
-    <w:lsdException w:name="Book Title" w:uiPriority="33" w:qFormat="1"/>
-    <w:lsdException w:name="Bibliography" w:semiHidden="1" w:uiPriority="37" w:unhideWhenUsed="1"/>
-    <w:lsdException w:name="TOC Heading" w:semiHidden="1" w:uiPriority="39" w:unhideWhenUsed="1" w:qFormat="1"/>
-    <w:lsdException w:name="Plain Table 1" w:uiPriority="41"/>
-    <w:lsdException w:name="Plain Table 2" w:uiPriority="42"/>
-    <w:lsdException w:name="Plain Table 3" w:uiPriority="43"/>
-    <w:lsdException w:name="Plain Table 4" w:uiPriority="44"/>
-    <w:lsdException w:name="Plain Table 5" w:uiPriority="45"/>
-    <w:lsdException w:name="Grid Table Light" w:uiPriority="40"/>
-    <w:lsdException w:name="Grid Table 1 Light" w:uiPriority="46"/>
-    <w:lsdException w:name="Grid Table 2" w:uiPriority="47"/>
-    <w:lsdException w:name="Grid Table 3" w:uiPriority="48"/>
-    <w:lsdException w:name="Grid Table 4" w:uiPriority="49"/>
-    <w:lsdException w:name="Grid Table 5 Dark" w:uiPriority="50"/>
-    <w:lsdException w:name="Grid Table 6 Colorful" w:uiPriority="51"/>
-    <w:lsdException w:name="Grid Table 7 Colorful" w:uiPriority="52"/>
-    <w:lsdException w:name="Grid Table 1 Light Accent 1" w:uiPriority="46"/>
-    <w:lsdException w:name="Grid Table 2 Accent 1" w:uiPriority="47"/>
-    <w:lsdException w:name="Grid Table 3 Accent 1" w:uiPriority="48"/>
-    <w:lsdException w:name="Grid Table 4 Accent 1" w:uiPriority="49"/>
-    <w:lsdException w:name="Grid Table 5 Dark Accent 1" w:uiPriority="50"/>
-    <w:lsdException w:name="Grid Table 6 Colorful Accent 1" w:uiPriority="51"/>
-    <w:lsdException w:name="Grid Table 7 Colorful Accent 1" w:uiPriority="52"/>
-    <w:lsdException w:name="Grid Table 1 Light Accent 2" w:uiPriority="46"/>
-    <w:lsdException w:name="Grid Table 2 Accent 2" w:uiPriority="47"/>
-    <w:lsdException w:name="Grid Table 3 Accent 2" w:uiPriority="48"/>
-    <w:lsdException w:name="Grid Table 4 Accent 2" w:uiPriority="49"/>
-    <w:lsdException w:name="Grid Table 5 Dark Accent 2" w:uiPriority="50"/>
-    <w:lsdException w:name="Grid Table 6 Colorful Accent 2" w:uiPriority="51"/>
-    <w:lsdException w:name="Grid Table 7 Colorful Accent 2" w:uiPriority="52"/>
-    <w:lsdException w:name="Grid Table 1 Light Accent 3" w:uiPriority="46"/>
-    <w:lsdException w:name="Grid Table 2 Accent 3" w:uiPriority="47"/>
-    <w:lsdException w:name="Grid Table 3 Accent 3" w:uiPriority="48"/>
-    <w:lsdException w:name="Grid Table 4 Accent 3" w:uiPriority="49"/>
-    <w:lsdException w:name="Grid Table 5 Dark Accent 3" w:uiPriority="50"/>
-    <w:lsdException w:name="Grid Table 6 Colorful Accent 3" w:uiPriority="51"/>
-    <w:lsdException w:name="Grid Table 7 Colorful Accent 3" w:uiPriority="52"/>
-    <w:lsdException w:name="Grid Table 1 Light Accent 4" w:uiPriority="46"/>
-    <w:lsdException w:name="Grid Table 2 Accent 4" w:uiPriority="47"/>
-    <w:lsdException w:name="Grid Table 3 Accent 4" w:uiPriority="48"/>
-    <w:lsdException w:name="Grid Table 4 Accent 4" w:uiPriority="49"/>
-    <w:lsdException w:name="Grid Table 5 Dark Accent 4" w:uiPriority="50"/>
-    <w:lsdException w:name="Grid Table 6 Colorful Accent 4" w:uiPriority="51"/>
-    <w:lsdException w:name="Grid Table 7 Colorful Accent 4" w:uiPriority="52"/>
-    <w:lsdException w:name="Grid Table 1 Light Accent 5" w:uiPriority="46"/>
-    <w:lsdException w:name="Grid Table 2 Accent 5" w:uiPriority="47"/>
-    <w:lsdException w:name="Grid Table 3 Accent 5" w:uiPriority="48"/>
-    <w:lsdException w:name="Grid Table 4 Accent 5" w:uiPriority="49"/>
-    <w:lsdException w:name="Grid Table 5 Dark Accent 5" w:uiPriority="50"/>
-    <w:lsdException w:name="Grid Table 6 Colorful Accent 5" w:uiPriority="51"/>
-    <w:lsdException w:name="Grid Table 7 Colorful Accent 5" w:uiPriority="52"/>
-    <w:lsdException w:name="Grid Table 1 Light Accent 6" w:uiPriority="46"/>
-    <w:lsdException w:name="Grid Table 2 Accent 6" w:uiPriority="47"/>
-    <w:lsdException w:name="Grid Table 3 Accent 6" w:uiPriority="48"/>
-    <w:lsdException w:name="Grid Table 4 Accent 6" w:uiPriority="49"/>
-    <w:lsdException w:name="Grid Table 5 Dark Accent 6" w:uiPriority="50"/>
-    <w:lsdException w:name="Grid Table 6 Colorful Accent 6" w:uiPriority="51"/>
-    <w:lsdException w:name="Grid Table 7 Colorful Accent 6" w:uiPriority="52"/>
-    <w:lsdException w:name="List Table 1 Light" w:uiPriority="46"/>
-    <w:lsdException w:name="List Table 2" w:uiPriority="47"/>
-    <w:lsdException w:name="List Table 3" w:uiPriority="48"/>
-    <w:lsdException w:name="List Table 4" w:uiPriority="49"/>
-    <w:lsdException w:name="List Table 5 Dark" w:uiPriority="50"/>
-    <w:lsdException w:name="List Table 6 Colorful" w:uiPriority="51"/>
-    <w:lsdException w:name="List Table 7 Colorful" w:uiPriority="52"/>
-    <w:lsdException w:name="List Table 1 Light Accent 1" w:uiPriority="46"/>
-    <w:lsdException w:name="List Table 2 Accent 1" w:uiPriority="47"/>
-    <w:lsdException w:name="List Table 3 Accent 1" w:uiPriority="48"/>
-    <w:lsdException w:name="List Table 4 Accent 1" w:uiPriority="49"/>
-    <w:lsdException w:name="List Table 5 Dark Accent 1" w:uiPriority="50"/>
-    <w:lsdException w:name="List Table 6 Colorful Accent 1" w:uiPriority="51"/>
-    <w:lsdException w:name="List Table 7 Colorful Accent 1" w:uiPriority="52"/>
-    <w:lsdException w:name="List Table 1 Light Accent 2" w:uiPriority="46"/>
-    <w:lsdException w:name="List Table 2 Accent 2" w:uiPriority="47"/>
-    <w:lsdException w:name="List Table 3 Accent 2" w:uiPriority="48"/>
-    <w:lsdException w:name="List Table 4 Accent 2" w:uiPriority="49"/>
-    <w:lsdException w:name="List Table 5 Dark Accent 2" w:uiPriority="50"/>
-    <w:lsdException w:name="List Table 6 Colorful Accent 2" w:uiPriority="51"/>
-    <w:lsdException w:name="List Table 7 Colorful Accent 2" w:uiPriority="52"/>
-    <w:lsdException w:name="List Table 1 Light Accent 3" w:uiPriority="46"/>
-    <w:lsdException w:name="List Table 2 Accent 3" w:uiPriority="47"/>
-    <w:lsdException w:name="List Table 3 Accent 3" w:uiPriority="48"/>
-    <w:lsdException w:name="List Table 4 Accent 3" w:uiPriority="49"/>
-    <w:lsdException w:name="List Table 5 Dark Accent 3" w:uiPriority="50"/>
-    <w:lsdException w:name="List Table 6 Colorful Accent 3" w:uiPriority="51"/>
-    <w:lsdException w:name="List Table 7 Colorful Accent 3" w:uiPriority="52"/>
-    <w:lsdException w:name="List Table 1 Light Accent 4" w:uiPriority="46"/>
-    <w:lsdException w:name="List Table 2 Accent 4" w:uiPriority="47"/>
-    <w:lsdException w:name="List Table 3 Accent 4" w:uiPriority="48"/>
-    <w:lsdException w:name="List Table 4 Accent 4" w:uiPriority="49"/>
-    <w:lsdException w:name="List Table 5 Dark Accent 4" w:uiPriority="50"/>
-    <w:lsdException w:name="List Table 6 Colorful Accent 4" w:uiPriority="51"/>
-    <w:lsdException w:name="List Table 7 Colorful Accent 4" w:uiPriority="52"/>
-    <w:lsdException w:name="List Table 1 Light Accent 5" w:uiPriority="46"/>
-    <w:lsdException w:name="List Table 2 Accent 5" w:uiPriority="47"/>
-    <w:lsdException w:name="List Table 3 Accent 5" w:uiPriority="48"/>
-    <w:lsdException w:name="List Table 4 Accent 5" w:uiPriority="49"/>
-    <w:lsdException w:name="List Table 5 Dark Accent 5" w:uiPriority="50"/>
-    <w:lsdException w:name="List Table 6 Colorful Accent 5" w:uiPriority="51"/>
-    <w:lsdException w:name="List Table 7 Colorful Accent 5" w:uiPriority="52"/>
-    <w:lsdException w:name="List Table 1 Light Accent 6" w:uiPriority="46"/>
-    <w:lsdException w:name="List Table 2 Accent 6" w:uiPriority="47"/>
-    <w:lsdException w:name="List Table 3 Accent 6" w:uiPriority="48"/>
-    <w:lsdException w:name="List Table 4 Accent 6" w:uiPriority="49"/>
-    <w:lsdException w:name="List Table 5 Dark Accent 6" w:uiPriority="50"/>
-    <w:lsdException w:name="List Table 6 Colorful Accent 6" w:uiPriority="51"/>
-    <w:lsdException w:name="List Table 7 Colorful Accent 6" w:uiPriority="52"/>
-    <w:lsdException w:name="Mention" w:semiHidden="1" w:unhideWhenUsed="1"/>
+  <w:latentStyles w:defLockedState="0" w:defUIPriority="99" w:defSemiHidden="1" w:defUnhideWhenUsed="1" w:defQFormat="0" w:count="267">
+    <w:lsdException w:name="Normal" w:semiHidden="0" w:uiPriority="0" w:unhideWhenUsed="0" w:qFormat="1"/>
+    <w:lsdException w:name="heading 1" w:semiHidden="0" w:uiPriority="9" w:unhideWhenUsed="0" w:qFormat="1"/>
+    <w:lsdException w:name="heading 2" w:uiPriority="9" w:qFormat="1"/>
+    <w:lsdException w:name="heading 3" w:uiPriority="9" w:qFormat="1"/>
+    <w:lsdException w:name="heading 4" w:uiPriority="9" w:qFormat="1"/>
+    <w:lsdException w:name="heading 5" w:uiPriority="9" w:qFormat="1"/>
+    <w:lsdException w:name="heading 6" w:uiPriority="9" w:qFormat="1"/>
+    <w:lsdException w:name="heading 7" w:uiPriority="9" w:qFormat="1"/>
+    <w:lsdException w:name="heading 8" w:uiPriority="9" w:qFormat="1"/>
+    <w:lsdException w:name="heading 9" w:uiPriority="9" w:qFormat="1"/>
+    <w:lsdException w:name="toc 1" w:uiPriority="39"/>
+    <w:lsdException w:name="toc 2" w:uiPriority="39"/>
+    <w:lsdException w:name="toc 3" w:uiPriority="39"/>
+    <w:lsdException w:name="toc 4" w:uiPriority="39"/>
+    <w:lsdException w:name="toc 5" w:uiPriority="39"/>
+    <w:lsdException w:name="toc 6" w:uiPriority="39"/>
+    <w:lsdException w:name="toc 7" w:uiPriority="39"/>
+    <w:lsdException w:name="toc 8" w:uiPriority="39"/>
+    <w:lsdException w:name="toc 9" w:uiPriority="39"/>
+    <w:lsdException w:name="caption" w:uiPriority="35" w:qFormat="1"/>
+    <w:lsdException w:name="Title" w:semiHidden="0" w:uiPriority="10" w:unhideWhenUsed="0" w:qFormat="1"/>
+    <w:lsdException w:name="Default Paragraph Font" w:uiPriority="1"/>
+    <w:lsdException w:name="Subtitle" w:semiHidden="0" w:uiPriority="11" w:unhideWhenUsed="0" w:qFormat="1"/>
+    <w:lsdException w:name="Strong" w:semiHidden="0" w:uiPriority="22" w:unhideWhenUsed="0" w:qFormat="1"/>
+    <w:lsdException w:name="Emphasis" w:semiHidden="0" w:uiPriority="20" w:unhideWhenUsed="0" w:qFormat="1"/>
+    <w:lsdException w:name="Normal Table" w:semiHidden="0" w:unhideWhenUsed="0"/>
+    <w:lsdException w:name="Table Web 3" w:semiHidden="0" w:unhideWhenUsed="0"/>
+    <w:lsdException w:name="Table Grid" w:semiHidden="0" w:uiPriority="39" w:unhideWhenUsed="0"/>
+    <w:lsdException w:name="Table Theme" w:semiHidden="0" w:unhideWhenUsed="0"/>
+    <w:lsdException w:name="Placeholder Text" w:unhideWhenUsed="0"/>
+    <w:lsdException w:name="No Spacing" w:semiHidden="0" w:uiPriority="1" w:unhideWhenUsed="0" w:qFormat="1"/>
+    <w:lsdException w:name="Light Shading" w:semiHidden="0" w:uiPriority="60" w:unhideWhenUsed="0"/>
+    <w:lsdException w:name="Light List" w:semiHidden="0" w:uiPriority="61" w:unhideWhenUsed="0"/>
+    <w:lsdException w:name="Light Grid" w:semiHidden="0" w:uiPriority="62" w:unhideWhenUsed="0"/>
+    <w:lsdException w:name="Medium Shading 1" w:semiHidden="0" w:uiPriority="63" w:unhideWhenUsed="0"/>
+    <w:lsdException w:name="Medium Shading 2" w:semiHidden="0" w:uiPriority="64" w:unhideWhenUsed="0"/>
+    <w:lsdException w:name="Medium List 1" w:semiHidden="0" w:uiPriority="65" w:unhideWhenUsed="0"/>
+    <w:lsdException w:name="Medium List 2" w:semiHidden="0" w:uiPriority="66" w:unhideWhenUsed="0"/>
+    <w:lsdException w:name="Medium Grid 1" w:semiHidden="0" w:uiPriority="67" w:unhideWhenUsed="0"/>
+    <w:lsdException w:name="Medium Grid 2" w:semiHidden="0" w:uiPriority="68" w:unhideWhenUsed="0"/>
+    <w:lsdException w:name="Medium Grid 3" w:semiHidden="0" w:uiPriority="69" w:unhideWhenUsed="0"/>
+    <w:lsdException w:name="Dark List" w:semiHidden="0" w:uiPriority="70" w:unhideWhenUsed="0"/>
+    <w:lsdException w:name="Colorful Shading" w:semiHidden="0" w:uiPriority="71" w:unhideWhenUsed="0"/>
+    <w:lsdException w:name="Colorful List" w:semiHidden="0" w:uiPriority="72" w:unhideWhenUsed="0"/>
+    <w:lsdException w:name="Colorful Grid" w:semiHidden="0" w:uiPriority="73" w:unhideWhenUsed="0"/>
+    <w:lsdException w:name="Light Shading Accent 1" w:semiHidden="0" w:uiPriority="60" w:unhideWhenUsed="0"/>
+    <w:lsdException w:name="Light List Accent 1" w:semiHidden="0" w:uiPriority="61" w:unhideWhenUsed="0"/>
+    <w:lsdException w:name="Light Grid Accent 1" w:semiHidden="0" w:uiPriority="62" w:unhideWhenUsed="0"/>
+    <w:lsdException w:name="Medium Shading 1 Accent 1" w:semiHidden="0" w:uiPriority="63" w:unhideWhenUsed="0"/>
+    <w:lsdException w:name="Medium Shading 2 Accent 1" w:semiHidden="0" w:uiPriority="64" w:unhideWhenUsed="0"/>
+    <w:lsdException w:name="Medium List 1 Accent 1" w:semiHidden="0" w:uiPriority="65" w:unhideWhenUsed="0"/>
+    <w:lsdException w:name="Revision" w:unhideWhenUsed="0"/>
+    <w:lsdException w:name="List Paragraph" w:semiHidden="0" w:uiPriority="34" w:unhideWhenUsed="0" w:qFormat="1"/>
+    <w:lsdException w:name="Quote" w:semiHidden="0" w:uiPriority="29" w:unhideWhenUsed="0" w:qFormat="1"/>
+    <w:lsdException w:name="Intense Quote" w:semiHidden="0" w:uiPriority="30" w:unhideWhenUsed="0" w:qFormat="1"/>
+    <w:lsdException w:name="Medium List 2 Accent 1" w:semiHidden="0" w:uiPriority="66" w:unhideWhenUsed="0"/>
+    <w:lsdException w:name="Medium Grid 1 Accent 1" w:semiHidden="0" w:uiPriority="67" w:unhideWhenUsed="0"/>
+    <w:lsdException w:name="Medium Grid 2 Accent 1" w:semiHidden="0" w:uiPriority="68" w:unhideWhenUsed="0"/>
+    <w:lsdException w:name="Medium Grid 3 Accent 1" w:semiHidden="0" w:uiPriority="69" w:unhideWhenUsed="0"/>
+    <w:lsdException w:name="Dark List Accent 1" w:semiHidden="0" w:uiPriority="70" w:unhideWhenUsed="0"/>
+    <w:lsdException w:name="Colorful Shading Accent 1" w:semiHidden="0" w:uiPriority="71" w:unhideWhenUsed="0"/>
+    <w:lsdException w:name="Colorful List Accent 1" w:semiHidden="0" w:uiPriority="72" w:unhideWhenUsed="0"/>
+    <w:lsdException w:name="Colorful Grid Accent 1" w:semiHidden="0" w:uiPriority="73" w:unhideWhenUsed="0"/>
+    <w:lsdException w:name="Light Shading Accent 2" w:semiHidden="0" w:uiPriority="60" w:unhideWhenUsed="0"/>
+    <w:lsdException w:name="Light List Accent 2" w:semiHidden="0" w:uiPriority="61" w:unhideWhenUsed="0"/>
+    <w:lsdException w:name="Light Grid Accent 2" w:semiHidden="0" w:uiPriority="62" w:unhideWhenUsed="0"/>
+    <w:lsdException w:name="Medium Shading 1 Accent 2" w:semiHidden="0" w:uiPriority="63" w:unhideWhenUsed="0"/>
+    <w:lsdException w:name="Medium Shading 2 Accent 2" w:semiHidden="0" w:uiPriority="64" w:unhideWhenUsed="0"/>
+    <w:lsdException w:name="Medium List 1 Accent 2" w:semiHidden="0" w:uiPriority="65" w:unhideWhenUsed="0"/>
+    <w:lsdException w:name="Medium List 2 Accent 2" w:semiHidden="0" w:uiPriority="66" w:unhideWhenUsed="0"/>
+    <w:lsdException w:name="Medium Grid 1 Accent 2" w:semiHidden="0" w:uiPriority="67" w:unhideWhenUsed="0"/>
+    <w:lsdException w:name="Medium Grid 2 Accent 2" w:semiHidden="0" w:uiPriority="68" w:unhideWhenUsed="0"/>
+    <w:lsdException w:name="Medium Grid 3 Accent 2" w:semiHidden="0" w:uiPriority="69" w:unhideWhenUsed="0"/>
+    <w:lsdException w:name="Dark List Accent 2" w:semiHidden="0" w:uiPriority="70" w:unhideWhenUsed="0"/>
+    <w:lsdException w:name="Colorful Shading Accent 2" w:semiHidden="0" w:uiPriority="71" w:unhideWhenUsed="0"/>
+    <w:lsdException w:name="Colorful List Accent 2" w:semiHidden="0" w:uiPriority="72" w:unhideWhenUsed="0"/>
+    <w:lsdException w:name="Colorful Grid Accent 2" w:semiHidden="0" w:uiPriority="73" w:unhideWhenUsed="0"/>
+    <w:lsdException w:name="Light Shading Accent 3" w:semiHidden="0" w:uiPriority="60" w:unhideWhenUsed="0"/>
+    <w:lsdException w:name="Light List Accent 3" w:semiHidden="0" w:uiPriority="61" w:unhideWhenUsed="0"/>
+    <w:lsdException w:name="Light Grid Accent 3" w:semiHidden="0" w:uiPriority="62" w:unhideWhenUsed="0"/>
+    <w:lsdException w:name="Medium Shading 1 Accent 3" w:semiHidden="0" w:uiPriority="63" w:unhideWhenUsed="0"/>
+    <w:lsdException w:name="Medium Shading 2 Accent 3" w:semiHidden="0" w:uiPriority="64" w:unhideWhenUsed="0"/>
+    <w:lsdException w:name="Medium List 1 Accent 3" w:semiHidden="0" w:uiPriority="65" w:unhideWhenUsed="0"/>
+    <w:lsdException w:name="Medium List 2 Accent 3" w:semiHidden="0" w:uiPriority="66" w:unhideWhenUsed="0"/>
+    <w:lsdException w:name="Medium Grid 1 Accent 3" w:semiHidden="0" w:uiPriority="67" w:unhideWhenUsed="0"/>
+    <w:lsdException w:name="Medium Grid 2 Accent 3" w:semiHidden="0" w:uiPriority="68" w:unhideWhenUsed="0"/>
+    <w:lsdException w:name="Medium Grid 3 Accent 3" w:semiHidden="0" w:uiPriority="69" w:unhideWhenUsed="0"/>
+    <w:lsdException w:name="Dark List Accent 3" w:semiHidden="0" w:uiPriority="70" w:unhideWhenUsed="0"/>
+    <w:lsdException w:name="Colorful Shading Accent 3" w:semiHidden="0" w:uiPriority="71" w:unhideWhenUsed="0"/>
+    <w:lsdException w:name="Colorful List Accent 3" w:semiHidden="0" w:uiPriority="72" w:unhideWhenUsed="0"/>
+    <w:lsdException w:name="Colorful Grid Accent 3" w:semiHidden="0" w:uiPriority="73" w:unhideWhenUsed="0"/>
+    <w:lsdException w:name="Light Shading Accent 4" w:semiHidden="0" w:uiPriority="60" w:unhideWhenUsed="0"/>
+    <w:lsdException w:name="Light List Accent 4" w:semiHidden="0" w:uiPriority="61" w:unhideWhenUsed="0"/>
+    <w:lsdException w:name="Light Grid Accent 4" w:semiHidden="0" w:uiPriority="62" w:unhideWhenUsed="0"/>
+    <w:lsdException w:name="Medium Shading 1 Accent 4" w:semiHidden="0" w:uiPriority="63" w:unhideWhenUsed="0"/>
+    <w:lsdException w:name="Medium Shading 2 Accent 4" w:semiHidden="0" w:uiPriority="64" w:unhideWhenUsed="0"/>
+    <w:lsdException w:name="Medium List 1 Accent 4" w:semiHidden="0" w:uiPriority="65" w:unhideWhenUsed="0"/>
+    <w:lsdException w:name="Medium List 2 Accent 4" w:semiHidden="0" w:uiPriority="66" w:unhideWhenUsed="0"/>
+    <w:lsdException w:name="Medium Grid 1 Accent 4" w:semiHidden="0" w:uiPriority="67" w:unhideWhenUsed="0"/>
+    <w:lsdException w:name="Medium Grid 2 Accent 4" w:semiHidden="0" w:uiPriority="68" w:unhideWhenUsed="0"/>
+    <w:lsdException w:name="Medium Grid 3 Accent 4" w:semiHidden="0" w:uiPriority="69" w:unhideWhenUsed="0"/>
+    <w:lsdException w:name="Dark List Accent 4" w:semiHidden="0" w:uiPriority="70" w:unhideWhenUsed="0"/>
+    <w:lsdException w:name="Colorful Shading Accent 4" w:semiHidden="0" w:uiPriority="71" w:unhideWhenUsed="0"/>
+    <w:lsdException w:name="Colorful List Accent 4" w:semiHidden="0" w:uiPriority="72" w:unhideWhenUsed="0"/>
+    <w:lsdException w:name="Colorful Grid Accent 4" w:semiHidden="0" w:uiPriority="73" w:unhideWhenUsed="0"/>
+    <w:lsdException w:name="Light Shading Accent 5" w:semiHidden="0" w:uiPriority="60" w:unhideWhenUsed="0"/>
+    <w:lsdException w:name="Light List Accent 5" w:semiHidden="0" w:uiPriority="61" w:unhideWhenUsed="0"/>
+    <w:lsdException w:name="Light Grid Accent 5" w:semiHidden="0" w:uiPriority="62" w:unhideWhenUsed="0"/>
+    <w:lsdException w:name="Medium Shading 1 Accent 5" w:semiHidden="0" w:uiPriority="63" w:unhideWhenUsed="0"/>
+    <w:lsdException w:name="Medium Shading 2 Accent 5" w:semiHidden="0" w:uiPriority="64" w:unhideWhenUsed="0"/>
+    <w:lsdException w:name="Medium List 1 Accent 5" w:semiHidden="0" w:uiPriority="65" w:unhideWhenUsed="0"/>
+    <w:lsdException w:name="Medium List 2 Accent 5" w:semiHidden="0" w:uiPriority="66" w:unhideWhenUsed="0"/>
+    <w:lsdException w:name="Medium Grid 1 Accent 5" w:semiHidden="0" w:uiPriority="67" w:unhideWhenUsed="0"/>
+    <w:lsdException w:name="Medium Grid 2 Accent 5" w:semiHidden="0" w:uiPriority="68" w:unhideWhenUsed="0"/>
+    <w:lsdException w:name="Medium Grid 3 Accent 5" w:semiHidden="0" w:uiPriority="69" w:unhideWhenUsed="0"/>
+    <w:lsdException w:name="Dark List Accent 5" w:semiHidden="0" w:uiPriority="70" w:unhideWhenUsed="0"/>
+    <w:lsdException w:name="Colorful Shading Accent 5" w:semiHidden="0" w:uiPriority="71" w:unhideWhenUsed="0"/>
+    <w:lsdException w:name="Colorful List Accent 5" w:semiHidden="0" w:uiPriority="72" w:unhideWhenUsed="0"/>
+    <w:lsdException w:name="Colorful Grid Accent 5" w:semiHidden="0" w:uiPriority="73" w:unhideWhenUsed="0"/>
+    <w:lsdException w:name="Light Shading Accent 6" w:semiHidden="0" w:uiPriority="60" w:unhideWhenUsed="0"/>
+    <w:lsdException w:name="Light List Accent 6" w:semiHidden="0" w:uiPriority="61" w:unhideWhenUsed="0"/>
+    <w:lsdException w:name="Light Grid Accent 6" w:semiHidden="0" w:uiPriority="62" w:unhideWhenUsed="0"/>
+    <w:lsdException w:name="Medium Shading 1 Accent 6" w:semiHidden="0" w:uiPriority="63" w:unhideWhenUsed="0"/>
+    <w:lsdException w:name="Medium Shading 2 Accent 6" w:semiHidden="0" w:uiPriority="64" w:unhideWhenUsed="0"/>
+    <w:lsdException w:name="Medium List 1 Accent 6" w:semiHidden="0" w:uiPriority="65" w:unhideWhenUsed="0"/>
+    <w:lsdException w:name="Medium List 2 Accent 6" w:semiHidden="0" w:uiPriority="66" w:unhideWhenUsed="0"/>
+    <w:lsdException w:name="Medium Grid 1 Accent 6" w:semiHidden="0" w:uiPriority="67" w:unhideWhenUsed="0"/>
+    <w:lsdException w:name="Medium Grid 2 Accent 6" w:semiHidden="0" w:uiPriority="68" w:unhideWhenUsed="0"/>
+    <w:lsdException w:name="Medium Grid 3 Accent 6" w:semiHidden="0" w:uiPriority="69" w:unhideWhenUsed="0"/>
+    <w:lsdException w:name="Dark List Accent 6" w:semiHidden="0" w:uiPriority="70" w:unhideWhenUsed="0"/>
+    <w:lsdException w:name="Colorful Shading Accent 6" w:semiHidden="0" w:uiPriority="71" w:unhideWhenUsed="0"/>
+    <w:lsdException w:name="Colorful List Accent 6" w:semiHidden="0" w:uiPriority="72" w:unhideWhenUsed="0"/>
+    <w:lsdException w:name="Colorful Grid Accent 6" w:semiHidden="0" w:uiPriority="73" w:unhideWhenUsed="0"/>
+    <w:lsdException w:name="Subtle Emphasis" w:semiHidden="0" w:uiPriority="19" w:unhideWhenUsed="0" w:qFormat="1"/>
+    <w:lsdException w:name="Intense Emphasis" w:semiHidden="0" w:uiPriority="21" w:unhideWhenUsed="0" w:qFormat="1"/>
+    <w:lsdException w:name="Subtle Reference" w:semiHidden="0" w:uiPriority="31" w:unhideWhenUsed="0" w:qFormat="1"/>
+    <w:lsdException w:name="Intense Reference" w:semiHidden="0" w:uiPriority="32" w:unhideWhenUsed="0" w:qFormat="1"/>
+    <w:lsdException w:name="Book Title" w:semiHidden="0" w:uiPriority="33" w:unhideWhenUsed="0" w:qFormat="1"/>
+    <w:lsdException w:name="Bibliography" w:uiPriority="37"/>
+    <w:lsdException w:name="TOC Heading" w:uiPriority="39" w:qFormat="1"/>
   </w:latentStyles>
   <w:style w:type="paragraph" w:default="1" w:styleId="Normal">
     <w:name w:val="Normal"/>
@@ -9849,6 +11271,528 @@
       <w:spacing w:val="5"/>
     </w:rPr>
   </w:style>
+  <w:style w:type="paragraph" w:styleId="Header">
+    <w:name w:val="header"/>
+    <w:basedOn w:val="Normal"/>
+    <w:link w:val="HeaderChar"/>
+    <w:uiPriority w:val="99"/>
+    <w:unhideWhenUsed/>
+    <w:rsid w:val="009B4706"/>
+    <w:pPr>
+      <w:tabs>
+        <w:tab w:val="center" w:pos="4513"/>
+        <w:tab w:val="right" w:pos="9026"/>
+      </w:tabs>
+      <w:spacing w:after="0" w:line="240" w:lineRule="auto"/>
+    </w:pPr>
+  </w:style>
+  <w:style w:type="character" w:customStyle="1" w:styleId="HeaderChar">
+    <w:name w:val="Header Char"/>
+    <w:basedOn w:val="DefaultParagraphFont"/>
+    <w:link w:val="Header"/>
+    <w:uiPriority w:val="99"/>
+    <w:rsid w:val="009B4706"/>
+  </w:style>
+  <w:style w:type="paragraph" w:styleId="Footer">
+    <w:name w:val="footer"/>
+    <w:basedOn w:val="Normal"/>
+    <w:link w:val="FooterChar"/>
+    <w:uiPriority w:val="99"/>
+    <w:unhideWhenUsed/>
+    <w:rsid w:val="009B4706"/>
+    <w:pPr>
+      <w:tabs>
+        <w:tab w:val="center" w:pos="4513"/>
+        <w:tab w:val="right" w:pos="9026"/>
+      </w:tabs>
+      <w:spacing w:after="0" w:line="240" w:lineRule="auto"/>
+    </w:pPr>
+  </w:style>
+  <w:style w:type="character" w:customStyle="1" w:styleId="FooterChar">
+    <w:name w:val="Footer Char"/>
+    <w:basedOn w:val="DefaultParagraphFont"/>
+    <w:link w:val="Footer"/>
+    <w:uiPriority w:val="99"/>
+    <w:rsid w:val="009B4706"/>
+  </w:style>
+</w:styles>
+</file>
+
+<file path=word/stylesWithEffects.xml><?xml version="1.0" encoding="utf-8"?>
+<w:styles xmlns:wpc="http://schemas.microsoft.com/office/word/2010/wordprocessingCanvas" xmlns:mc="http://schemas.openxmlformats.org/markup-compatibility/2006" xmlns:o="urn:schemas-microsoft-com:office:office" xmlns:r="http://schemas.openxmlformats.org/officeDocument/2006/relationships" xmlns:m="http://schemas.openxmlformats.org/officeDocument/2006/math" xmlns:v="urn:schemas-microsoft-com:vml" xmlns:wp14="http://schemas.microsoft.com/office/word/2010/wordprocessingDrawing" xmlns:wp="http://schemas.openxmlformats.org/drawingml/2006/wordprocessingDrawing" xmlns:w10="urn:schemas-microsoft-com:office:word" xmlns:w="http://schemas.openxmlformats.org/wordprocessingml/2006/main" xmlns:w14="http://schemas.microsoft.com/office/word/2010/wordml" xmlns:wpg="http://schemas.microsoft.com/office/word/2010/wordprocessingGroup" xmlns:wpi="http://schemas.microsoft.com/office/word/2010/wordprocessingInk" xmlns:wne="http://schemas.microsoft.com/office/word/2006/wordml" xmlns:wps="http://schemas.microsoft.com/office/word/2010/wordprocessingShape" mc:Ignorable="w14 wp14">
+  <w:docDefaults>
+    <w:rPrDefault>
+      <w:rPr>
+        <w:rFonts w:asciiTheme="minorHAnsi" w:eastAsiaTheme="minorHAnsi" w:hAnsiTheme="minorHAnsi" w:cstheme="minorBidi"/>
+        <w:sz w:val="22"/>
+        <w:szCs w:val="22"/>
+        <w:lang w:val="en-SG" w:eastAsia="en-US" w:bidi="ar-SA"/>
+      </w:rPr>
+    </w:rPrDefault>
+    <w:pPrDefault>
+      <w:pPr>
+        <w:spacing w:after="160" w:line="259" w:lineRule="auto"/>
+      </w:pPr>
+    </w:pPrDefault>
+  </w:docDefaults>
+  <w:latentStyles w:defLockedState="0" w:defUIPriority="99" w:defSemiHidden="1" w:defUnhideWhenUsed="1" w:defQFormat="0" w:count="267">
+    <w:lsdException w:name="Normal" w:semiHidden="0" w:uiPriority="0" w:unhideWhenUsed="0" w:qFormat="1"/>
+    <w:lsdException w:name="heading 1" w:semiHidden="0" w:uiPriority="9" w:unhideWhenUsed="0" w:qFormat="1"/>
+    <w:lsdException w:name="heading 2" w:uiPriority="9" w:qFormat="1"/>
+    <w:lsdException w:name="heading 3" w:uiPriority="9" w:qFormat="1"/>
+    <w:lsdException w:name="heading 4" w:uiPriority="9" w:qFormat="1"/>
+    <w:lsdException w:name="heading 5" w:uiPriority="9" w:qFormat="1"/>
+    <w:lsdException w:name="heading 6" w:uiPriority="9" w:qFormat="1"/>
+    <w:lsdException w:name="heading 7" w:uiPriority="9" w:qFormat="1"/>
+    <w:lsdException w:name="heading 8" w:uiPriority="9" w:qFormat="1"/>
+    <w:lsdException w:name="heading 9" w:uiPriority="9" w:qFormat="1"/>
+    <w:lsdException w:name="toc 1" w:uiPriority="39"/>
+    <w:lsdException w:name="toc 2" w:uiPriority="39"/>
+    <w:lsdException w:name="toc 3" w:uiPriority="39"/>
+    <w:lsdException w:name="toc 4" w:uiPriority="39"/>
+    <w:lsdException w:name="toc 5" w:uiPriority="39"/>
+    <w:lsdException w:name="toc 6" w:uiPriority="39"/>
+    <w:lsdException w:name="toc 7" w:uiPriority="39"/>
+    <w:lsdException w:name="toc 8" w:uiPriority="39"/>
+    <w:lsdException w:name="toc 9" w:uiPriority="39"/>
+    <w:lsdException w:name="caption" w:uiPriority="35" w:qFormat="1"/>
+    <w:lsdException w:name="Title" w:semiHidden="0" w:uiPriority="10" w:unhideWhenUsed="0" w:qFormat="1"/>
+    <w:lsdException w:name="Default Paragraph Font" w:uiPriority="1"/>
+    <w:lsdException w:name="Subtitle" w:semiHidden="0" w:uiPriority="11" w:unhideWhenUsed="0" w:qFormat="1"/>
+    <w:lsdException w:name="Strong" w:semiHidden="0" w:uiPriority="22" w:unhideWhenUsed="0" w:qFormat="1"/>
+    <w:lsdException w:name="Emphasis" w:semiHidden="0" w:uiPriority="20" w:unhideWhenUsed="0" w:qFormat="1"/>
+    <w:lsdException w:name="Normal Table" w:semiHidden="0" w:unhideWhenUsed="0"/>
+    <w:lsdException w:name="Table Web 3" w:semiHidden="0" w:unhideWhenUsed="0"/>
+    <w:lsdException w:name="Table Grid" w:semiHidden="0" w:uiPriority="39" w:unhideWhenUsed="0"/>
+    <w:lsdException w:name="Table Theme" w:semiHidden="0" w:unhideWhenUsed="0"/>
+    <w:lsdException w:name="Placeholder Text" w:unhideWhenUsed="0"/>
+    <w:lsdException w:name="No Spacing" w:semiHidden="0" w:uiPriority="1" w:unhideWhenUsed="0" w:qFormat="1"/>
+    <w:lsdException w:name="Light Shading" w:semiHidden="0" w:uiPriority="60" w:unhideWhenUsed="0"/>
+    <w:lsdException w:name="Light List" w:semiHidden="0" w:uiPriority="61" w:unhideWhenUsed="0"/>
+    <w:lsdException w:name="Light Grid" w:semiHidden="0" w:uiPriority="62" w:unhideWhenUsed="0"/>
+    <w:lsdException w:name="Medium Shading 1" w:semiHidden="0" w:uiPriority="63" w:unhideWhenUsed="0"/>
+    <w:lsdException w:name="Medium Shading 2" w:semiHidden="0" w:uiPriority="64" w:unhideWhenUsed="0"/>
+    <w:lsdException w:name="Medium List 1" w:semiHidden="0" w:uiPriority="65" w:unhideWhenUsed="0"/>
+    <w:lsdException w:name="Medium List 2" w:semiHidden="0" w:uiPriority="66" w:unhideWhenUsed="0"/>
+    <w:lsdException w:name="Medium Grid 1" w:semiHidden="0" w:uiPriority="67" w:unhideWhenUsed="0"/>
+    <w:lsdException w:name="Medium Grid 2" w:semiHidden="0" w:uiPriority="68" w:unhideWhenUsed="0"/>
+    <w:lsdException w:name="Medium Grid 3" w:semiHidden="0" w:uiPriority="69" w:unhideWhenUsed="0"/>
+    <w:lsdException w:name="Dark List" w:semiHidden="0" w:uiPriority="70" w:unhideWhenUsed="0"/>
+    <w:lsdException w:name="Colorful Shading" w:semiHidden="0" w:uiPriority="71" w:unhideWhenUsed="0"/>
+    <w:lsdException w:name="Colorful List" w:semiHidden="0" w:uiPriority="72" w:unhideWhenUsed="0"/>
+    <w:lsdException w:name="Colorful Grid" w:semiHidden="0" w:uiPriority="73" w:unhideWhenUsed="0"/>
+    <w:lsdException w:name="Light Shading Accent 1" w:semiHidden="0" w:uiPriority="60" w:unhideWhenUsed="0"/>
+    <w:lsdException w:name="Light List Accent 1" w:semiHidden="0" w:uiPriority="61" w:unhideWhenUsed="0"/>
+    <w:lsdException w:name="Light Grid Accent 1" w:semiHidden="0" w:uiPriority="62" w:unhideWhenUsed="0"/>
+    <w:lsdException w:name="Medium Shading 1 Accent 1" w:semiHidden="0" w:uiPriority="63" w:unhideWhenUsed="0"/>
+    <w:lsdException w:name="Medium Shading 2 Accent 1" w:semiHidden="0" w:uiPriority="64" w:unhideWhenUsed="0"/>
+    <w:lsdException w:name="Medium List 1 Accent 1" w:semiHidden="0" w:uiPriority="65" w:unhideWhenUsed="0"/>
+    <w:lsdException w:name="Revision" w:unhideWhenUsed="0"/>
+    <w:lsdException w:name="List Paragraph" w:semiHidden="0" w:uiPriority="34" w:unhideWhenUsed="0" w:qFormat="1"/>
+    <w:lsdException w:name="Quote" w:semiHidden="0" w:uiPriority="29" w:unhideWhenUsed="0" w:qFormat="1"/>
+    <w:lsdException w:name="Intense Quote" w:semiHidden="0" w:uiPriority="30" w:unhideWhenUsed="0" w:qFormat="1"/>
+    <w:lsdException w:name="Medium List 2 Accent 1" w:semiHidden="0" w:uiPriority="66" w:unhideWhenUsed="0"/>
+    <w:lsdException w:name="Medium Grid 1 Accent 1" w:semiHidden="0" w:uiPriority="67" w:unhideWhenUsed="0"/>
+    <w:lsdException w:name="Medium Grid 2 Accent 1" w:semiHidden="0" w:uiPriority="68" w:unhideWhenUsed="0"/>
+    <w:lsdException w:name="Medium Grid 3 Accent 1" w:semiHidden="0" w:uiPriority="69" w:unhideWhenUsed="0"/>
+    <w:lsdException w:name="Dark List Accent 1" w:semiHidden="0" w:uiPriority="70" w:unhideWhenUsed="0"/>
+    <w:lsdException w:name="Colorful Shading Accent 1" w:semiHidden="0" w:uiPriority="71" w:unhideWhenUsed="0"/>
+    <w:lsdException w:name="Colorful List Accent 1" w:semiHidden="0" w:uiPriority="72" w:unhideWhenUsed="0"/>
+    <w:lsdException w:name="Colorful Grid Accent 1" w:semiHidden="0" w:uiPriority="73" w:unhideWhenUsed="0"/>
+    <w:lsdException w:name="Light Shading Accent 2" w:semiHidden="0" w:uiPriority="60" w:unhideWhenUsed="0"/>
+    <w:lsdException w:name="Light List Accent 2" w:semiHidden="0" w:uiPriority="61" w:unhideWhenUsed="0"/>
+    <w:lsdException w:name="Light Grid Accent 2" w:semiHidden="0" w:uiPriority="62" w:unhideWhenUsed="0"/>
+    <w:lsdException w:name="Medium Shading 1 Accent 2" w:semiHidden="0" w:uiPriority="63" w:unhideWhenUsed="0"/>
+    <w:lsdException w:name="Medium Shading 2 Accent 2" w:semiHidden="0" w:uiPriority="64" w:unhideWhenUsed="0"/>
+    <w:lsdException w:name="Medium List 1 Accent 2" w:semiHidden="0" w:uiPriority="65" w:unhideWhenUsed="0"/>
+    <w:lsdException w:name="Medium List 2 Accent 2" w:semiHidden="0" w:uiPriority="66" w:unhideWhenUsed="0"/>
+    <w:lsdException w:name="Medium Grid 1 Accent 2" w:semiHidden="0" w:uiPriority="67" w:unhideWhenUsed="0"/>
+    <w:lsdException w:name="Medium Grid 2 Accent 2" w:semiHidden="0" w:uiPriority="68" w:unhideWhenUsed="0"/>
+    <w:lsdException w:name="Medium Grid 3 Accent 2" w:semiHidden="0" w:uiPriority="69" w:unhideWhenUsed="0"/>
+    <w:lsdException w:name="Dark List Accent 2" w:semiHidden="0" w:uiPriority="70" w:unhideWhenUsed="0"/>
+    <w:lsdException w:name="Colorful Shading Accent 2" w:semiHidden="0" w:uiPriority="71" w:unhideWhenUsed="0"/>
+    <w:lsdException w:name="Colorful List Accent 2" w:semiHidden="0" w:uiPriority="72" w:unhideWhenUsed="0"/>
+    <w:lsdException w:name="Colorful Grid Accent 2" w:semiHidden="0" w:uiPriority="73" w:unhideWhenUsed="0"/>
+    <w:lsdException w:name="Light Shading Accent 3" w:semiHidden="0" w:uiPriority="60" w:unhideWhenUsed="0"/>
+    <w:lsdException w:name="Light List Accent 3" w:semiHidden="0" w:uiPriority="61" w:unhideWhenUsed="0"/>
+    <w:lsdException w:name="Light Grid Accent 3" w:semiHidden="0" w:uiPriority="62" w:unhideWhenUsed="0"/>
+    <w:lsdException w:name="Medium Shading 1 Accent 3" w:semiHidden="0" w:uiPriority="63" w:unhideWhenUsed="0"/>
+    <w:lsdException w:name="Medium Shading 2 Accent 3" w:semiHidden="0" w:uiPriority="64" w:unhideWhenUsed="0"/>
+    <w:lsdException w:name="Medium List 1 Accent 3" w:semiHidden="0" w:uiPriority="65" w:unhideWhenUsed="0"/>
+    <w:lsdException w:name="Medium List 2 Accent 3" w:semiHidden="0" w:uiPriority="66" w:unhideWhenUsed="0"/>
+    <w:lsdException w:name="Medium Grid 1 Accent 3" w:semiHidden="0" w:uiPriority="67" w:unhideWhenUsed="0"/>
+    <w:lsdException w:name="Medium Grid 2 Accent 3" w:semiHidden="0" w:uiPriority="68" w:unhideWhenUsed="0"/>
+    <w:lsdException w:name="Medium Grid 3 Accent 3" w:semiHidden="0" w:uiPriority="69" w:unhideWhenUsed="0"/>
+    <w:lsdException w:name="Dark List Accent 3" w:semiHidden="0" w:uiPriority="70" w:unhideWhenUsed="0"/>
+    <w:lsdException w:name="Colorful Shading Accent 3" w:semiHidden="0" w:uiPriority="71" w:unhideWhenUsed="0"/>
+    <w:lsdException w:name="Colorful List Accent 3" w:semiHidden="0" w:uiPriority="72" w:unhideWhenUsed="0"/>
+    <w:lsdException w:name="Colorful Grid Accent 3" w:semiHidden="0" w:uiPriority="73" w:unhideWhenUsed="0"/>
+    <w:lsdException w:name="Light Shading Accent 4" w:semiHidden="0" w:uiPriority="60" w:unhideWhenUsed="0"/>
+    <w:lsdException w:name="Light List Accent 4" w:semiHidden="0" w:uiPriority="61" w:unhideWhenUsed="0"/>
+    <w:lsdException w:name="Light Grid Accent 4" w:semiHidden="0" w:uiPriority="62" w:unhideWhenUsed="0"/>
+    <w:lsdException w:name="Medium Shading 1 Accent 4" w:semiHidden="0" w:uiPriority="63" w:unhideWhenUsed="0"/>
+    <w:lsdException w:name="Medium Shading 2 Accent 4" w:semiHidden="0" w:uiPriority="64" w:unhideWhenUsed="0"/>
+    <w:lsdException w:name="Medium List 1 Accent 4" w:semiHidden="0" w:uiPriority="65" w:unhideWhenUsed="0"/>
+    <w:lsdException w:name="Medium List 2 Accent 4" w:semiHidden="0" w:uiPriority="66" w:unhideWhenUsed="0"/>
+    <w:lsdException w:name="Medium Grid 1 Accent 4" w:semiHidden="0" w:uiPriority="67" w:unhideWhenUsed="0"/>
+    <w:lsdException w:name="Medium Grid 2 Accent 4" w:semiHidden="0" w:uiPriority="68" w:unhideWhenUsed="0"/>
+    <w:lsdException w:name="Medium Grid 3 Accent 4" w:semiHidden="0" w:uiPriority="69" w:unhideWhenUsed="0"/>
+    <w:lsdException w:name="Dark List Accent 4" w:semiHidden="0" w:uiPriority="70" w:unhideWhenUsed="0"/>
+    <w:lsdException w:name="Colorful Shading Accent 4" w:semiHidden="0" w:uiPriority="71" w:unhideWhenUsed="0"/>
+    <w:lsdException w:name="Colorful List Accent 4" w:semiHidden="0" w:uiPriority="72" w:unhideWhenUsed="0"/>
+    <w:lsdException w:name="Colorful Grid Accent 4" w:semiHidden="0" w:uiPriority="73" w:unhideWhenUsed="0"/>
+    <w:lsdException w:name="Light Shading Accent 5" w:semiHidden="0" w:uiPriority="60" w:unhideWhenUsed="0"/>
+    <w:lsdException w:name="Light List Accent 5" w:semiHidden="0" w:uiPriority="61" w:unhideWhenUsed="0"/>
+    <w:lsdException w:name="Light Grid Accent 5" w:semiHidden="0" w:uiPriority="62" w:unhideWhenUsed="0"/>
+    <w:lsdException w:name="Medium Shading 1 Accent 5" w:semiHidden="0" w:uiPriority="63" w:unhideWhenUsed="0"/>
+    <w:lsdException w:name="Medium Shading 2 Accent 5" w:semiHidden="0" w:uiPriority="64" w:unhideWhenUsed="0"/>
+    <w:lsdException w:name="Medium List 1 Accent 5" w:semiHidden="0" w:uiPriority="65" w:unhideWhenUsed="0"/>
+    <w:lsdException w:name="Medium List 2 Accent 5" w:semiHidden="0" w:uiPriority="66" w:unhideWhenUsed="0"/>
+    <w:lsdException w:name="Medium Grid 1 Accent 5" w:semiHidden="0" w:uiPriority="67" w:unhideWhenUsed="0"/>
+    <w:lsdException w:name="Medium Grid 2 Accent 5" w:semiHidden="0" w:uiPriority="68" w:unhideWhenUsed="0"/>
+    <w:lsdException w:name="Medium Grid 3 Accent 5" w:semiHidden="0" w:uiPriority="69" w:unhideWhenUsed="0"/>
+    <w:lsdException w:name="Dark List Accent 5" w:semiHidden="0" w:uiPriority="70" w:unhideWhenUsed="0"/>
+    <w:lsdException w:name="Colorful Shading Accent 5" w:semiHidden="0" w:uiPriority="71" w:unhideWhenUsed="0"/>
+    <w:lsdException w:name="Colorful List Accent 5" w:semiHidden="0" w:uiPriority="72" w:unhideWhenUsed="0"/>
+    <w:lsdException w:name="Colorful Grid Accent 5" w:semiHidden="0" w:uiPriority="73" w:unhideWhenUsed="0"/>
+    <w:lsdException w:name="Light Shading Accent 6" w:semiHidden="0" w:uiPriority="60" w:unhideWhenUsed="0"/>
+    <w:lsdException w:name="Light List Accent 6" w:semiHidden="0" w:uiPriority="61" w:unhideWhenUsed="0"/>
+    <w:lsdException w:name="Light Grid Accent 6" w:semiHidden="0" w:uiPriority="62" w:unhideWhenUsed="0"/>
+    <w:lsdException w:name="Medium Shading 1 Accent 6" w:semiHidden="0" w:uiPriority="63" w:unhideWhenUsed="0"/>
+    <w:lsdException w:name="Medium Shading 2 Accent 6" w:semiHidden="0" w:uiPriority="64" w:unhideWhenUsed="0"/>
+    <w:lsdException w:name="Medium List 1 Accent 6" w:semiHidden="0" w:uiPriority="65" w:unhideWhenUsed="0"/>
+    <w:lsdException w:name="Medium List 2 Accent 6" w:semiHidden="0" w:uiPriority="66" w:unhideWhenUsed="0"/>
+    <w:lsdException w:name="Medium Grid 1 Accent 6" w:semiHidden="0" w:uiPriority="67" w:unhideWhenUsed="0"/>
+    <w:lsdException w:name="Medium Grid 2 Accent 6" w:semiHidden="0" w:uiPriority="68" w:unhideWhenUsed="0"/>
+    <w:lsdException w:name="Medium Grid 3 Accent 6" w:semiHidden="0" w:uiPriority="69" w:unhideWhenUsed="0"/>
+    <w:lsdException w:name="Dark List Accent 6" w:semiHidden="0" w:uiPriority="70" w:unhideWhenUsed="0"/>
+    <w:lsdException w:name="Colorful Shading Accent 6" w:semiHidden="0" w:uiPriority="71" w:unhideWhenUsed="0"/>
+    <w:lsdException w:name="Colorful List Accent 6" w:semiHidden="0" w:uiPriority="72" w:unhideWhenUsed="0"/>
+    <w:lsdException w:name="Colorful Grid Accent 6" w:semiHidden="0" w:uiPriority="73" w:unhideWhenUsed="0"/>
+    <w:lsdException w:name="Subtle Emphasis" w:semiHidden="0" w:uiPriority="19" w:unhideWhenUsed="0" w:qFormat="1"/>
+    <w:lsdException w:name="Intense Emphasis" w:semiHidden="0" w:uiPriority="21" w:unhideWhenUsed="0" w:qFormat="1"/>
+    <w:lsdException w:name="Subtle Reference" w:semiHidden="0" w:uiPriority="31" w:unhideWhenUsed="0" w:qFormat="1"/>
+    <w:lsdException w:name="Intense Reference" w:semiHidden="0" w:uiPriority="32" w:unhideWhenUsed="0" w:qFormat="1"/>
+    <w:lsdException w:name="Book Title" w:semiHidden="0" w:uiPriority="33" w:unhideWhenUsed="0" w:qFormat="1"/>
+    <w:lsdException w:name="Bibliography" w:uiPriority="37"/>
+    <w:lsdException w:name="TOC Heading" w:uiPriority="39" w:qFormat="1"/>
+  </w:latentStyles>
+  <w:style w:type="paragraph" w:default="1" w:styleId="Normal">
+    <w:name w:val="Normal"/>
+    <w:qFormat/>
+  </w:style>
+  <w:style w:type="paragraph" w:styleId="Heading1">
+    <w:name w:val="heading 1"/>
+    <w:basedOn w:val="Normal"/>
+    <w:next w:val="Normal"/>
+    <w:link w:val="Heading1Char"/>
+    <w:uiPriority w:val="9"/>
+    <w:qFormat/>
+    <w:rsid w:val="00E90A06"/>
+    <w:pPr>
+      <w:keepNext/>
+      <w:keepLines/>
+      <w:spacing w:before="240" w:after="0"/>
+      <w:outlineLvl w:val="0"/>
+    </w:pPr>
+    <w:rPr>
+      <w:rFonts w:asciiTheme="majorHAnsi" w:eastAsiaTheme="majorEastAsia" w:hAnsiTheme="majorHAnsi" w:cstheme="majorBidi"/>
+      <w:color w:val="2E74B5" w:themeColor="accent1" w:themeShade="BF"/>
+      <w:sz w:val="32"/>
+      <w:szCs w:val="32"/>
+    </w:rPr>
+  </w:style>
+  <w:style w:type="paragraph" w:styleId="Heading2">
+    <w:name w:val="heading 2"/>
+    <w:basedOn w:val="Normal"/>
+    <w:next w:val="Normal"/>
+    <w:link w:val="Heading2Char"/>
+    <w:uiPriority w:val="9"/>
+    <w:unhideWhenUsed/>
+    <w:qFormat/>
+    <w:rsid w:val="00E90A06"/>
+    <w:pPr>
+      <w:keepNext/>
+      <w:keepLines/>
+      <w:spacing w:before="40" w:after="0"/>
+      <w:outlineLvl w:val="1"/>
+    </w:pPr>
+    <w:rPr>
+      <w:rFonts w:asciiTheme="majorHAnsi" w:eastAsiaTheme="majorEastAsia" w:hAnsiTheme="majorHAnsi" w:cstheme="majorBidi"/>
+      <w:color w:val="2E74B5" w:themeColor="accent1" w:themeShade="BF"/>
+      <w:sz w:val="26"/>
+      <w:szCs w:val="26"/>
+    </w:rPr>
+  </w:style>
+  <w:style w:type="character" w:default="1" w:styleId="DefaultParagraphFont">
+    <w:name w:val="Default Paragraph Font"/>
+    <w:uiPriority w:val="1"/>
+    <w:semiHidden/>
+    <w:unhideWhenUsed/>
+  </w:style>
+  <w:style w:type="table" w:default="1" w:styleId="TableNormal">
+    <w:name w:val="Normal Table"/>
+    <w:uiPriority w:val="99"/>
+    <w:semiHidden/>
+    <w:unhideWhenUsed/>
+    <w:tblPr>
+      <w:tblInd w:w="0" w:type="dxa"/>
+      <w:tblCellMar>
+        <w:top w:w="0" w:type="dxa"/>
+        <w:left w:w="108" w:type="dxa"/>
+        <w:bottom w:w="0" w:type="dxa"/>
+        <w:right w:w="108" w:type="dxa"/>
+      </w:tblCellMar>
+    </w:tblPr>
+  </w:style>
+  <w:style w:type="numbering" w:default="1" w:styleId="NoList">
+    <w:name w:val="No List"/>
+    <w:uiPriority w:val="99"/>
+    <w:semiHidden/>
+    <w:unhideWhenUsed/>
+  </w:style>
+  <w:style w:type="character" w:customStyle="1" w:styleId="Heading1Char">
+    <w:name w:val="Heading 1 Char"/>
+    <w:basedOn w:val="DefaultParagraphFont"/>
+    <w:link w:val="Heading1"/>
+    <w:uiPriority w:val="9"/>
+    <w:rsid w:val="00E90A06"/>
+    <w:rPr>
+      <w:rFonts w:asciiTheme="majorHAnsi" w:eastAsiaTheme="majorEastAsia" w:hAnsiTheme="majorHAnsi" w:cstheme="majorBidi"/>
+      <w:color w:val="2E74B5" w:themeColor="accent1" w:themeShade="BF"/>
+      <w:sz w:val="32"/>
+      <w:szCs w:val="32"/>
+    </w:rPr>
+  </w:style>
+  <w:style w:type="paragraph" w:styleId="Subtitle">
+    <w:name w:val="Subtitle"/>
+    <w:basedOn w:val="Normal"/>
+    <w:next w:val="Normal"/>
+    <w:link w:val="SubtitleChar"/>
+    <w:uiPriority w:val="11"/>
+    <w:qFormat/>
+    <w:rsid w:val="00E90A06"/>
+    <w:pPr>
+      <w:numPr>
+        <w:ilvl w:val="1"/>
+      </w:numPr>
+    </w:pPr>
+    <w:rPr>
+      <w:rFonts w:eastAsiaTheme="minorEastAsia"/>
+      <w:color w:val="5A5A5A" w:themeColor="text1" w:themeTint="A5"/>
+      <w:spacing w:val="15"/>
+    </w:rPr>
+  </w:style>
+  <w:style w:type="character" w:customStyle="1" w:styleId="SubtitleChar">
+    <w:name w:val="Subtitle Char"/>
+    <w:basedOn w:val="DefaultParagraphFont"/>
+    <w:link w:val="Subtitle"/>
+    <w:uiPriority w:val="11"/>
+    <w:rsid w:val="00E90A06"/>
+    <w:rPr>
+      <w:rFonts w:eastAsiaTheme="minorEastAsia"/>
+      <w:color w:val="5A5A5A" w:themeColor="text1" w:themeTint="A5"/>
+      <w:spacing w:val="15"/>
+    </w:rPr>
+  </w:style>
+  <w:style w:type="paragraph" w:styleId="Title">
+    <w:name w:val="Title"/>
+    <w:basedOn w:val="Normal"/>
+    <w:next w:val="Normal"/>
+    <w:link w:val="TitleChar"/>
+    <w:uiPriority w:val="10"/>
+    <w:qFormat/>
+    <w:rsid w:val="00E90A06"/>
+    <w:pPr>
+      <w:spacing w:after="0" w:line="240" w:lineRule="auto"/>
+      <w:contextualSpacing/>
+    </w:pPr>
+    <w:rPr>
+      <w:rFonts w:asciiTheme="majorHAnsi" w:eastAsiaTheme="majorEastAsia" w:hAnsiTheme="majorHAnsi" w:cstheme="majorBidi"/>
+      <w:spacing w:val="-10"/>
+      <w:kern w:val="28"/>
+      <w:sz w:val="56"/>
+      <w:szCs w:val="56"/>
+    </w:rPr>
+  </w:style>
+  <w:style w:type="character" w:customStyle="1" w:styleId="TitleChar">
+    <w:name w:val="Title Char"/>
+    <w:basedOn w:val="DefaultParagraphFont"/>
+    <w:link w:val="Title"/>
+    <w:uiPriority w:val="10"/>
+    <w:rsid w:val="00E90A06"/>
+    <w:rPr>
+      <w:rFonts w:asciiTheme="majorHAnsi" w:eastAsiaTheme="majorEastAsia" w:hAnsiTheme="majorHAnsi" w:cstheme="majorBidi"/>
+      <w:spacing w:val="-10"/>
+      <w:kern w:val="28"/>
+      <w:sz w:val="56"/>
+      <w:szCs w:val="56"/>
+    </w:rPr>
+  </w:style>
+  <w:style w:type="character" w:customStyle="1" w:styleId="Heading2Char">
+    <w:name w:val="Heading 2 Char"/>
+    <w:basedOn w:val="DefaultParagraphFont"/>
+    <w:link w:val="Heading2"/>
+    <w:uiPriority w:val="9"/>
+    <w:rsid w:val="00E90A06"/>
+    <w:rPr>
+      <w:rFonts w:asciiTheme="majorHAnsi" w:eastAsiaTheme="majorEastAsia" w:hAnsiTheme="majorHAnsi" w:cstheme="majorBidi"/>
+      <w:color w:val="2E74B5" w:themeColor="accent1" w:themeShade="BF"/>
+      <w:sz w:val="26"/>
+      <w:szCs w:val="26"/>
+    </w:rPr>
+  </w:style>
+  <w:style w:type="character" w:styleId="IntenseEmphasis">
+    <w:name w:val="Intense Emphasis"/>
+    <w:basedOn w:val="DefaultParagraphFont"/>
+    <w:uiPriority w:val="21"/>
+    <w:qFormat/>
+    <w:rsid w:val="00E90A06"/>
+    <w:rPr>
+      <w:i/>
+      <w:iCs/>
+      <w:color w:val="5B9BD5" w:themeColor="accent1"/>
+    </w:rPr>
+  </w:style>
+  <w:style w:type="table" w:styleId="TableGrid">
+    <w:name w:val="Table Grid"/>
+    <w:basedOn w:val="TableNormal"/>
+    <w:uiPriority w:val="39"/>
+    <w:rsid w:val="00E90A06"/>
+    <w:pPr>
+      <w:spacing w:after="0" w:line="240" w:lineRule="auto"/>
+    </w:pPr>
+    <w:tblPr>
+      <w:tblBorders>
+        <w:top w:val="single" w:sz="4" w:space="0" w:color="auto"/>
+        <w:left w:val="single" w:sz="4" w:space="0" w:color="auto"/>
+        <w:bottom w:val="single" w:sz="4" w:space="0" w:color="auto"/>
+        <w:right w:val="single" w:sz="4" w:space="0" w:color="auto"/>
+        <w:insideH w:val="single" w:sz="4" w:space="0" w:color="auto"/>
+        <w:insideV w:val="single" w:sz="4" w:space="0" w:color="auto"/>
+      </w:tblBorders>
+    </w:tblPr>
+  </w:style>
+  <w:style w:type="character" w:styleId="PlaceholderText">
+    <w:name w:val="Placeholder Text"/>
+    <w:basedOn w:val="DefaultParagraphFont"/>
+    <w:uiPriority w:val="99"/>
+    <w:semiHidden/>
+    <w:rsid w:val="00C740D9"/>
+    <w:rPr>
+      <w:color w:val="808080"/>
+    </w:rPr>
+  </w:style>
+  <w:style w:type="paragraph" w:styleId="ListParagraph">
+    <w:name w:val="List Paragraph"/>
+    <w:basedOn w:val="Normal"/>
+    <w:uiPriority w:val="34"/>
+    <w:qFormat/>
+    <w:rsid w:val="00C03489"/>
+    <w:pPr>
+      <w:ind w:left="720"/>
+      <w:contextualSpacing/>
+    </w:pPr>
+  </w:style>
+  <w:style w:type="paragraph" w:styleId="BalloonText">
+    <w:name w:val="Balloon Text"/>
+    <w:basedOn w:val="Normal"/>
+    <w:link w:val="BalloonTextChar"/>
+    <w:uiPriority w:val="99"/>
+    <w:semiHidden/>
+    <w:unhideWhenUsed/>
+    <w:rsid w:val="003242B4"/>
+    <w:pPr>
+      <w:spacing w:after="0" w:line="240" w:lineRule="auto"/>
+    </w:pPr>
+    <w:rPr>
+      <w:rFonts w:ascii="Tahoma" w:hAnsi="Tahoma" w:cs="Tahoma"/>
+      <w:sz w:val="16"/>
+      <w:szCs w:val="16"/>
+    </w:rPr>
+  </w:style>
+  <w:style w:type="character" w:customStyle="1" w:styleId="BalloonTextChar">
+    <w:name w:val="Balloon Text Char"/>
+    <w:basedOn w:val="DefaultParagraphFont"/>
+    <w:link w:val="BalloonText"/>
+    <w:uiPriority w:val="99"/>
+    <w:semiHidden/>
+    <w:rsid w:val="003242B4"/>
+    <w:rPr>
+      <w:rFonts w:ascii="Tahoma" w:hAnsi="Tahoma" w:cs="Tahoma"/>
+      <w:sz w:val="16"/>
+      <w:szCs w:val="16"/>
+    </w:rPr>
+  </w:style>
+  <w:style w:type="character" w:styleId="Hyperlink">
+    <w:name w:val="Hyperlink"/>
+    <w:basedOn w:val="DefaultParagraphFont"/>
+    <w:uiPriority w:val="99"/>
+    <w:unhideWhenUsed/>
+    <w:rsid w:val="00372697"/>
+    <w:rPr>
+      <w:color w:val="0563C1" w:themeColor="hyperlink"/>
+      <w:u w:val="single"/>
+    </w:rPr>
+  </w:style>
+  <w:style w:type="character" w:styleId="IntenseReference">
+    <w:name w:val="Intense Reference"/>
+    <w:basedOn w:val="DefaultParagraphFont"/>
+    <w:uiPriority w:val="32"/>
+    <w:qFormat/>
+    <w:rsid w:val="00372697"/>
+    <w:rPr>
+      <w:b/>
+      <w:bCs/>
+      <w:smallCaps/>
+      <w:color w:val="5B9BD5" w:themeColor="accent1"/>
+      <w:spacing w:val="5"/>
+    </w:rPr>
+  </w:style>
+  <w:style w:type="paragraph" w:styleId="Header">
+    <w:name w:val="header"/>
+    <w:basedOn w:val="Normal"/>
+    <w:link w:val="HeaderChar"/>
+    <w:uiPriority w:val="99"/>
+    <w:unhideWhenUsed/>
+    <w:rsid w:val="009B4706"/>
+    <w:pPr>
+      <w:tabs>
+        <w:tab w:val="center" w:pos="4513"/>
+        <w:tab w:val="right" w:pos="9026"/>
+      </w:tabs>
+      <w:spacing w:after="0" w:line="240" w:lineRule="auto"/>
+    </w:pPr>
+  </w:style>
+  <w:style w:type="character" w:customStyle="1" w:styleId="HeaderChar">
+    <w:name w:val="Header Char"/>
+    <w:basedOn w:val="DefaultParagraphFont"/>
+    <w:link w:val="Header"/>
+    <w:uiPriority w:val="99"/>
+    <w:rsid w:val="009B4706"/>
+  </w:style>
+  <w:style w:type="paragraph" w:styleId="Footer">
+    <w:name w:val="footer"/>
+    <w:basedOn w:val="Normal"/>
+    <w:link w:val="FooterChar"/>
+    <w:uiPriority w:val="99"/>
+    <w:unhideWhenUsed/>
+    <w:rsid w:val="009B4706"/>
+    <w:pPr>
+      <w:tabs>
+        <w:tab w:val="center" w:pos="4513"/>
+        <w:tab w:val="right" w:pos="9026"/>
+      </w:tabs>
+      <w:spacing w:after="0" w:line="240" w:lineRule="auto"/>
+    </w:pPr>
+  </w:style>
+  <w:style w:type="character" w:customStyle="1" w:styleId="FooterChar">
+    <w:name w:val="Footer Char"/>
+    <w:basedOn w:val="DefaultParagraphFont"/>
+    <w:link w:val="Footer"/>
+    <w:uiPriority w:val="99"/>
+    <w:rsid w:val="009B4706"/>
+  </w:style>
 </w:styles>
 </file>
 
@@ -10107,8 +12051,20 @@
   <a:extraClrSchemeLst/>
   <a:extLst>
     <a:ext uri="{05A4C25C-085E-4340-85A3-A5531E510DB2}">
-      <thm15:themeFamily xmlns:thm15="http://schemas.microsoft.com/office/thememl/2012/main" name="Office Theme" id="{62F939B6-93AF-4DB8-9C6B-D6C7DFDC589F}" vid="{4A3C46E8-61CC-4603-A589-7422A47A8E4A}"/>
+      <thm15:themeFamily xmlns:thm15="http://schemas.microsoft.com/office/thememl/2012/main" xmlns="" name="Office Theme" id="{62F939B6-93AF-4DB8-9C6B-D6C7DFDC589F}" vid="{4A3C46E8-61CC-4603-A589-7422A47A8E4A}"/>
     </a:ext>
   </a:extLst>
 </a:theme>
+</file>
+
+<file path=customXml/item1.xml><?xml version="1.0" encoding="utf-8"?>
+<b:Sources xmlns:b="http://schemas.openxmlformats.org/officeDocument/2006/bibliography" xmlns="http://schemas.openxmlformats.org/officeDocument/2006/bibliography" SelectedStyle="\APA.XSL" StyleName="APA"/>
+</file>
+
+<file path=customXml/itemProps1.xml><?xml version="1.0" encoding="utf-8"?>
+<ds:datastoreItem xmlns:ds="http://schemas.openxmlformats.org/officeDocument/2006/customXml" ds:itemID="{6E828E71-9836-41F1-BC79-9C4DB75EB65A}">
+  <ds:schemaRefs>
+    <ds:schemaRef ds:uri="http://schemas.openxmlformats.org/officeDocument/2006/bibliography"/>
+  </ds:schemaRefs>
+</ds:datastoreItem>
 </file>
</xml_diff>